<commit_message>
Pr render DOCX or PDF in browser -> 1|1|03|2024
</commit_message>
<xml_diff>
--- a/src/rapports/input.docx
+++ b/src/rapports/input.docx
@@ -1236,58 +1236,12 @@
             </w:pPr>
             <w:r>
               <w:rPr>
-                <w:noProof/>
-                <w:sz w:val="18"/>
-                <w:szCs w:val="18"/>
-              </w:rPr>
-              <w:drawing>
-                <wp:inline distT="0" distB="0" distL="0" distR="0" wp14:anchorId="53A32EB0" wp14:editId="1A0107B8">
-                  <wp:extent cx="2916000" cy="2187000"/>
-                  <wp:effectExtent l="2540" t="0" r="1270" b="1270"/>
-                  <wp:docPr id="6" name="Image 6"/>
-                  <wp:cNvGraphicFramePr>
-                    <a:graphicFrameLocks xmlns:a="http://schemas.openxmlformats.org/drawingml/2006/main" noChangeAspect="1"/>
-                  </wp:cNvGraphicFramePr>
-                  <a:graphic xmlns:a="http://schemas.openxmlformats.org/drawingml/2006/main">
-                    <a:graphicData uri="http://schemas.openxmlformats.org/drawingml/2006/picture">
-                      <pic:pic xmlns:pic="http://schemas.openxmlformats.org/drawingml/2006/picture">
-                        <pic:nvPicPr>
-                          <pic:cNvPr id="0" name="Picture 1"/>
-                          <pic:cNvPicPr>
-                            <a:picLocks noChangeAspect="1" noChangeArrowheads="1"/>
-                          </pic:cNvPicPr>
-                        </pic:nvPicPr>
-                        <pic:blipFill>
-                          <a:blip r:embed="rId9" cstate="print">
-                            <a:extLst>
-                              <a:ext uri="{28A0092B-C50C-407E-A947-70E740481C1C}">
-                                <a14:useLocalDpi xmlns:a14="http://schemas.microsoft.com/office/drawing/2010/main" val="0"/>
-                              </a:ext>
-                            </a:extLst>
-                          </a:blip>
-                          <a:srcRect/>
-                          <a:stretch>
-                            <a:fillRect/>
-                          </a:stretch>
-                        </pic:blipFill>
-                        <pic:spPr bwMode="auto">
-                          <a:xfrm rot="5400000">
-                            <a:off x="0" y="0"/>
-                            <a:ext cx="2916000" cy="2187000"/>
-                          </a:xfrm>
-                          <a:prstGeom prst="rect">
-                            <a:avLst/>
-                          </a:prstGeom>
-                          <a:noFill/>
-                          <a:ln>
-                            <a:noFill/>
-                          </a:ln>
-                        </pic:spPr>
-                      </pic:pic>
-                    </a:graphicData>
-                  </a:graphic>
-                </wp:inline>
-              </w:drawing>
+                <w:color w:val="000000"/>
+                <w:sz w:val="27"/>
+                <w:szCs w:val="27"/>
+                <w:shd w:val="clear" w:color="auto" w:fill="FFFFFF"/>
+              </w:rPr>
+              <w:t>{%myImage}</w:t>
             </w:r>
           </w:p>
         </w:tc>
@@ -5967,7 +5921,7 @@
                     <pic:cNvPicPr/>
                   </pic:nvPicPr>
                   <pic:blipFill>
-                    <a:blip r:embed="rId10">
+                    <a:blip r:embed="rId9">
                       <a:extLst>
                         <a:ext uri="{28A0092B-C50C-407E-A947-70E740481C1C}">
                           <a14:useLocalDpi xmlns:a14="http://schemas.microsoft.com/office/drawing/2010/main" val="0"/>
@@ -6261,7 +6215,7 @@
                     <pic:cNvPicPr/>
                   </pic:nvPicPr>
                   <pic:blipFill>
-                    <a:blip r:embed="rId10">
+                    <a:blip r:embed="rId9">
                       <a:extLst>
                         <a:ext uri="{28A0092B-C50C-407E-A947-70E740481C1C}">
                           <a14:useLocalDpi xmlns:a14="http://schemas.microsoft.com/office/drawing/2010/main" val="0"/>
@@ -6333,7 +6287,7 @@
                     <pic:cNvPicPr/>
                   </pic:nvPicPr>
                   <pic:blipFill>
-                    <a:blip r:embed="rId10">
+                    <a:blip r:embed="rId9">
                       <a:extLst>
                         <a:ext uri="{28A0092B-C50C-407E-A947-70E740481C1C}">
                           <a14:useLocalDpi xmlns:a14="http://schemas.microsoft.com/office/drawing/2010/main" val="0"/>
@@ -6405,7 +6359,7 @@
                     <pic:cNvPicPr/>
                   </pic:nvPicPr>
                   <pic:blipFill>
-                    <a:blip r:embed="rId10">
+                    <a:blip r:embed="rId9">
                       <a:extLst>
                         <a:ext uri="{28A0092B-C50C-407E-A947-70E740481C1C}">
                           <a14:useLocalDpi xmlns:a14="http://schemas.microsoft.com/office/drawing/2010/main" val="0"/>
@@ -7019,8 +6973,8 @@
         <w:tblLook w:val="04A0" w:firstRow="1" w:lastRow="0" w:firstColumn="1" w:lastColumn="0" w:noHBand="0" w:noVBand="1"/>
       </w:tblPr>
       <w:tblGrid>
-        <w:gridCol w:w="4727"/>
-        <w:gridCol w:w="4903"/>
+        <w:gridCol w:w="4695"/>
+        <w:gridCol w:w="4935"/>
       </w:tblGrid>
       <w:tr>
         <w:tc>
@@ -7074,6 +7028,12 @@
                 <w:rFonts w:cs="Arial"/>
               </w:rPr>
             </w:pPr>
+            <w:r>
+              <w:rPr>
+                <w:rFonts w:cs="Arial"/>
+              </w:rPr>
+              <w:t>{constructeur}</w:t>
+            </w:r>
           </w:p>
         </w:tc>
       </w:tr>
@@ -7127,6 +7087,9 @@
               <w:spacing w:before="120"/>
               <w:ind w:left="0"/>
             </w:pPr>
+            <w:r>
+              <w:t>{typeConstructeur}</w:t>
+            </w:r>
           </w:p>
         </w:tc>
       </w:tr>
@@ -7180,6 +7143,9 @@
               <w:spacing w:before="120"/>
               <w:ind w:left="0"/>
             </w:pPr>
+            <w:r>
+              <w:t>{anneeMiseService}</w:t>
+            </w:r>
           </w:p>
         </w:tc>
       </w:tr>
@@ -7232,6 +7198,9 @@
               <w:spacing w:before="120"/>
               <w:ind w:left="0"/>
             </w:pPr>
+            <w:r>
+              <w:t>{numeroSerieRenseignement}</w:t>
+            </w:r>
           </w:p>
         </w:tc>
       </w:tr>
@@ -7285,15 +7254,23 @@
               <w:ind w:left="0"/>
             </w:pPr>
             <w:r>
-              <w:rPr>
-                <w:rFonts w:ascii="Wingdings" w:hAnsi="Wingdings"/>
-              </w:rPr>
-              <w:t></w:t>
-            </w:r>
-            <w:r>
-              <w:t xml:space="preserve"> Sans objet </w:t>
-            </w:r>
-          </w:p>
+              <w:t>{numeroInterneRenseignement}</w:t>
+            </w:r>
+          </w:p>
+        </w:tc>
+      </w:tr>
+      <w:tr>
+        <w:tc>
+          <w:tcPr>
+            <w:tcW w:w="5268" w:type="dxa"/>
+            <w:tcBorders>
+              <w:top w:val="single" w:sz="4" w:space="0" w:color="000000" w:themeColor="text1"/>
+              <w:left w:val="single" w:sz="4" w:space="0" w:color="000000" w:themeColor="text1"/>
+              <w:bottom w:val="single" w:sz="4" w:space="0" w:color="000000" w:themeColor="text1"/>
+              <w:right w:val="single" w:sz="4" w:space="0" w:color="000000" w:themeColor="text1"/>
+            </w:tcBorders>
+            <w:hideMark/>
+          </w:tcPr>
           <w:p>
             <w:pPr>
               <w:pStyle w:val="CORPSDETEXTEMAQUETTE"/>
@@ -7306,18 +7283,10 @@
               <w:ind w:left="0"/>
             </w:pPr>
             <w:r>
-              <w:rPr>
-                <w:rFonts w:ascii="Wingdings" w:hAnsi="Wingdings"/>
-              </w:rPr>
-              <w:t></w:t>
-            </w:r>
-            <w:r>
-              <w:t xml:space="preserve"> N°: ................</w:t>
-            </w:r>
-          </w:p>
-        </w:tc>
-      </w:tr>
-      <w:tr>
+              <w:t>Localisation de(s) l’appareil (s) lors de la visite :</w:t>
+            </w:r>
+          </w:p>
+        </w:tc>
         <w:tc>
           <w:tcPr>
             <w:tcW w:w="5268" w:type="dxa"/>
@@ -7327,7 +7296,6 @@
               <w:bottom w:val="single" w:sz="4" w:space="0" w:color="000000" w:themeColor="text1"/>
               <w:right w:val="single" w:sz="4" w:space="0" w:color="000000" w:themeColor="text1"/>
             </w:tcBorders>
-            <w:hideMark/>
           </w:tcPr>
           <w:p>
             <w:pPr>
@@ -7341,10 +7309,12 @@
               <w:ind w:left="0"/>
             </w:pPr>
             <w:r>
-              <w:t>Localisation de(s) l’appareil (s) lors de la visite :</w:t>
-            </w:r>
-          </w:p>
-        </w:tc>
+              <w:t>{localistationRenseignement}</w:t>
+            </w:r>
+          </w:p>
+        </w:tc>
+      </w:tr>
+      <w:tr>
         <w:tc>
           <w:tcPr>
             <w:tcW w:w="5268" w:type="dxa"/>
@@ -7354,6 +7324,7 @@
               <w:bottom w:val="single" w:sz="4" w:space="0" w:color="000000" w:themeColor="text1"/>
               <w:right w:val="single" w:sz="4" w:space="0" w:color="000000" w:themeColor="text1"/>
             </w:tcBorders>
+            <w:hideMark/>
           </w:tcPr>
           <w:p>
             <w:pPr>
@@ -7366,10 +7337,11 @@
               <w:spacing w:before="120"/>
               <w:ind w:left="0"/>
             </w:pPr>
-          </w:p>
-        </w:tc>
-      </w:tr>
-      <w:tr>
+            <w:r>
+              <w:t>Type d’appareil</w:t>
+            </w:r>
+          </w:p>
+        </w:tc>
         <w:tc>
           <w:tcPr>
             <w:tcW w:w="5268" w:type="dxa"/>
@@ -7379,7 +7351,6 @@
               <w:bottom w:val="single" w:sz="4" w:space="0" w:color="000000" w:themeColor="text1"/>
               <w:right w:val="single" w:sz="4" w:space="0" w:color="000000" w:themeColor="text1"/>
             </w:tcBorders>
-            <w:hideMark/>
           </w:tcPr>
           <w:p>
             <w:pPr>
@@ -7393,10 +7364,12 @@
               <w:ind w:left="0"/>
             </w:pPr>
             <w:r>
-              <w:t>Type d’appareil</w:t>
-            </w:r>
-          </w:p>
-        </w:tc>
+              <w:t>{typeAppareil}</w:t>
+            </w:r>
+          </w:p>
+        </w:tc>
+      </w:tr>
+      <w:tr>
         <w:tc>
           <w:tcPr>
             <w:tcW w:w="5268" w:type="dxa"/>
@@ -7406,6 +7379,7 @@
               <w:bottom w:val="single" w:sz="4" w:space="0" w:color="000000" w:themeColor="text1"/>
               <w:right w:val="single" w:sz="4" w:space="0" w:color="000000" w:themeColor="text1"/>
             </w:tcBorders>
+            <w:hideMark/>
           </w:tcPr>
           <w:p>
             <w:pPr>
@@ -7419,13 +7393,58 @@
               <w:ind w:left="0"/>
             </w:pPr>
             <w:r>
-              <w:rPr>
-                <w:rFonts w:ascii="Wingdings" w:hAnsi="Wingdings"/>
-              </w:rPr>
-              <w:t></w:t>
-            </w:r>
-            <w:r>
-              <w:t xml:space="preserve"> Pont roulant</w:t>
+              <w:t>Mise en service</w:t>
+            </w:r>
+          </w:p>
+        </w:tc>
+        <w:tc>
+          <w:tcPr>
+            <w:tcW w:w="5268" w:type="dxa"/>
+            <w:tcBorders>
+              <w:top w:val="single" w:sz="4" w:space="0" w:color="000000" w:themeColor="text1"/>
+              <w:left w:val="single" w:sz="4" w:space="0" w:color="000000" w:themeColor="text1"/>
+              <w:bottom w:val="single" w:sz="4" w:space="0" w:color="000000" w:themeColor="text1"/>
+              <w:right w:val="single" w:sz="4" w:space="0" w:color="000000" w:themeColor="text1"/>
+            </w:tcBorders>
+          </w:tcPr>
+          <w:p>
+            <w:pPr>
+              <w:pStyle w:val="NormalWeb"/>
+              <w:spacing w:before="120" w:beforeAutospacing="0" w:after="0"/>
+              <w:ind w:left="0"/>
+              <w:rPr>
+                <w:rFonts w:ascii="Arial" w:hAnsi="Arial" w:cs="Arial"/>
+                <w:sz w:val="20"/>
+                <w:szCs w:val="20"/>
+              </w:rPr>
+            </w:pPr>
+            <w:r>
+              <w:rPr>
+                <w:rFonts w:ascii="Arial" w:hAnsi="Arial" w:cs="Arial"/>
+                <w:sz w:val="20"/>
+                <w:szCs w:val="20"/>
+              </w:rPr>
+              <w:t xml:space="preserve">Rapport de vérification avant mise ou remise en </w:t>
+            </w:r>
+          </w:p>
+          <w:p>
+            <w:pPr>
+              <w:pStyle w:val="NormalWeb"/>
+              <w:spacing w:before="120" w:beforeAutospacing="0" w:after="0"/>
+              <w:ind w:left="0"/>
+              <w:rPr>
+                <w:rFonts w:ascii="Arial" w:hAnsi="Arial" w:cs="Arial"/>
+                <w:sz w:val="20"/>
+                <w:szCs w:val="20"/>
+              </w:rPr>
+            </w:pPr>
+            <w:r>
+              <w:rPr>
+                <w:rFonts w:ascii="Arial" w:hAnsi="Arial" w:cs="Arial"/>
+                <w:sz w:val="20"/>
+                <w:szCs w:val="20"/>
+              </w:rPr>
+              <w:t>{miseEnService}</w:t>
             </w:r>
           </w:p>
           <w:p>
@@ -7440,13 +7459,7 @@
               <w:ind w:left="0"/>
             </w:pPr>
             <w:r>
-              <w:rPr>
-                <w:rFonts w:ascii="Wingdings" w:hAnsi="Wingdings"/>
-              </w:rPr>
-              <w:t></w:t>
-            </w:r>
-            <w:r>
-              <w:t xml:space="preserve"> Poutre roulante</w:t>
+              <w:t>Epreuves</w:t>
             </w:r>
           </w:p>
           <w:p>
@@ -7461,13 +7474,10 @@
               <w:ind w:left="0"/>
             </w:pPr>
             <w:r>
-              <w:rPr>
-                <w:rFonts w:ascii="Wingdings" w:hAnsi="Wingdings"/>
-              </w:rPr>
-              <w:t></w:t>
-            </w:r>
-            <w:r>
-              <w:t xml:space="preserve"> Portique</w:t>
+              <w:tab/>
+            </w:r>
+            <w:r>
+              <w:t>{epreuveMiseEnService}</w:t>
             </w:r>
           </w:p>
           <w:p>
@@ -7481,265 +7491,6 @@
               <w:spacing w:before="120"/>
               <w:ind w:left="0"/>
             </w:pPr>
-            <w:r>
-              <w:rPr>
-                <w:rFonts w:ascii="Wingdings" w:hAnsi="Wingdings"/>
-              </w:rPr>
-              <w:t></w:t>
-            </w:r>
-            <w:r>
-              <w:t xml:space="preserve"> Semi portique</w:t>
-            </w:r>
-          </w:p>
-          <w:p>
-            <w:pPr>
-              <w:pStyle w:val="CORPSDETEXTEMAQUETTE"/>
-              <w:tabs>
-                <w:tab w:val="left" w:pos="851"/>
-                <w:tab w:val="left" w:pos="4395"/>
-                <w:tab w:val="left" w:pos="7513"/>
-              </w:tabs>
-              <w:spacing w:before="120"/>
-              <w:ind w:left="0"/>
-            </w:pPr>
-            <w:r>
-              <w:rPr>
-                <w:rFonts w:ascii="Wingdings" w:hAnsi="Wingdings"/>
-              </w:rPr>
-              <w:t></w:t>
-            </w:r>
-            <w:r>
-              <w:t xml:space="preserve"> Palan</w:t>
-            </w:r>
-          </w:p>
-          <w:p>
-            <w:pPr>
-              <w:pStyle w:val="CORPSDETEXTEMAQUETTE"/>
-              <w:tabs>
-                <w:tab w:val="left" w:pos="851"/>
-                <w:tab w:val="left" w:pos="4395"/>
-                <w:tab w:val="left" w:pos="7513"/>
-              </w:tabs>
-              <w:spacing w:before="120"/>
-              <w:ind w:left="0"/>
-            </w:pPr>
-            <w:r>
-              <w:rPr>
-                <w:rFonts w:ascii="Wingdings" w:hAnsi="Wingdings"/>
-              </w:rPr>
-              <w:t></w:t>
-            </w:r>
-            <w:r>
-              <w:t xml:space="preserve"> Treuil</w:t>
-            </w:r>
-          </w:p>
-          <w:p>
-            <w:pPr>
-              <w:pStyle w:val="CORPSDETEXTEMAQUETTE"/>
-              <w:tabs>
-                <w:tab w:val="left" w:pos="851"/>
-                <w:tab w:val="left" w:pos="4395"/>
-                <w:tab w:val="left" w:pos="7513"/>
-              </w:tabs>
-              <w:spacing w:before="120"/>
-              <w:ind w:left="0"/>
-            </w:pPr>
-            <w:r>
-              <w:rPr>
-                <w:rFonts w:ascii="Wingdings" w:hAnsi="Wingdings"/>
-              </w:rPr>
-              <w:t></w:t>
-            </w:r>
-            <w:r>
-              <w:t xml:space="preserve"> Autre : ................................................</w:t>
-            </w:r>
-          </w:p>
-        </w:tc>
-      </w:tr>
-      <w:tr>
-        <w:tc>
-          <w:tcPr>
-            <w:tcW w:w="5268" w:type="dxa"/>
-            <w:tcBorders>
-              <w:top w:val="single" w:sz="4" w:space="0" w:color="000000" w:themeColor="text1"/>
-              <w:left w:val="single" w:sz="4" w:space="0" w:color="000000" w:themeColor="text1"/>
-              <w:bottom w:val="single" w:sz="4" w:space="0" w:color="000000" w:themeColor="text1"/>
-              <w:right w:val="single" w:sz="4" w:space="0" w:color="000000" w:themeColor="text1"/>
-            </w:tcBorders>
-            <w:hideMark/>
-          </w:tcPr>
-          <w:p>
-            <w:pPr>
-              <w:pStyle w:val="CORPSDETEXTEMAQUETTE"/>
-              <w:tabs>
-                <w:tab w:val="left" w:pos="851"/>
-                <w:tab w:val="left" w:pos="4395"/>
-                <w:tab w:val="left" w:pos="7513"/>
-              </w:tabs>
-              <w:spacing w:before="120"/>
-              <w:ind w:left="0"/>
-            </w:pPr>
-            <w:r>
-              <w:t>Mise en service</w:t>
-            </w:r>
-          </w:p>
-        </w:tc>
-        <w:tc>
-          <w:tcPr>
-            <w:tcW w:w="5268" w:type="dxa"/>
-            <w:tcBorders>
-              <w:top w:val="single" w:sz="4" w:space="0" w:color="000000" w:themeColor="text1"/>
-              <w:left w:val="single" w:sz="4" w:space="0" w:color="000000" w:themeColor="text1"/>
-              <w:bottom w:val="single" w:sz="4" w:space="0" w:color="000000" w:themeColor="text1"/>
-              <w:right w:val="single" w:sz="4" w:space="0" w:color="000000" w:themeColor="text1"/>
-            </w:tcBorders>
-          </w:tcPr>
-          <w:p>
-            <w:pPr>
-              <w:pStyle w:val="NormalWeb"/>
-              <w:spacing w:before="120" w:beforeAutospacing="0" w:after="0"/>
-              <w:ind w:left="0"/>
-              <w:rPr>
-                <w:rFonts w:ascii="Arial" w:hAnsi="Arial" w:cs="Arial"/>
-                <w:sz w:val="20"/>
-                <w:szCs w:val="20"/>
-              </w:rPr>
-            </w:pPr>
-            <w:r>
-              <w:rPr>
-                <w:rFonts w:ascii="Arial" w:hAnsi="Arial" w:cs="Arial"/>
-                <w:sz w:val="20"/>
-                <w:szCs w:val="20"/>
-              </w:rPr>
-              <w:t xml:space="preserve">Rapport de vérification avant mise ou remise en service </w:t>
-            </w:r>
-            <w:r>
-              <w:rPr>
-                <w:rFonts w:ascii="Arial" w:hAnsi="Arial" w:cs="Arial"/>
-                <w:sz w:val="20"/>
-                <w:szCs w:val="20"/>
-              </w:rPr>
-              <w:tab/>
-            </w:r>
-            <w:r>
-              <w:rPr>
-                <w:rFonts w:ascii="Wingdings" w:hAnsi="Wingdings"/>
-                <w:sz w:val="20"/>
-                <w:szCs w:val="20"/>
-              </w:rPr>
-              <w:t></w:t>
-            </w:r>
-            <w:r>
-              <w:rPr>
-                <w:rFonts w:ascii="Arial" w:hAnsi="Arial" w:cs="Arial"/>
-                <w:sz w:val="20"/>
-                <w:szCs w:val="20"/>
-              </w:rPr>
-              <w:t xml:space="preserve"> </w:t>
-            </w:r>
-            <w:r>
-              <w:rPr>
-                <w:rFonts w:ascii="Arial" w:hAnsi="Arial" w:cs="Arial"/>
-                <w:sz w:val="20"/>
-                <w:szCs w:val="20"/>
-              </w:rPr>
-              <w:t>présenté</w:t>
-            </w:r>
-            <w:r>
-              <w:rPr>
-                <w:rFonts w:ascii="Arial" w:hAnsi="Arial" w:cs="Arial"/>
-                <w:sz w:val="20"/>
-                <w:szCs w:val="20"/>
-              </w:rPr>
-              <w:t xml:space="preserve"> /</w:t>
-            </w:r>
-            <w:r>
-              <w:rPr>
-                <w:rFonts w:ascii="Arial" w:hAnsi="Arial" w:cs="Arial"/>
-                <w:sz w:val="20"/>
-                <w:szCs w:val="20"/>
-              </w:rPr>
-              <w:t xml:space="preserve"> </w:t>
-            </w:r>
-            <w:r>
-              <w:rPr>
-                <w:rFonts w:ascii="Wingdings" w:hAnsi="Wingdings"/>
-                <w:sz w:val="20"/>
-                <w:szCs w:val="20"/>
-              </w:rPr>
-              <w:t></w:t>
-            </w:r>
-            <w:r>
-              <w:rPr>
-                <w:rFonts w:ascii="Arial" w:hAnsi="Arial" w:cs="Arial"/>
-                <w:sz w:val="20"/>
-                <w:szCs w:val="20"/>
-              </w:rPr>
-              <w:t xml:space="preserve"> non présenté</w:t>
-            </w:r>
-          </w:p>
-          <w:p>
-            <w:pPr>
-              <w:pStyle w:val="CORPSDETEXTEMAQUETTE"/>
-              <w:tabs>
-                <w:tab w:val="left" w:pos="851"/>
-                <w:tab w:val="left" w:pos="4395"/>
-                <w:tab w:val="left" w:pos="7513"/>
-              </w:tabs>
-              <w:spacing w:before="120"/>
-              <w:ind w:left="0"/>
-            </w:pPr>
-            <w:r>
-              <w:t>Epreuves</w:t>
-            </w:r>
-          </w:p>
-          <w:p>
-            <w:pPr>
-              <w:pStyle w:val="CORPSDETEXTEMAQUETTE"/>
-              <w:tabs>
-                <w:tab w:val="left" w:pos="851"/>
-                <w:tab w:val="left" w:pos="4395"/>
-                <w:tab w:val="left" w:pos="7513"/>
-              </w:tabs>
-              <w:spacing w:before="120"/>
-              <w:ind w:left="0"/>
-            </w:pPr>
-            <w:r>
-              <w:tab/>
-            </w:r>
-            <w:r>
-              <w:rPr>
-                <w:rFonts w:ascii="Wingdings" w:hAnsi="Wingdings"/>
-              </w:rPr>
-              <w:t></w:t>
-            </w:r>
-            <w:r>
-              <w:t xml:space="preserve"> Réalisées le .....................</w:t>
-            </w:r>
-          </w:p>
-          <w:p>
-            <w:pPr>
-              <w:pStyle w:val="CORPSDETEXTEMAQUETTE"/>
-              <w:tabs>
-                <w:tab w:val="left" w:pos="851"/>
-                <w:tab w:val="left" w:pos="4395"/>
-                <w:tab w:val="left" w:pos="7513"/>
-              </w:tabs>
-              <w:spacing w:before="120"/>
-              <w:ind w:left="0"/>
-            </w:pPr>
-            <w:r>
-              <w:tab/>
-            </w:r>
-            <w:r>
-              <w:rPr>
-                <w:rFonts w:ascii="Wingdings" w:hAnsi="Wingdings"/>
-              </w:rPr>
-              <w:t></w:t>
-            </w:r>
-            <w:r>
-              <w:t xml:space="preserve"> Absence de renseignement</w:t>
-            </w:r>
           </w:p>
         </w:tc>
       </w:tr>
@@ -8197,7 +7948,6 @@
           <w:szCs w:val="20"/>
           <w:u w:val="single"/>
         </w:rPr>
-        <w:lastRenderedPageBreak/>
         <w:t>B. DESCRIPTION DE L’APPAREIL VERIFIE</w:t>
       </w:r>
     </w:p>
@@ -8511,6 +8261,7 @@
                 <w:sz w:val="20"/>
                 <w:szCs w:val="20"/>
               </w:rPr>
+              <w:lastRenderedPageBreak/>
               <w:t>B-3</w:t>
             </w:r>
           </w:p>
@@ -24550,12 +24301,12 @@
       </w:pPr>
     </w:p>
     <w:sectPr>
-      <w:headerReference w:type="even" r:id="rId11"/>
-      <w:headerReference w:type="default" r:id="rId12"/>
-      <w:footerReference w:type="even" r:id="rId13"/>
-      <w:footerReference w:type="default" r:id="rId14"/>
-      <w:headerReference w:type="first" r:id="rId15"/>
-      <w:footerReference w:type="first" r:id="rId16"/>
+      <w:headerReference w:type="even" r:id="rId10"/>
+      <w:headerReference w:type="default" r:id="rId11"/>
+      <w:footerReference w:type="even" r:id="rId12"/>
+      <w:footerReference w:type="default" r:id="rId13"/>
+      <w:headerReference w:type="first" r:id="rId14"/>
+      <w:footerReference w:type="first" r:id="rId15"/>
       <w:pgSz w:w="11910" w:h="16840"/>
       <w:pgMar w:top="1440" w:right="1278" w:bottom="1440" w:left="709" w:header="573" w:footer="266" w:gutter="0"/>
       <w:cols w:space="720"/>

</xml_diff>

<commit_message>
FIX color validation and debugging  variables Form (Server) -> 1|25|03|2024
</commit_message>
<xml_diff>
--- a/src/rapports/input.docx
+++ b/src/rapports/input.docx
@@ -1,6 +1,6 @@
 
 <file path=word/document.xml><?xml version="1.0" encoding="utf-8"?>
-<w:document xmlns:wpc="http://schemas.microsoft.com/office/word/2010/wordprocessingCanvas" xmlns:cx="http://schemas.microsoft.com/office/drawing/2014/chartex" xmlns:cx1="http://schemas.microsoft.com/office/drawing/2015/9/8/chartex" xmlns:cx2="http://schemas.microsoft.com/office/drawing/2015/10/21/chartex" xmlns:cx3="http://schemas.microsoft.com/office/drawing/2016/5/9/chartex" xmlns:cx4="http://schemas.microsoft.com/office/drawing/2016/5/10/chartex" xmlns:cx5="http://schemas.microsoft.com/office/drawing/2016/5/11/chartex" xmlns:cx6="http://schemas.microsoft.com/office/drawing/2016/5/12/chartex" xmlns:cx7="http://schemas.microsoft.com/office/drawing/2016/5/13/chartex" xmlns:cx8="http://schemas.microsoft.com/office/drawing/2016/5/14/chartex" xmlns:mc="http://schemas.openxmlformats.org/markup-compatibility/2006" xmlns:aink="http://schemas.microsoft.com/office/drawing/2016/ink" xmlns:am3d="http://schemas.microsoft.com/office/drawing/2017/model3d" xmlns:o="urn:schemas-microsoft-com:office:office" xmlns:oel="http://schemas.microsoft.com/office/2019/extlst" xmlns:r="http://schemas.openxmlformats.org/officeDocument/2006/relationships" xmlns:m="http://schemas.openxmlformats.org/officeDocument/2006/math" xmlns:v="urn:schemas-microsoft-com:vml" xmlns:wp14="http://schemas.microsoft.com/office/word/2010/wordprocessingDrawing" xmlns:wp="http://schemas.openxmlformats.org/drawingml/2006/wordprocessingDrawing" xmlns:w10="urn:schemas-microsoft-com:office:word" xmlns:w="http://schemas.openxmlformats.org/wordprocessingml/2006/main" xmlns:w14="http://schemas.microsoft.com/office/word/2010/wordml" xmlns:w15="http://schemas.microsoft.com/office/word/2012/wordml" xmlns:w16cex="http://schemas.microsoft.com/office/word/2018/wordml/cex" xmlns:w16cid="http://schemas.microsoft.com/office/word/2016/wordml/cid" xmlns:w16="http://schemas.microsoft.com/office/word/2018/wordml" xmlns:w16sdtdh="http://schemas.microsoft.com/office/word/2020/wordml/sdtdatahash" xmlns:w16se="http://schemas.microsoft.com/office/word/2015/wordml/symex" xmlns:wpg="http://schemas.microsoft.com/office/word/2010/wordprocessingGroup" xmlns:wpi="http://schemas.microsoft.com/office/word/2010/wordprocessingInk" xmlns:wne="http://schemas.microsoft.com/office/word/2006/wordml" xmlns:wps="http://schemas.microsoft.com/office/word/2010/wordprocessingShape" mc:Ignorable="w14 w15 w16se w16cid w16 w16cex w16sdtdh wp14">
+<w:document xmlns:wpc="http://schemas.microsoft.com/office/word/2010/wordprocessingCanvas" xmlns:cx="http://schemas.microsoft.com/office/drawing/2014/chartex" xmlns:cx1="http://schemas.microsoft.com/office/drawing/2015/9/8/chartex" xmlns:cx2="http://schemas.microsoft.com/office/drawing/2015/10/21/chartex" xmlns:cx3="http://schemas.microsoft.com/office/drawing/2016/5/9/chartex" xmlns:cx4="http://schemas.microsoft.com/office/drawing/2016/5/10/chartex" xmlns:cx5="http://schemas.microsoft.com/office/drawing/2016/5/11/chartex" xmlns:cx6="http://schemas.microsoft.com/office/drawing/2016/5/12/chartex" xmlns:cx7="http://schemas.microsoft.com/office/drawing/2016/5/13/chartex" xmlns:cx8="http://schemas.microsoft.com/office/drawing/2016/5/14/chartex" xmlns:mc="http://schemas.openxmlformats.org/markup-compatibility/2006" xmlns:aink="http://schemas.microsoft.com/office/drawing/2016/ink" xmlns:am3d="http://schemas.microsoft.com/office/drawing/2017/model3d" xmlns:o="urn:schemas-microsoft-com:office:office" xmlns:oel="http://schemas.microsoft.com/office/2019/extlst" xmlns:r="http://schemas.openxmlformats.org/officeDocument/2006/relationships" xmlns:m="http://schemas.openxmlformats.org/officeDocument/2006/math" xmlns:v="urn:schemas-microsoft-com:vml" xmlns:wp14="http://schemas.microsoft.com/office/word/2010/wordprocessingDrawing" xmlns:wp="http://schemas.openxmlformats.org/drawingml/2006/wordprocessingDrawing" xmlns:w10="urn:schemas-microsoft-com:office:word" xmlns:w="http://schemas.openxmlformats.org/wordprocessingml/2006/main" xmlns:w14="http://schemas.microsoft.com/office/word/2010/wordml" xmlns:w15="http://schemas.microsoft.com/office/word/2012/wordml" xmlns:w16cex="http://schemas.microsoft.com/office/word/2018/wordml/cex" xmlns:w16cid="http://schemas.microsoft.com/office/word/2016/wordml/cid" xmlns:w16="http://schemas.microsoft.com/office/word/2018/wordml" xmlns:w16du="http://schemas.microsoft.com/office/word/2023/wordml/word16du" xmlns:w16sdtdh="http://schemas.microsoft.com/office/word/2020/wordml/sdtdatahash" xmlns:w16se="http://schemas.microsoft.com/office/word/2015/wordml/symex" xmlns:wpg="http://schemas.microsoft.com/office/word/2010/wordprocessingGroup" xmlns:wpi="http://schemas.microsoft.com/office/word/2010/wordprocessingInk" xmlns:wne="http://schemas.microsoft.com/office/word/2006/wordml" xmlns:wps="http://schemas.microsoft.com/office/word/2010/wordprocessingShape" mc:Ignorable="w14 w15 w16se w16cid w16 w16cex w16sdtdh w16du wp14">
   <w:body>
     <w:p>
       <w:pPr>
@@ -230,7 +230,7 @@
                     </wp:anchor>
                   </w:drawing>
                 </mc:Choice>
-                <mc:Fallback xmlns:w16du="http://schemas.microsoft.com/office/word/2023/wordml/word16du">
+                <mc:Fallback>
                   <w:pict>
                     <v:shapetype w14:anchorId="3E58550A" id="_x0000_t32" coordsize="21600,21600" o:spt="32" o:oned="t" path="m,l21600,21600e" filled="f">
                       <v:path arrowok="t" fillok="f" o:connecttype="none"/>
@@ -731,7 +731,7 @@
                     </wp:anchor>
                   </w:drawing>
                 </mc:Choice>
-                <mc:Fallback xmlns:w16du="http://schemas.microsoft.com/office/word/2023/wordml/word16du">
+                <mc:Fallback>
                   <w:pict>
                     <v:shape w14:anchorId="7451CC98" id="AutoShape 16" o:spid="_x0000_s1026" type="#_x0000_t32" style="position:absolute;margin-left:95pt;margin-top:-3.75pt;width:135.75pt;height:0;z-index:251704832;visibility:visible;mso-wrap-style:square;mso-width-percent:0;mso-height-percent:0;mso-wrap-distance-left:9pt;mso-wrap-distance-top:0;mso-wrap-distance-right:9pt;mso-wrap-distance-bottom:0;mso-position-horizontal:absolute;mso-position-horizontal-relative:text;mso-position-vertical:absolute;mso-position-vertical-relative:text;mso-width-percent:0;mso-height-percent:0;mso-width-relative:page;mso-height-relative:page" o:gfxdata="UEsDBBQABgAIAAAAIQC2gziS/gAAAOEBAAATAAAAW0NvbnRlbnRfVHlwZXNdLnhtbJSRQU7DMBBF&#10;90jcwfIWJU67QAgl6YK0S0CoHGBkTxKLZGx5TGhvj5O2G0SRWNoz/78nu9wcxkFMGNg6quQqL6RA&#10;0s5Y6ir5vt9lD1JwBDIwOMJKHpHlpr69KfdHjyxSmriSfYz+USnWPY7AufNIadK6MEJMx9ApD/oD&#10;OlTrorhX2lFEilmcO2RdNtjC5xDF9pCuTyYBB5bi6bQ4syoJ3g9WQ0ymaiLzg5KdCXlKLjvcW893&#10;SUOqXwnz5DrgnHtJTxOsQfEKIT7DmDSUCaxw7Rqn8787ZsmRM9e2VmPeBN4uqYvTtW7jvijg9N/y&#10;JsXecLq0q+WD6m8AAAD//wMAUEsDBBQABgAIAAAAIQA4/SH/1gAAAJQBAAALAAAAX3JlbHMvLnJl&#10;bHOkkMFqwzAMhu+DvYPRfXGawxijTi+j0GvpHsDYimMaW0Yy2fr2M4PBMnrbUb/Q94l/f/hMi1qR&#10;JVI2sOt6UJgd+ZiDgffL8ekFlFSbvV0oo4EbChzGx4f9GRdb25HMsYhqlCwG5lrLq9biZkxWOiqY&#10;22YiTra2kYMu1l1tQD30/bPm3wwYN0x18gb45AdQl1tp5j/sFB2T0FQ7R0nTNEV3j6o9feQzro1i&#10;OWA14Fm+Q8a1a8+Bvu/d/dMb2JY5uiPbhG/ktn4cqGU/er3pcvwCAAD//wMAUEsDBBQABgAIAAAA&#10;IQBt7QG5vAEAAFcDAAAOAAAAZHJzL2Uyb0RvYy54bWysU01v2zAMvQ/YfxB0X2xnX4ERp4e02aXb&#10;ArT7AYws28JkUSCV2Pn3k9QkK7bbsItAieTj4yO1vptHK06a2KBrZLUopdBOYWtc38gfz7t3Kyk4&#10;gGvBotONPGuWd5u3b9aTr/USB7StJhFBHNeTb+QQgq+LgtWgR+AFeu2is0MaIcQr9UVLMEX00RbL&#10;svxUTEitJ1SaOb7evzjlJuN3nVbhe9exDsI2MnIL+aR8HtJZbNZQ9wR+MOpCA/6BxQjGxaI3qHsI&#10;II5k/oIajSJk7MJC4Vhg1xmlcw+xm6r8o5unAbzOvURx2N9k4v8Hq76dtm5Pibqa3ZN/RPWThcPt&#10;AK7XmcDz2cfBVUmqYvJc31LShf2exGH6im2MgWPArMLc0ZggY39izmKfb2LrOQgVH6vPyw/l8qMU&#10;6uoroL4meuLwReMoktFIDgSmH8IWnYsjRapyGTg9cki0oL4mpKoOd8baPFnrxNTI96uqLHMGozVt&#10;8qY4pv6wtSROEJdjtyofylVuMnpehxEeXZvRBg3tw8UOYOyLHatbd9EmyZF2j+sDtuc9XTWL08s0&#10;L5uW1uP1PWf//g+bXwAAAP//AwBQSwMEFAAGAAgAAAAhAGoddYXfAAAACQEAAA8AAABkcnMvZG93&#10;bnJldi54bWxMj0FPAjEQhe8m/odmTLwYaAEFXLdLCAkJNwJy8Fi243bjdrrZdmH11zvGg97mzby8&#10;+V6+GnwjLtjFOpCGyViBQCqDranScHrdjpYgYjJkTRMINXxihFVxe5ObzIYrHfByTJXgEIqZ0eBS&#10;ajMpY+nQmzgOLRLf3kPnTWLZVdJ25srhvpFTpebSm5r4gzMtbhyWH8fea+j3X7O4H9Zv281097Cb&#10;nZRztdL6/m5Yv4BIOKQ/M/zgMzoUzHQOPdkoGtbPirskDaPFEwg2PM4nPJx/F7LI5f8GxTcAAAD/&#10;/wMAUEsBAi0AFAAGAAgAAAAhALaDOJL+AAAA4QEAABMAAAAAAAAAAAAAAAAAAAAAAFtDb250ZW50&#10;X1R5cGVzXS54bWxQSwECLQAUAAYACAAAACEAOP0h/9YAAACUAQAACwAAAAAAAAAAAAAAAAAvAQAA&#10;X3JlbHMvLnJlbHNQSwECLQAUAAYACAAAACEAbe0BubwBAABXAwAADgAAAAAAAAAAAAAAAAAuAgAA&#10;ZHJzL2Uyb0RvYy54bWxQSwECLQAUAAYACAAAACEAah11hd8AAAAJAQAADwAAAAAAAAAAAAAAAAAW&#10;BAAAZHJzL2Rvd25yZXYueG1sUEsFBgAAAAAEAAQA8wAAACIFAAAAAA==&#10;" strokecolor="#f80e08" strokeweight="3pt"/>
                   </w:pict>
@@ -815,25 +815,7 @@
                 <w:sz w:val="24"/>
                 <w:szCs w:val="24"/>
               </w:rPr>
-              <w:t>{</w:t>
-            </w:r>
-            <w:proofErr w:type="spellStart"/>
-            <w:r>
-              <w:rPr>
-                <w:color w:val="00B0F0"/>
-                <w:sz w:val="24"/>
-                <w:szCs w:val="24"/>
-              </w:rPr>
-              <w:t>equipement</w:t>
-            </w:r>
-            <w:proofErr w:type="spellEnd"/>
-            <w:r>
-              <w:rPr>
-                <w:color w:val="00B0F0"/>
-                <w:sz w:val="24"/>
-                <w:szCs w:val="24"/>
-              </w:rPr>
-              <w:t>}</w:t>
+              <w:t>{equipement}</w:t>
             </w:r>
             <w:r>
               <w:rPr>
@@ -861,25 +843,7 @@
                 <w:sz w:val="24"/>
                 <w:szCs w:val="24"/>
               </w:rPr>
-              <w:t>{</w:t>
-            </w:r>
-            <w:proofErr w:type="spellStart"/>
-            <w:r>
-              <w:rPr>
-                <w:color w:val="00B0F0"/>
-                <w:sz w:val="24"/>
-                <w:szCs w:val="24"/>
-              </w:rPr>
-              <w:t>categorieAppareil</w:t>
-            </w:r>
-            <w:proofErr w:type="spellEnd"/>
-            <w:r>
-              <w:rPr>
-                <w:color w:val="00B0F0"/>
-                <w:sz w:val="24"/>
-                <w:szCs w:val="24"/>
-              </w:rPr>
-              <w:t>}</w:t>
+              <w:t>{categorieAppareil}</w:t>
             </w:r>
           </w:p>
           <w:p>
@@ -1027,27 +991,7 @@
                 <w:sz w:val="24"/>
                 <w:szCs w:val="24"/>
               </w:rPr>
-              <w:t>{</w:t>
-            </w:r>
-            <w:proofErr w:type="spellStart"/>
-            <w:r>
-              <w:rPr>
-                <w:b/>
-                <w:bCs/>
-                <w:sz w:val="24"/>
-                <w:szCs w:val="24"/>
-              </w:rPr>
-              <w:t>etablissement</w:t>
-            </w:r>
-            <w:proofErr w:type="spellEnd"/>
-            <w:r>
-              <w:rPr>
-                <w:b/>
-                <w:bCs/>
-                <w:sz w:val="24"/>
-                <w:szCs w:val="24"/>
-              </w:rPr>
-              <w:t>}</w:t>
+              <w:t>{etablissement}</w:t>
             </w:r>
           </w:p>
           <w:p>
@@ -1074,27 +1018,7 @@
                 <w:sz w:val="24"/>
                 <w:szCs w:val="24"/>
               </w:rPr>
-              <w:t>{adresse}, {</w:t>
-            </w:r>
-            <w:proofErr w:type="spellStart"/>
-            <w:r>
-              <w:rPr>
-                <w:b/>
-                <w:bCs/>
-                <w:sz w:val="24"/>
-                <w:szCs w:val="24"/>
-              </w:rPr>
-              <w:t>codePostal</w:t>
-            </w:r>
-            <w:proofErr w:type="spellEnd"/>
-            <w:r>
-              <w:rPr>
-                <w:b/>
-                <w:bCs/>
-                <w:sz w:val="24"/>
-                <w:szCs w:val="24"/>
-              </w:rPr>
-              <w:t>}</w:t>
+              <w:t>{adresse}, {codePostal}</w:t>
             </w:r>
           </w:p>
           <w:p>
@@ -1317,27 +1241,7 @@
                 <w:szCs w:val="27"/>
                 <w:shd w:val="clear" w:color="auto" w:fill="FFFFFF"/>
               </w:rPr>
-              <w:t>{%</w:t>
-            </w:r>
-            <w:proofErr w:type="spellStart"/>
-            <w:r>
-              <w:rPr>
-                <w:color w:val="000000"/>
-                <w:sz w:val="27"/>
-                <w:szCs w:val="27"/>
-                <w:shd w:val="clear" w:color="auto" w:fill="FFFFFF"/>
-              </w:rPr>
-              <w:t>myImage</w:t>
-            </w:r>
-            <w:proofErr w:type="spellEnd"/>
-            <w:r>
-              <w:rPr>
-                <w:color w:val="000000"/>
-                <w:sz w:val="27"/>
-                <w:szCs w:val="27"/>
-                <w:shd w:val="clear" w:color="auto" w:fill="FFFFFF"/>
-              </w:rPr>
-              <w:t>}</w:t>
+              <w:t>{%myImage}</w:t>
             </w:r>
           </w:p>
         </w:tc>
@@ -1519,7 +1423,6 @@
               </w:rPr>
               <w:t>{</w:t>
             </w:r>
-            <w:proofErr w:type="spellStart"/>
             <w:r>
               <w:rPr>
                 <w:b/>
@@ -1530,7 +1433,6 @@
               </w:rPr>
               <w:t>typeVerification</w:t>
             </w:r>
-            <w:proofErr w:type="spellEnd"/>
             <w:r>
               <w:rPr>
                 <w:b/>
@@ -1652,7 +1554,6 @@
               </w:rPr>
               <w:t>{</w:t>
             </w:r>
-            <w:proofErr w:type="spellStart"/>
             <w:r>
               <w:rPr>
                 <w:b/>
@@ -1663,7 +1564,6 @@
               </w:rPr>
               <w:t>numeroSerie</w:t>
             </w:r>
-            <w:proofErr w:type="spellEnd"/>
             <w:r>
               <w:rPr>
                 <w:b/>
@@ -1914,10 +1814,25 @@
                 <w:sz w:val="18"/>
                 <w:szCs w:val="18"/>
               </w:rPr>
-              <w:t>{</w:t>
-            </w:r>
-            <w:proofErr w:type="spellStart"/>
-            <w:r>
+              <w:t>{dateVerfication}</w:t>
+            </w:r>
+          </w:p>
+        </w:tc>
+        <w:tc>
+          <w:tcPr>
+            <w:tcW w:w="247" w:type="dxa"/>
+            <w:tcBorders>
+              <w:top w:val="nil"/>
+              <w:left w:val="single" w:sz="4" w:space="0" w:color="auto"/>
+              <w:bottom w:val="nil"/>
+              <w:right w:val="dotted" w:sz="4" w:space="0" w:color="0070C0"/>
+            </w:tcBorders>
+            <w:shd w:val="clear" w:color="auto" w:fill="FFFFFF"/>
+            <w:vAlign w:val="center"/>
+          </w:tcPr>
+          <w:p>
+            <w:pPr>
+              <w:ind w:left="284" w:right="2114"/>
               <w:rPr>
                 <w:b/>
                 <w:bCs/>
@@ -1925,10 +1840,25 @@
                 <w:sz w:val="18"/>
                 <w:szCs w:val="18"/>
               </w:rPr>
-              <w:t>dateVerfication</w:t>
-            </w:r>
-            <w:proofErr w:type="spellEnd"/>
-            <w:r>
+            </w:pPr>
+          </w:p>
+        </w:tc>
+        <w:tc>
+          <w:tcPr>
+            <w:tcW w:w="4288" w:type="dxa"/>
+            <w:vMerge/>
+            <w:tcBorders>
+              <w:top w:val="double" w:sz="4" w:space="0" w:color="0070C0"/>
+              <w:left w:val="dotted" w:sz="4" w:space="0" w:color="0070C0"/>
+              <w:bottom w:val="dotted" w:sz="4" w:space="0" w:color="0070C0"/>
+              <w:right w:val="dotted" w:sz="4" w:space="0" w:color="0070C0"/>
+            </w:tcBorders>
+            <w:shd w:val="clear" w:color="auto" w:fill="FFFFFF"/>
+            <w:vAlign w:val="center"/>
+          </w:tcPr>
+          <w:p>
+            <w:pPr>
+              <w:ind w:left="284" w:right="2114"/>
               <w:rPr>
                 <w:b/>
                 <w:bCs/>
@@ -1936,25 +1866,53 @@
                 <w:sz w:val="18"/>
                 <w:szCs w:val="18"/>
               </w:rPr>
-              <w:t>}</w:t>
-            </w:r>
-          </w:p>
-        </w:tc>
-        <w:tc>
-          <w:tcPr>
-            <w:tcW w:w="247" w:type="dxa"/>
+            </w:pPr>
+          </w:p>
+        </w:tc>
+      </w:tr>
+      <w:tr>
+        <w:trPr>
+          <w:trHeight w:val="340"/>
+        </w:trPr>
+        <w:tc>
+          <w:tcPr>
+            <w:tcW w:w="2126" w:type="dxa"/>
             <w:tcBorders>
               <w:top w:val="nil"/>
-              <w:left w:val="single" w:sz="4" w:space="0" w:color="auto"/>
+              <w:left w:val="nil"/>
               <w:bottom w:val="nil"/>
-              <w:right w:val="dotted" w:sz="4" w:space="0" w:color="0070C0"/>
+              <w:right w:val="nil"/>
             </w:tcBorders>
             <w:shd w:val="clear" w:color="auto" w:fill="FFFFFF"/>
             <w:vAlign w:val="center"/>
           </w:tcPr>
           <w:p>
             <w:pPr>
-              <w:ind w:left="284" w:right="2114"/>
+              <w:spacing w:line="276" w:lineRule="auto"/>
+              <w:rPr>
+                <w:bCs/>
+                <w:color w:val="4D4D4C"/>
+                <w:sz w:val="18"/>
+                <w:szCs w:val="18"/>
+              </w:rPr>
+            </w:pPr>
+          </w:p>
+        </w:tc>
+        <w:tc>
+          <w:tcPr>
+            <w:tcW w:w="3261" w:type="dxa"/>
+            <w:tcBorders>
+              <w:top w:val="nil"/>
+              <w:left w:val="nil"/>
+              <w:bottom w:val="nil"/>
+              <w:right w:val="nil"/>
+            </w:tcBorders>
+            <w:shd w:val="clear" w:color="auto" w:fill="FFFFFF"/>
+            <w:vAlign w:val="center"/>
+          </w:tcPr>
+          <w:p>
+            <w:pPr>
+              <w:ind w:left="284"/>
               <w:rPr>
                 <w:b/>
                 <w:bCs/>
@@ -1967,12 +1925,11 @@
         </w:tc>
         <w:tc>
           <w:tcPr>
-            <w:tcW w:w="4288" w:type="dxa"/>
-            <w:vMerge/>
-            <w:tcBorders>
-              <w:top w:val="double" w:sz="4" w:space="0" w:color="0070C0"/>
-              <w:left w:val="dotted" w:sz="4" w:space="0" w:color="0070C0"/>
-              <w:bottom w:val="dotted" w:sz="4" w:space="0" w:color="0070C0"/>
+            <w:tcW w:w="247" w:type="dxa"/>
+            <w:tcBorders>
+              <w:top w:val="nil"/>
+              <w:left w:val="nil"/>
+              <w:bottom w:val="nil"/>
               <w:right w:val="dotted" w:sz="4" w:space="0" w:color="0070C0"/>
             </w:tcBorders>
             <w:shd w:val="clear" w:color="auto" w:fill="FFFFFF"/>
@@ -1991,6 +1948,32 @@
             </w:pPr>
           </w:p>
         </w:tc>
+        <w:tc>
+          <w:tcPr>
+            <w:tcW w:w="4288" w:type="dxa"/>
+            <w:vMerge/>
+            <w:tcBorders>
+              <w:top w:val="double" w:sz="4" w:space="0" w:color="0070C0"/>
+              <w:left w:val="dotted" w:sz="4" w:space="0" w:color="0070C0"/>
+              <w:bottom w:val="dotted" w:sz="4" w:space="0" w:color="0070C0"/>
+              <w:right w:val="dotted" w:sz="4" w:space="0" w:color="0070C0"/>
+            </w:tcBorders>
+            <w:shd w:val="clear" w:color="auto" w:fill="FFFFFF"/>
+            <w:vAlign w:val="center"/>
+          </w:tcPr>
+          <w:p>
+            <w:pPr>
+              <w:ind w:left="284" w:right="2114"/>
+              <w:rPr>
+                <w:b/>
+                <w:bCs/>
+                <w:color w:val="4D4D4C"/>
+                <w:sz w:val="18"/>
+                <w:szCs w:val="18"/>
+              </w:rPr>
+            </w:pPr>
+          </w:p>
+        </w:tc>
       </w:tr>
       <w:tr>
         <w:trPr>
@@ -1999,42 +1982,38 @@
         <w:tc>
           <w:tcPr>
             <w:tcW w:w="2126" w:type="dxa"/>
-            <w:tcBorders>
-              <w:top w:val="nil"/>
-              <w:left w:val="nil"/>
-              <w:bottom w:val="nil"/>
-              <w:right w:val="nil"/>
-            </w:tcBorders>
             <w:shd w:val="clear" w:color="auto" w:fill="FFFFFF"/>
             <w:vAlign w:val="center"/>
           </w:tcPr>
           <w:p>
             <w:pPr>
-              <w:spacing w:line="276" w:lineRule="auto"/>
-              <w:rPr>
-                <w:bCs/>
+              <w:rPr>
                 <w:color w:val="4D4D4C"/>
                 <w:sz w:val="18"/>
                 <w:szCs w:val="18"/>
               </w:rPr>
             </w:pPr>
+            <w:r>
+              <w:rPr>
+                <w:color w:val="4D4D4C"/>
+                <w:sz w:val="18"/>
+                <w:szCs w:val="18"/>
+              </w:rPr>
+              <w:t>Vérificateur(s) agréé</w:t>
+            </w:r>
           </w:p>
         </w:tc>
         <w:tc>
           <w:tcPr>
             <w:tcW w:w="3261" w:type="dxa"/>
             <w:tcBorders>
-              <w:top w:val="nil"/>
-              <w:left w:val="nil"/>
-              <w:bottom w:val="nil"/>
-              <w:right w:val="nil"/>
+              <w:right w:val="single" w:sz="4" w:space="0" w:color="auto"/>
             </w:tcBorders>
             <w:shd w:val="clear" w:color="auto" w:fill="FFFFFF"/>
             <w:vAlign w:val="center"/>
           </w:tcPr>
           <w:p>
             <w:pPr>
-              <w:ind w:left="284"/>
               <w:rPr>
                 <w:b/>
                 <w:bCs/>
@@ -2043,23 +2022,7 @@
                 <w:szCs w:val="18"/>
               </w:rPr>
             </w:pPr>
-          </w:p>
-        </w:tc>
-        <w:tc>
-          <w:tcPr>
-            <w:tcW w:w="247" w:type="dxa"/>
-            <w:tcBorders>
-              <w:top w:val="nil"/>
-              <w:left w:val="nil"/>
-              <w:bottom w:val="nil"/>
-              <w:right w:val="dotted" w:sz="4" w:space="0" w:color="0070C0"/>
-            </w:tcBorders>
-            <w:shd w:val="clear" w:color="auto" w:fill="FFFFFF"/>
-            <w:vAlign w:val="center"/>
-          </w:tcPr>
-          <w:p>
-            <w:pPr>
-              <w:ind w:left="284" w:right="2114"/>
+            <w:r>
               <w:rPr>
                 <w:b/>
                 <w:bCs/>
@@ -2067,17 +2030,17 @@
                 <w:sz w:val="18"/>
                 <w:szCs w:val="18"/>
               </w:rPr>
-            </w:pPr>
-          </w:p>
-        </w:tc>
-        <w:tc>
-          <w:tcPr>
-            <w:tcW w:w="4288" w:type="dxa"/>
-            <w:vMerge/>
-            <w:tcBorders>
-              <w:top w:val="double" w:sz="4" w:space="0" w:color="0070C0"/>
-              <w:left w:val="dotted" w:sz="4" w:space="0" w:color="0070C0"/>
-              <w:bottom w:val="dotted" w:sz="4" w:space="0" w:color="0070C0"/>
+              <w:t>{inspecteur}</w:t>
+            </w:r>
+          </w:p>
+        </w:tc>
+        <w:tc>
+          <w:tcPr>
+            <w:tcW w:w="247" w:type="dxa"/>
+            <w:tcBorders>
+              <w:top w:val="nil"/>
+              <w:left w:val="single" w:sz="4" w:space="0" w:color="auto"/>
+              <w:bottom w:val="nil"/>
               <w:right w:val="dotted" w:sz="4" w:space="0" w:color="0070C0"/>
             </w:tcBorders>
             <w:shd w:val="clear" w:color="auto" w:fill="FFFFFF"/>
@@ -2096,6 +2059,32 @@
             </w:pPr>
           </w:p>
         </w:tc>
+        <w:tc>
+          <w:tcPr>
+            <w:tcW w:w="4288" w:type="dxa"/>
+            <w:vMerge/>
+            <w:tcBorders>
+              <w:top w:val="double" w:sz="4" w:space="0" w:color="0070C0"/>
+              <w:left w:val="dotted" w:sz="4" w:space="0" w:color="0070C0"/>
+              <w:bottom w:val="dotted" w:sz="4" w:space="0" w:color="0070C0"/>
+              <w:right w:val="dotted" w:sz="4" w:space="0" w:color="0070C0"/>
+            </w:tcBorders>
+            <w:shd w:val="clear" w:color="auto" w:fill="FFFFFF"/>
+            <w:vAlign w:val="center"/>
+          </w:tcPr>
+          <w:p>
+            <w:pPr>
+              <w:ind w:left="284" w:right="2114"/>
+              <w:rPr>
+                <w:b/>
+                <w:bCs/>
+                <w:color w:val="4D4D4C"/>
+                <w:sz w:val="18"/>
+                <w:szCs w:val="18"/>
+              </w:rPr>
+            </w:pPr>
+          </w:p>
+        </w:tc>
       </w:tr>
       <w:tr>
         <w:trPr>
@@ -2121,7 +2110,7 @@
                 <w:sz w:val="18"/>
                 <w:szCs w:val="18"/>
               </w:rPr>
-              <w:t>Vérificateur(s) agréé</w:t>
+              <w:t>Accompagnés de </w:t>
             </w:r>
           </w:p>
         </w:tc>
@@ -2152,25 +2141,9 @@
                 <w:sz w:val="18"/>
                 <w:szCs w:val="18"/>
               </w:rPr>
-              <w:t>{inspecteur}</w:t>
-            </w:r>
-          </w:p>
-        </w:tc>
-        <w:tc>
-          <w:tcPr>
-            <w:tcW w:w="247" w:type="dxa"/>
-            <w:tcBorders>
-              <w:top w:val="nil"/>
-              <w:left w:val="single" w:sz="4" w:space="0" w:color="auto"/>
-              <w:bottom w:val="nil"/>
-              <w:right w:val="dotted" w:sz="4" w:space="0" w:color="0070C0"/>
-            </w:tcBorders>
-            <w:shd w:val="clear" w:color="auto" w:fill="FFFFFF"/>
-            <w:vAlign w:val="center"/>
-          </w:tcPr>
-          <w:p>
-            <w:pPr>
-              <w:ind w:left="284" w:right="2114"/>
+              <w:t>{</w:t>
+            </w:r>
+            <w:r>
               <w:rPr>
                 <w:b/>
                 <w:bCs/>
@@ -2178,25 +2151,9 @@
                 <w:sz w:val="18"/>
                 <w:szCs w:val="18"/>
               </w:rPr>
-            </w:pPr>
-          </w:p>
-        </w:tc>
-        <w:tc>
-          <w:tcPr>
-            <w:tcW w:w="4288" w:type="dxa"/>
-            <w:vMerge/>
-            <w:tcBorders>
-              <w:top w:val="double" w:sz="4" w:space="0" w:color="0070C0"/>
-              <w:left w:val="dotted" w:sz="4" w:space="0" w:color="0070C0"/>
-              <w:bottom w:val="dotted" w:sz="4" w:space="0" w:color="0070C0"/>
-              <w:right w:val="dotted" w:sz="4" w:space="0" w:color="0070C0"/>
-            </w:tcBorders>
-            <w:shd w:val="clear" w:color="auto" w:fill="FFFFFF"/>
-            <w:vAlign w:val="center"/>
-          </w:tcPr>
-          <w:p>
-            <w:pPr>
-              <w:ind w:left="284" w:right="2114"/>
+              <w:t>accompagnateur</w:t>
+            </w:r>
+            <w:r>
               <w:rPr>
                 <w:b/>
                 <w:bCs/>
@@ -2204,6 +2161,58 @@
                 <w:sz w:val="18"/>
                 <w:szCs w:val="18"/>
               </w:rPr>
+              <w:t>}</w:t>
+            </w:r>
+          </w:p>
+        </w:tc>
+        <w:tc>
+          <w:tcPr>
+            <w:tcW w:w="247" w:type="dxa"/>
+            <w:tcBorders>
+              <w:top w:val="nil"/>
+              <w:left w:val="single" w:sz="4" w:space="0" w:color="auto"/>
+              <w:bottom w:val="nil"/>
+              <w:right w:val="dotted" w:sz="4" w:space="0" w:color="0070C0"/>
+            </w:tcBorders>
+            <w:shd w:val="clear" w:color="auto" w:fill="FFFFFF"/>
+            <w:vAlign w:val="center"/>
+          </w:tcPr>
+          <w:p>
+            <w:pPr>
+              <w:ind w:left="284" w:right="2114"/>
+              <w:rPr>
+                <w:b/>
+                <w:bCs/>
+                <w:color w:val="4D4D4C"/>
+                <w:sz w:val="18"/>
+                <w:szCs w:val="18"/>
+              </w:rPr>
+            </w:pPr>
+          </w:p>
+        </w:tc>
+        <w:tc>
+          <w:tcPr>
+            <w:tcW w:w="4288" w:type="dxa"/>
+            <w:vMerge/>
+            <w:tcBorders>
+              <w:top w:val="double" w:sz="4" w:space="0" w:color="0070C0"/>
+              <w:left w:val="dotted" w:sz="4" w:space="0" w:color="0070C0"/>
+              <w:bottom w:val="dotted" w:sz="4" w:space="0" w:color="0070C0"/>
+              <w:right w:val="dotted" w:sz="4" w:space="0" w:color="0070C0"/>
+            </w:tcBorders>
+            <w:shd w:val="clear" w:color="auto" w:fill="FFFFFF"/>
+            <w:vAlign w:val="center"/>
+          </w:tcPr>
+          <w:p>
+            <w:pPr>
+              <w:ind w:left="284" w:right="2114"/>
+              <w:rPr>
+                <w:b/>
+                <w:bCs/>
+                <w:color w:val="4D4D4C"/>
+                <w:sz w:val="18"/>
+                <w:szCs w:val="18"/>
+              </w:rPr>
             </w:pPr>
           </w:p>
         </w:tc>
@@ -2232,7 +2241,7 @@
                 <w:sz w:val="18"/>
                 <w:szCs w:val="18"/>
               </w:rPr>
-              <w:t>Accompagnés de </w:t>
+              <w:t xml:space="preserve">Date d’émission du rapport    </w:t>
             </w:r>
           </w:p>
         </w:tc>
@@ -2263,160 +2272,7 @@
                 <w:sz w:val="18"/>
                 <w:szCs w:val="18"/>
               </w:rPr>
-              <w:t>{</w:t>
-            </w:r>
-            <w:r>
-              <w:rPr>
-                <w:b/>
-                <w:bCs/>
-                <w:color w:val="4D4D4C"/>
-                <w:sz w:val="18"/>
-                <w:szCs w:val="18"/>
-              </w:rPr>
-              <w:t>accompagnateur</w:t>
-            </w:r>
-            <w:r>
-              <w:rPr>
-                <w:b/>
-                <w:bCs/>
-                <w:color w:val="4D4D4C"/>
-                <w:sz w:val="18"/>
-                <w:szCs w:val="18"/>
-              </w:rPr>
-              <w:t>}</w:t>
-            </w:r>
-          </w:p>
-        </w:tc>
-        <w:tc>
-          <w:tcPr>
-            <w:tcW w:w="247" w:type="dxa"/>
-            <w:tcBorders>
-              <w:top w:val="nil"/>
-              <w:left w:val="single" w:sz="4" w:space="0" w:color="auto"/>
-              <w:bottom w:val="nil"/>
-              <w:right w:val="dotted" w:sz="4" w:space="0" w:color="0070C0"/>
-            </w:tcBorders>
-            <w:shd w:val="clear" w:color="auto" w:fill="FFFFFF"/>
-            <w:vAlign w:val="center"/>
-          </w:tcPr>
-          <w:p>
-            <w:pPr>
-              <w:ind w:left="284" w:right="2114"/>
-              <w:rPr>
-                <w:b/>
-                <w:bCs/>
-                <w:color w:val="4D4D4C"/>
-                <w:sz w:val="18"/>
-                <w:szCs w:val="18"/>
-              </w:rPr>
-            </w:pPr>
-          </w:p>
-        </w:tc>
-        <w:tc>
-          <w:tcPr>
-            <w:tcW w:w="4288" w:type="dxa"/>
-            <w:vMerge/>
-            <w:tcBorders>
-              <w:top w:val="double" w:sz="4" w:space="0" w:color="0070C0"/>
-              <w:left w:val="dotted" w:sz="4" w:space="0" w:color="0070C0"/>
-              <w:bottom w:val="dotted" w:sz="4" w:space="0" w:color="0070C0"/>
-              <w:right w:val="dotted" w:sz="4" w:space="0" w:color="0070C0"/>
-            </w:tcBorders>
-            <w:shd w:val="clear" w:color="auto" w:fill="FFFFFF"/>
-            <w:vAlign w:val="center"/>
-          </w:tcPr>
-          <w:p>
-            <w:pPr>
-              <w:ind w:left="284" w:right="2114"/>
-              <w:rPr>
-                <w:b/>
-                <w:bCs/>
-                <w:color w:val="4D4D4C"/>
-                <w:sz w:val="18"/>
-                <w:szCs w:val="18"/>
-              </w:rPr>
-            </w:pPr>
-          </w:p>
-        </w:tc>
-      </w:tr>
-      <w:tr>
-        <w:trPr>
-          <w:trHeight w:val="340"/>
-        </w:trPr>
-        <w:tc>
-          <w:tcPr>
-            <w:tcW w:w="2126" w:type="dxa"/>
-            <w:shd w:val="clear" w:color="auto" w:fill="FFFFFF"/>
-            <w:vAlign w:val="center"/>
-          </w:tcPr>
-          <w:p>
-            <w:pPr>
-              <w:rPr>
-                <w:color w:val="4D4D4C"/>
-                <w:sz w:val="18"/>
-                <w:szCs w:val="18"/>
-              </w:rPr>
-            </w:pPr>
-            <w:r>
-              <w:rPr>
-                <w:color w:val="4D4D4C"/>
-                <w:sz w:val="18"/>
-                <w:szCs w:val="18"/>
-              </w:rPr>
-              <w:t xml:space="preserve">Date d’émission du rapport    </w:t>
-            </w:r>
-          </w:p>
-        </w:tc>
-        <w:tc>
-          <w:tcPr>
-            <w:tcW w:w="3261" w:type="dxa"/>
-            <w:tcBorders>
-              <w:right w:val="single" w:sz="4" w:space="0" w:color="auto"/>
-            </w:tcBorders>
-            <w:shd w:val="clear" w:color="auto" w:fill="FFFFFF"/>
-            <w:vAlign w:val="center"/>
-          </w:tcPr>
-          <w:p>
-            <w:pPr>
-              <w:rPr>
-                <w:b/>
-                <w:bCs/>
-                <w:color w:val="4D4D4C"/>
-                <w:sz w:val="18"/>
-                <w:szCs w:val="18"/>
-              </w:rPr>
-            </w:pPr>
-            <w:r>
-              <w:rPr>
-                <w:b/>
-                <w:bCs/>
-                <w:color w:val="4D4D4C"/>
-                <w:sz w:val="18"/>
-                <w:szCs w:val="18"/>
-              </w:rPr>
-              <w:t>{</w:t>
-            </w:r>
-            <w:proofErr w:type="spellStart"/>
-            <w:r>
-              <w:rPr>
-                <w:b/>
-                <w:bCs/>
-                <w:color w:val="4D4D4C"/>
-                <w:sz w:val="18"/>
-                <w:szCs w:val="18"/>
-              </w:rPr>
-              <w:t>dateEmission</w:t>
-            </w:r>
-            <w:proofErr w:type="spellEnd"/>
-            <w:r>
-              <w:rPr>
-                <w:b/>
-                <w:bCs/>
-                <w:color w:val="4D4D4C"/>
-                <w:sz w:val="18"/>
-                <w:szCs w:val="18"/>
-              </w:rPr>
-              <w:t>}</w:t>
+              <w:t>{dateEmission}</w:t>
             </w:r>
           </w:p>
         </w:tc>
@@ -2651,7 +2507,7 @@
               </wp:anchor>
             </w:drawing>
           </mc:Choice>
-          <mc:Fallback xmlns:w16du="http://schemas.microsoft.com/office/word/2023/wordml/word16du">
+          <mc:Fallback>
             <w:pict>
               <v:line w14:anchorId="23B3D39A" id="Line 17" o:spid="_x0000_s1026" style="position:absolute;z-index:-251610624;visibility:visible;mso-wrap-style:square;mso-width-percent:0;mso-height-percent:0;mso-wrap-distance-left:9pt;mso-wrap-distance-top:0;mso-wrap-distance-right:9pt;mso-wrap-distance-bottom:0;mso-position-horizontal:absolute;mso-position-horizontal-relative:text;mso-position-vertical:absolute;mso-position-vertical-relative:text;mso-width-percent:0;mso-height-percent:0;mso-width-relative:page;mso-height-relative:page" from="6.5pt,3.35pt" to="515.7pt,3.35pt" o:gfxdata="UEsDBBQABgAIAAAAIQC2gziS/gAAAOEBAAATAAAAW0NvbnRlbnRfVHlwZXNdLnhtbJSRQU7DMBBF&#10;90jcwfIWJU67QAgl6YK0S0CoHGBkTxKLZGx5TGhvj5O2G0SRWNoz/78nu9wcxkFMGNg6quQqL6RA&#10;0s5Y6ir5vt9lD1JwBDIwOMJKHpHlpr69KfdHjyxSmriSfYz+USnWPY7AufNIadK6MEJMx9ApD/oD&#10;OlTrorhX2lFEilmcO2RdNtjC5xDF9pCuTyYBB5bi6bQ4syoJ3g9WQ0ymaiLzg5KdCXlKLjvcW893&#10;SUOqXwnz5DrgnHtJTxOsQfEKIT7DmDSUCaxw7Rqn8787ZsmRM9e2VmPeBN4uqYvTtW7jvijg9N/y&#10;JsXecLq0q+WD6m8AAAD//wMAUEsDBBQABgAIAAAAIQA4/SH/1gAAAJQBAAALAAAAX3JlbHMvLnJl&#10;bHOkkMFqwzAMhu+DvYPRfXGawxijTi+j0GvpHsDYimMaW0Yy2fr2M4PBMnrbUb/Q94l/f/hMi1qR&#10;JVI2sOt6UJgd+ZiDgffL8ekFlFSbvV0oo4EbChzGx4f9GRdb25HMsYhqlCwG5lrLq9biZkxWOiqY&#10;22YiTra2kYMu1l1tQD30/bPm3wwYN0x18gb45AdQl1tp5j/sFB2T0FQ7R0nTNEV3j6o9feQzro1i&#10;OWA14Fm+Q8a1a8+Bvu/d/dMb2JY5uiPbhG/ktn4cqGU/er3pcvwCAAD//wMAUEsDBBQABgAIAAAA&#10;IQC60v8uswEAAEkDAAAOAAAAZHJzL2Uyb0RvYy54bWysU8tu2zAQvBfoPxC815Ld2DAEyzk4dS5J&#10;ayDJB6xJSiJKcQkubcl/X5Kxnaa9BbkQ+xzNzq5Wt2Nv2FF50mhrPp2UnCkrUGrb1vzlefttyRkF&#10;sBIMWlXzkyJ+u/76ZTW4Ss2wQyOVZxHEUjW4mnchuKooSHSqB5qgUzYmG/Q9hOj6tpAehojem2JW&#10;lotiQC+dR6GIYvTuNcnXGb9plAi/moZUYKbmkVvIr8/vPr3FegVV68F1WpxpwAdY9KBt/OgV6g4C&#10;sIPX/0H1WngkbMJEYF9g02ih8gxxmmn5zzRPHTiVZ4nikLvKRJ8HK34eN3bnE3Ux2if3gOI3MYub&#10;DmyrMoHnk4uLmyapisFRdW1JDrmdZ/vhEWWsgUPArMLY+D5BxvnYmMU+XcVWY2AiBhc3i8XyJu5E&#10;XHIFVJdG5yncK+xZMmputE06QAXHBwqJCFSXkhS2uNXG5F0ay4aaz2fL77PcQWi0TNlUR77db4xn&#10;R4jnsN3Oy3m+gIj2rszjwcqM1imQP852AG1e7Vhv7FmNJEC6Nqr2KE87f1Ep7ivTPN9WOoi//dz9&#10;9ges/wAAAP//AwBQSwMEFAAGAAgAAAAhAGMzpbDbAAAABwEAAA8AAABkcnMvZG93bnJldi54bWxM&#10;j8FOwzAQRO9I/IO1SNyoU1KVKsSpEBIV3CAguG7ibRLVXkexm6R/j8uFHmdnNfMm387WiJEG3zlW&#10;sFwkIIhrpztuFHx9vtxtQPiArNE4JgUn8rAtrq9yzLSb+IPGMjQihrDPUEEbQp9J6euWLPqF64mj&#10;t3eDxRDl0Eg94BTDrZH3SbKWFjuODS329NxSfSiPVsGuGsv07bXZjNVkTquf9++9PeyUur2Znx5B&#10;BJrD/zOc8SM6FJGpckfWXpio0zglKFg/gDjbSbpcgaj+DrLI5SV/8QsAAP//AwBQSwECLQAUAAYA&#10;CAAAACEAtoM4kv4AAADhAQAAEwAAAAAAAAAAAAAAAAAAAAAAW0NvbnRlbnRfVHlwZXNdLnhtbFBL&#10;AQItABQABgAIAAAAIQA4/SH/1gAAAJQBAAALAAAAAAAAAAAAAAAAAC8BAABfcmVscy8ucmVsc1BL&#10;AQItABQABgAIAAAAIQC60v8uswEAAEkDAAAOAAAAAAAAAAAAAAAAAC4CAABkcnMvZTJvRG9jLnht&#10;bFBLAQItABQABgAIAAAAIQBjM6Ww2wAAAAcBAAAPAAAAAAAAAAAAAAAAAA0EAABkcnMvZG93bnJl&#10;di54bWxQSwUGAAAAAAQABADzAAAAFQUAAAAA&#10;" strokecolor="#ff5050" strokeweight="4.16pt"/>
             </w:pict>
@@ -4470,23 +4326,7 @@
           <w:sz w:val="20"/>
           <w:szCs w:val="20"/>
         </w:rPr>
-        <w:t xml:space="preserve">Arrêté </w:t>
-      </w:r>
-      <w:proofErr w:type="spellStart"/>
-      <w:r>
-        <w:rPr>
-          <w:sz w:val="20"/>
-          <w:szCs w:val="20"/>
-        </w:rPr>
-        <w:t>Viziriel</w:t>
-      </w:r>
-      <w:proofErr w:type="spellEnd"/>
-      <w:r>
-        <w:rPr>
-          <w:sz w:val="20"/>
-          <w:szCs w:val="20"/>
-        </w:rPr>
-        <w:t xml:space="preserve"> du 9 septembre 1953 déterminant les règles particulières de sécurité relatives aux </w:t>
+        <w:t xml:space="preserve">Arrêté Viziriel du 9 septembre 1953 déterminant les règles particulières de sécurité relatives aux </w:t>
       </w:r>
       <w:r>
         <w:rPr>
@@ -7348,15 +7188,7 @@
               <w:ind w:left="0"/>
             </w:pPr>
             <w:r>
-              <w:t>{</w:t>
-            </w:r>
-            <w:proofErr w:type="spellStart"/>
-            <w:r>
-              <w:t>typeConstructeur</w:t>
-            </w:r>
-            <w:proofErr w:type="spellEnd"/>
-            <w:r>
-              <w:t>}</w:t>
+              <w:t>{typeConstructeur}</w:t>
             </w:r>
           </w:p>
         </w:tc>
@@ -7414,11 +7246,9 @@
             <w:r>
               <w:t>{</w:t>
             </w:r>
-            <w:proofErr w:type="spellStart"/>
             <w:r>
               <w:t>anneeMiseService</w:t>
             </w:r>
-            <w:proofErr w:type="spellEnd"/>
             <w:r>
               <w:t>}</w:t>
             </w:r>
@@ -7475,15 +7305,7 @@
               <w:ind w:left="0"/>
             </w:pPr>
             <w:r>
-              <w:t>{</w:t>
-            </w:r>
-            <w:proofErr w:type="spellStart"/>
-            <w:r>
-              <w:t>numeroSerieRenseignement</w:t>
-            </w:r>
-            <w:proofErr w:type="spellEnd"/>
-            <w:r>
-              <w:t>}</w:t>
+              <w:t>{numeroSerieRenseignement}</w:t>
             </w:r>
           </w:p>
         </w:tc>
@@ -7538,24 +7360,14 @@
               <w:ind w:left="0"/>
             </w:pPr>
             <w:r>
-              <w:t>{</w:t>
-            </w:r>
-            <w:proofErr w:type="spellStart"/>
-            <w:r>
-              <w:t>numeroInterneRenseignement</w:t>
-            </w:r>
-            <w:proofErr w:type="spellEnd"/>
-            <w:r>
-              <w:t>}</w:t>
+              <w:t>{numeroInterneRenseignement}</w:t>
             </w:r>
             <w:r>
               <w:t xml:space="preserve"> {</w:t>
             </w:r>
-            <w:proofErr w:type="spellStart"/>
             <w:r>
               <w:t>numeroInterneAutre</w:t>
             </w:r>
-            <w:proofErr w:type="spellEnd"/>
             <w:r>
               <w:t>}</w:t>
             </w:r>
@@ -7612,15 +7424,7 @@
               <w:ind w:left="0"/>
             </w:pPr>
             <w:r>
-              <w:t>{</w:t>
-            </w:r>
-            <w:proofErr w:type="spellStart"/>
-            <w:r>
-              <w:t>localistationRenseignement</w:t>
-            </w:r>
-            <w:proofErr w:type="spellEnd"/>
-            <w:r>
-              <w:t>}</w:t>
+              <w:t>{localistationRenseignement}</w:t>
             </w:r>
           </w:p>
         </w:tc>
@@ -7675,24 +7479,14 @@
               <w:ind w:left="0"/>
             </w:pPr>
             <w:r>
-              <w:t>{</w:t>
-            </w:r>
-            <w:proofErr w:type="spellStart"/>
-            <w:r>
-              <w:t>typeAppareil</w:t>
-            </w:r>
-            <w:proofErr w:type="spellEnd"/>
-            <w:r>
-              <w:t>}</w:t>
+              <w:t>{typeAppareil}</w:t>
             </w:r>
             <w:r>
               <w:t xml:space="preserve"> {</w:t>
             </w:r>
-            <w:proofErr w:type="spellStart"/>
             <w:r>
               <w:t>typeAppareilAutre</w:t>
             </w:r>
-            <w:proofErr w:type="spellEnd"/>
             <w:r>
               <w:t>}</w:t>
             </w:r>
@@ -7776,7 +7570,6 @@
               </w:rPr>
               <w:t>{</w:t>
             </w:r>
-            <w:proofErr w:type="spellStart"/>
             <w:r>
               <w:rPr>
                 <w:rFonts w:ascii="Arial" w:hAnsi="Arial" w:cs="Arial"/>
@@ -7785,7 +7578,6 @@
               </w:rPr>
               <w:t>miseEnServiceRapport</w:t>
             </w:r>
-            <w:proofErr w:type="spellEnd"/>
             <w:r>
               <w:rPr>
                 <w:rFonts w:ascii="Arial" w:hAnsi="Arial" w:cs="Arial"/>
@@ -7824,22 +7616,18 @@
             <w:r>
               <w:t>{</w:t>
             </w:r>
-            <w:proofErr w:type="spellStart"/>
             <w:r>
               <w:t>miseEnServiceEpreuves</w:t>
             </w:r>
-            <w:proofErr w:type="spellEnd"/>
             <w:r>
               <w:t>}</w:t>
             </w:r>
             <w:r>
               <w:t>{</w:t>
             </w:r>
-            <w:proofErr w:type="spellStart"/>
             <w:r>
               <w:t>miseEnServiceEpreuvesAutre</w:t>
             </w:r>
-            <w:proofErr w:type="spellEnd"/>
             <w:r>
               <w:t>}</w:t>
             </w:r>
@@ -7910,11 +7698,9 @@
             <w:r>
               <w:t>{</w:t>
             </w:r>
-            <w:proofErr w:type="spellStart"/>
             <w:r>
               <w:t>dateDerniereVerficationPeriodique</w:t>
             </w:r>
-            <w:proofErr w:type="spellEnd"/>
             <w:r>
               <w:t>}</w:t>
             </w:r>
@@ -7936,11 +7722,9 @@
             <w:r>
               <w:t xml:space="preserve"> {</w:t>
             </w:r>
-            <w:proofErr w:type="spellStart"/>
             <w:r>
               <w:t>dateDerniereVerficationPeriodiqueAutre</w:t>
             </w:r>
-            <w:proofErr w:type="spellEnd"/>
             <w:r>
               <w:t>}</w:t>
             </w:r>
@@ -7962,11 +7746,9 @@
             <w:r>
               <w:t xml:space="preserve"> {</w:t>
             </w:r>
-            <w:proofErr w:type="spellStart"/>
             <w:r>
               <w:t>dateDerniereVerficationPeriodiqueRapport</w:t>
             </w:r>
-            <w:proofErr w:type="spellEnd"/>
             <w:r>
               <w:t>}</w:t>
             </w:r>
@@ -8027,22 +7809,18 @@
             <w:r>
               <w:t>{</w:t>
             </w:r>
-            <w:proofErr w:type="spellStart"/>
             <w:r>
               <w:t>essaischarge</w:t>
             </w:r>
-            <w:proofErr w:type="spellEnd"/>
             <w:r>
               <w:t>}</w:t>
             </w:r>
             <w:r>
               <w:t xml:space="preserve"> {</w:t>
             </w:r>
-            <w:proofErr w:type="spellStart"/>
             <w:r>
               <w:t>essaischargeAutre</w:t>
             </w:r>
-            <w:proofErr w:type="spellEnd"/>
             <w:r>
               <w:t>}</w:t>
             </w:r>
@@ -8131,11 +7909,9 @@
             <w:r>
               <w:t xml:space="preserve"> {</w:t>
             </w:r>
-            <w:proofErr w:type="spellStart"/>
             <w:r>
               <w:t>modificationAutre</w:t>
             </w:r>
-            <w:proofErr w:type="spellEnd"/>
             <w:r>
               <w:t>}</w:t>
             </w:r>
@@ -8932,7 +8708,6 @@
               </w:rPr>
               <w:t>{</w:t>
             </w:r>
-            <w:proofErr w:type="spellStart"/>
             <w:r>
               <w:rPr>
                 <w:sz w:val="20"/>
@@ -8940,7 +8715,6 @@
               </w:rPr>
               <w:t>modeDeLevage</w:t>
             </w:r>
-            <w:proofErr w:type="spellEnd"/>
             <w:r>
               <w:rPr>
                 <w:sz w:val="20"/>
@@ -9060,7 +8834,6 @@
               </w:rPr>
               <w:t xml:space="preserve"> {</w:t>
             </w:r>
-            <w:proofErr w:type="spellStart"/>
             <w:r>
               <w:rPr>
                 <w:sz w:val="20"/>
@@ -9068,7 +8841,6 @@
               </w:rPr>
               <w:t>chargeMaximaleUtile</w:t>
             </w:r>
-            <w:proofErr w:type="spellEnd"/>
             <w:r>
               <w:rPr>
                 <w:sz w:val="20"/>
@@ -9105,7 +8877,6 @@
               </w:rPr>
               <w:t xml:space="preserve"> {</w:t>
             </w:r>
-            <w:proofErr w:type="spellStart"/>
             <w:r>
               <w:rPr>
                 <w:sz w:val="20"/>
@@ -9113,7 +8884,6 @@
               </w:rPr>
               <w:t>hauteurDeLevage</w:t>
             </w:r>
-            <w:proofErr w:type="spellEnd"/>
             <w:r>
               <w:rPr>
                 <w:sz w:val="20"/>
@@ -9149,7 +8919,6 @@
               </w:rPr>
               <w:t> : {</w:t>
             </w:r>
-            <w:proofErr w:type="spellStart"/>
             <w:r>
               <w:rPr>
                 <w:sz w:val="20"/>
@@ -9157,7 +8926,6 @@
               </w:rPr>
               <w:t>portee</w:t>
             </w:r>
-            <w:proofErr w:type="spellEnd"/>
             <w:r>
               <w:rPr>
                 <w:sz w:val="20"/>
@@ -9207,7 +8975,6 @@
               </w:rPr>
               <w:t>{</w:t>
             </w:r>
-            <w:proofErr w:type="spellStart"/>
             <w:r>
               <w:rPr>
                 <w:sz w:val="20"/>
@@ -9215,7 +8982,6 @@
               </w:rPr>
               <w:t>porteFaux</w:t>
             </w:r>
-            <w:proofErr w:type="spellEnd"/>
             <w:r>
               <w:rPr>
                 <w:sz w:val="20"/>
@@ -9251,7 +9017,6 @@
               </w:rPr>
               <w:t>{</w:t>
             </w:r>
-            <w:proofErr w:type="spellStart"/>
             <w:r>
               <w:rPr>
                 <w:sz w:val="20"/>
@@ -9259,7 +9024,6 @@
               </w:rPr>
               <w:t>longueurDuCheminDeRoulement</w:t>
             </w:r>
-            <w:proofErr w:type="spellEnd"/>
             <w:r>
               <w:rPr>
                 <w:sz w:val="20"/>
@@ -9403,7 +9167,6 @@
               </w:rPr>
               <w:t>{</w:t>
             </w:r>
-            <w:proofErr w:type="spellStart"/>
             <w:r>
               <w:rPr>
                 <w:sz w:val="20"/>
@@ -9411,7 +9174,6 @@
               </w:rPr>
               <w:t>diametre</w:t>
             </w:r>
-            <w:proofErr w:type="spellEnd"/>
             <w:r>
               <w:rPr>
                 <w:sz w:val="20"/>
@@ -9525,7 +9287,6 @@
               </w:rPr>
               <w:t>{</w:t>
             </w:r>
-            <w:proofErr w:type="spellStart"/>
             <w:r>
               <w:rPr>
                 <w:sz w:val="20"/>
@@ -9533,7 +9294,6 @@
               </w:rPr>
               <w:t>sansObjet</w:t>
             </w:r>
-            <w:proofErr w:type="spellEnd"/>
             <w:r>
               <w:rPr>
                 <w:sz w:val="20"/>
@@ -9571,7 +9331,6 @@
               </w:rPr>
               <w:t xml:space="preserve"> {</w:t>
             </w:r>
-            <w:proofErr w:type="spellStart"/>
             <w:r>
               <w:rPr>
                 <w:sz w:val="20"/>
@@ -9579,7 +9338,6 @@
               </w:rPr>
               <w:t>chargeMaximale</w:t>
             </w:r>
-            <w:proofErr w:type="spellEnd"/>
             <w:r>
               <w:rPr>
                 <w:sz w:val="20"/>
@@ -9680,7 +9438,6 @@
               </w:rPr>
               <w:t>{</w:t>
             </w:r>
-            <w:proofErr w:type="spellStart"/>
             <w:r>
               <w:rPr>
                 <w:sz w:val="20"/>
@@ -9695,7 +9452,6 @@
               </w:rPr>
               <w:t>e</w:t>
             </w:r>
-            <w:proofErr w:type="spellEnd"/>
             <w:r>
               <w:rPr>
                 <w:sz w:val="20"/>
@@ -9733,21 +9489,12 @@
               </w:rPr>
               <w:t xml:space="preserve"> {</w:t>
             </w:r>
-            <w:proofErr w:type="spellStart"/>
-            <w:r>
-              <w:rPr>
-                <w:sz w:val="20"/>
-                <w:szCs w:val="20"/>
-              </w:rPr>
-              <w:t>diametreLevage</w:t>
-            </w:r>
-            <w:proofErr w:type="spellEnd"/>
-            <w:r>
-              <w:rPr>
-                <w:sz w:val="20"/>
-                <w:szCs w:val="20"/>
-              </w:rPr>
-              <w:t xml:space="preserve"> </w:t>
+            <w:r>
+              <w:rPr>
+                <w:sz w:val="20"/>
+                <w:szCs w:val="20"/>
+              </w:rPr>
+              <w:t xml:space="preserve">diametreLevage </w:t>
             </w:r>
             <w:r>
               <w:rPr>
@@ -9857,7 +9604,6 @@
               </w:rPr>
               <w:t>{</w:t>
             </w:r>
-            <w:proofErr w:type="spellStart"/>
             <w:r>
               <w:rPr>
                 <w:sz w:val="20"/>
@@ -9865,7 +9611,6 @@
               </w:rPr>
               <w:t>modeInstallation</w:t>
             </w:r>
-            <w:proofErr w:type="spellEnd"/>
             <w:r>
               <w:rPr>
                 <w:sz w:val="20"/>
@@ -9897,7 +9642,6 @@
               </w:rPr>
               <w:t>{</w:t>
             </w:r>
-            <w:proofErr w:type="spellStart"/>
             <w:r>
               <w:rPr>
                 <w:sz w:val="20"/>
@@ -9905,7 +9649,6 @@
               </w:rPr>
               <w:t>modeInstallationDetails</w:t>
             </w:r>
-            <w:proofErr w:type="spellEnd"/>
             <w:r>
               <w:rPr>
                 <w:sz w:val="20"/>
@@ -9913,7 +9656,6 @@
               </w:rPr>
               <w:t>} {</w:t>
             </w:r>
-            <w:proofErr w:type="spellStart"/>
             <w:r>
               <w:rPr>
                 <w:sz w:val="20"/>
@@ -9921,7 +9663,6 @@
               </w:rPr>
               <w:t>modeInstallationDetailsAutre</w:t>
             </w:r>
-            <w:proofErr w:type="spellEnd"/>
             <w:r>
               <w:rPr>
                 <w:sz w:val="20"/>
@@ -10090,25 +9831,7 @@
                 <w:sz w:val="20"/>
                 <w:szCs w:val="20"/>
               </w:rPr>
-              <w:t>{</w:t>
-            </w:r>
-            <w:proofErr w:type="spellStart"/>
-            <w:r>
-              <w:rPr>
-                <w:bCs/>
-                <w:sz w:val="20"/>
-                <w:szCs w:val="20"/>
-              </w:rPr>
-              <w:t>name</w:t>
-            </w:r>
-            <w:proofErr w:type="spellEnd"/>
-            <w:r>
-              <w:rPr>
-                <w:bCs/>
-                <w:sz w:val="20"/>
-                <w:szCs w:val="20"/>
-              </w:rPr>
-              <w:t>}</w:t>
+              <w:t>{name}</w:t>
             </w:r>
           </w:p>
           <w:p>
@@ -10134,25 +9857,7 @@
                 <w:sz w:val="20"/>
                 <w:szCs w:val="20"/>
               </w:rPr>
-              <w:t>{/</w:t>
-            </w:r>
-            <w:proofErr w:type="spellStart"/>
-            <w:r>
-              <w:rPr>
-                <w:bCs/>
-                <w:sz w:val="20"/>
-                <w:szCs w:val="20"/>
-              </w:rPr>
-              <w:t>sourceEnergie</w:t>
-            </w:r>
-            <w:proofErr w:type="spellEnd"/>
-            <w:r>
-              <w:rPr>
-                <w:bCs/>
-                <w:sz w:val="20"/>
-                <w:szCs w:val="20"/>
-              </w:rPr>
-              <w:t>}</w:t>
+              <w:t>{/sourceEnergie}</w:t>
             </w:r>
           </w:p>
         </w:tc>
@@ -10790,23 +10495,7 @@
                 <w:sz w:val="20"/>
                 <w:szCs w:val="20"/>
               </w:rPr>
-              <w:t>{</w:t>
-            </w:r>
-            <w:proofErr w:type="spellStart"/>
-            <w:r>
-              <w:rPr>
-                <w:sz w:val="20"/>
-                <w:szCs w:val="20"/>
-              </w:rPr>
-              <w:t>be</w:t>
-            </w:r>
-            <w:proofErr w:type="spellEnd"/>
-            <w:r>
-              <w:rPr>
-                <w:sz w:val="20"/>
-                <w:szCs w:val="20"/>
-              </w:rPr>
-              <w:t>}</w:t>
+              <w:t>{be}</w:t>
             </w:r>
           </w:p>
         </w:tc>
@@ -10833,23 +10522,7 @@
                 <w:sz w:val="20"/>
                 <w:szCs w:val="20"/>
               </w:rPr>
-              <w:t>{</w:t>
-            </w:r>
-            <w:proofErr w:type="spellStart"/>
-            <w:r>
-              <w:rPr>
-                <w:sz w:val="20"/>
-                <w:szCs w:val="20"/>
-              </w:rPr>
-              <w:t>fc</w:t>
-            </w:r>
-            <w:proofErr w:type="spellEnd"/>
-            <w:r>
-              <w:rPr>
-                <w:sz w:val="20"/>
-                <w:szCs w:val="20"/>
-              </w:rPr>
-              <w:t>}</w:t>
+              <w:t>{fc}</w:t>
             </w:r>
           </w:p>
         </w:tc>
@@ -10930,23 +10603,7 @@
                 <w:sz w:val="20"/>
                 <w:szCs w:val="20"/>
               </w:rPr>
-              <w:t>{</w:t>
-            </w:r>
-            <w:proofErr w:type="spellStart"/>
-            <w:r>
-              <w:rPr>
-                <w:sz w:val="20"/>
-                <w:szCs w:val="20"/>
-              </w:rPr>
-              <w:t>so</w:t>
-            </w:r>
-            <w:proofErr w:type="spellEnd"/>
-            <w:r>
-              <w:rPr>
-                <w:sz w:val="20"/>
-                <w:szCs w:val="20"/>
-              </w:rPr>
-              <w:t>}</w:t>
+              <w:t>{so}</w:t>
             </w:r>
           </w:p>
         </w:tc>
@@ -10973,23 +10630,7 @@
                 <w:sz w:val="20"/>
                 <w:szCs w:val="20"/>
               </w:rPr>
-              <w:t>{o}{/</w:t>
-            </w:r>
-            <w:proofErr w:type="spellStart"/>
-            <w:r>
-              <w:rPr>
-                <w:sz w:val="20"/>
-                <w:szCs w:val="20"/>
-              </w:rPr>
-              <w:t>aExamen</w:t>
-            </w:r>
-            <w:proofErr w:type="spellEnd"/>
-            <w:r>
-              <w:rPr>
-                <w:sz w:val="20"/>
-                <w:szCs w:val="20"/>
-              </w:rPr>
-              <w:t>}</w:t>
+              <w:t>{o}{/aExamen}</w:t>
             </w:r>
           </w:p>
         </w:tc>
@@ -11344,23 +10985,7 @@
                 <w:sz w:val="20"/>
                 <w:szCs w:val="20"/>
               </w:rPr>
-              <w:t>{</w:t>
-            </w:r>
-            <w:proofErr w:type="spellStart"/>
-            <w:r>
-              <w:rPr>
-                <w:sz w:val="20"/>
-                <w:szCs w:val="20"/>
-              </w:rPr>
-              <w:t>be</w:t>
-            </w:r>
-            <w:proofErr w:type="spellEnd"/>
-            <w:r>
-              <w:rPr>
-                <w:sz w:val="20"/>
-                <w:szCs w:val="20"/>
-              </w:rPr>
-              <w:t>}</w:t>
+              <w:t>{be}</w:t>
             </w:r>
           </w:p>
         </w:tc>
@@ -11387,23 +11012,7 @@
                 <w:sz w:val="20"/>
                 <w:szCs w:val="20"/>
               </w:rPr>
-              <w:t>{</w:t>
-            </w:r>
-            <w:proofErr w:type="spellStart"/>
-            <w:r>
-              <w:rPr>
-                <w:sz w:val="20"/>
-                <w:szCs w:val="20"/>
-              </w:rPr>
-              <w:t>fc</w:t>
-            </w:r>
-            <w:proofErr w:type="spellEnd"/>
-            <w:r>
-              <w:rPr>
-                <w:sz w:val="20"/>
-                <w:szCs w:val="20"/>
-              </w:rPr>
-              <w:t>}</w:t>
+              <w:t>{fc}</w:t>
             </w:r>
           </w:p>
         </w:tc>
@@ -11484,23 +11093,7 @@
                 <w:sz w:val="20"/>
                 <w:szCs w:val="20"/>
               </w:rPr>
-              <w:t>{</w:t>
-            </w:r>
-            <w:proofErr w:type="spellStart"/>
-            <w:r>
-              <w:rPr>
-                <w:sz w:val="20"/>
-                <w:szCs w:val="20"/>
-              </w:rPr>
-              <w:t>so</w:t>
-            </w:r>
-            <w:proofErr w:type="spellEnd"/>
-            <w:r>
-              <w:rPr>
-                <w:sz w:val="20"/>
-                <w:szCs w:val="20"/>
-              </w:rPr>
-              <w:t>}</w:t>
+              <w:t>{so}</w:t>
             </w:r>
           </w:p>
         </w:tc>
@@ -11527,23 +11120,7 @@
                 <w:sz w:val="20"/>
                 <w:szCs w:val="20"/>
               </w:rPr>
-              <w:t>{o}{/</w:t>
-            </w:r>
-            <w:proofErr w:type="spellStart"/>
-            <w:r>
-              <w:rPr>
-                <w:sz w:val="20"/>
-                <w:szCs w:val="20"/>
-              </w:rPr>
-              <w:t>bExamen</w:t>
-            </w:r>
-            <w:proofErr w:type="spellEnd"/>
-            <w:r>
-              <w:rPr>
-                <w:sz w:val="20"/>
-                <w:szCs w:val="20"/>
-              </w:rPr>
-              <w:t>}</w:t>
+              <w:t>{o}{/bExamen}</w:t>
             </w:r>
           </w:p>
         </w:tc>
@@ -11939,25 +11516,7 @@
                 <w:sz w:val="20"/>
                 <w:szCs w:val="20"/>
               </w:rPr>
-              <w:t>{</w:t>
-            </w:r>
-            <w:proofErr w:type="spellStart"/>
-            <w:r>
-              <w:rPr>
-                <w:b/>
-                <w:sz w:val="20"/>
-                <w:szCs w:val="20"/>
-              </w:rPr>
-              <w:t>be</w:t>
-            </w:r>
-            <w:proofErr w:type="spellEnd"/>
-            <w:r>
-              <w:rPr>
-                <w:b/>
-                <w:sz w:val="20"/>
-                <w:szCs w:val="20"/>
-              </w:rPr>
-              <w:t>}</w:t>
+              <w:t>{be}</w:t>
             </w:r>
           </w:p>
         </w:tc>
@@ -11989,25 +11548,7 @@
                 <w:sz w:val="20"/>
                 <w:szCs w:val="20"/>
               </w:rPr>
-              <w:t>{</w:t>
-            </w:r>
-            <w:proofErr w:type="spellStart"/>
-            <w:r>
-              <w:rPr>
-                <w:b/>
-                <w:sz w:val="20"/>
-                <w:szCs w:val="20"/>
-              </w:rPr>
-              <w:t>fc</w:t>
-            </w:r>
-            <w:proofErr w:type="spellEnd"/>
-            <w:r>
-              <w:rPr>
-                <w:b/>
-                <w:sz w:val="20"/>
-                <w:szCs w:val="20"/>
-              </w:rPr>
-              <w:t>}</w:t>
+              <w:t>{fc}</w:t>
             </w:r>
           </w:p>
         </w:tc>
@@ -12103,25 +11644,7 @@
                 <w:sz w:val="20"/>
                 <w:szCs w:val="20"/>
               </w:rPr>
-              <w:t>{</w:t>
-            </w:r>
-            <w:proofErr w:type="spellStart"/>
-            <w:r>
-              <w:rPr>
-                <w:b/>
-                <w:sz w:val="20"/>
-                <w:szCs w:val="20"/>
-              </w:rPr>
-              <w:t>so</w:t>
-            </w:r>
-            <w:proofErr w:type="spellEnd"/>
-            <w:r>
-              <w:rPr>
-                <w:b/>
-                <w:sz w:val="20"/>
-                <w:szCs w:val="20"/>
-              </w:rPr>
-              <w:t>}</w:t>
+              <w:t>{so}</w:t>
             </w:r>
           </w:p>
         </w:tc>
@@ -12152,23 +11675,7 @@
                 <w:sz w:val="20"/>
                 <w:szCs w:val="20"/>
               </w:rPr>
-              <w:t>{o}{/</w:t>
-            </w:r>
-            <w:proofErr w:type="spellStart"/>
-            <w:r>
-              <w:rPr>
-                <w:sz w:val="20"/>
-                <w:szCs w:val="20"/>
-              </w:rPr>
-              <w:t>cExamen</w:t>
-            </w:r>
-            <w:proofErr w:type="spellEnd"/>
-            <w:r>
-              <w:rPr>
-                <w:sz w:val="20"/>
-                <w:szCs w:val="20"/>
-              </w:rPr>
-              <w:t>}</w:t>
+              <w:t>{o}{/cExamen}</w:t>
             </w:r>
           </w:p>
         </w:tc>
@@ -12536,25 +12043,7 @@
                 <w:sz w:val="20"/>
                 <w:szCs w:val="20"/>
               </w:rPr>
-              <w:t>{</w:t>
-            </w:r>
-            <w:proofErr w:type="spellStart"/>
-            <w:r>
-              <w:rPr>
-                <w:b/>
-                <w:sz w:val="20"/>
-                <w:szCs w:val="20"/>
-              </w:rPr>
-              <w:t>be</w:t>
-            </w:r>
-            <w:proofErr w:type="spellEnd"/>
-            <w:r>
-              <w:rPr>
-                <w:b/>
-                <w:sz w:val="20"/>
-                <w:szCs w:val="20"/>
-              </w:rPr>
-              <w:t>}</w:t>
+              <w:t>{be}</w:t>
             </w:r>
           </w:p>
         </w:tc>
@@ -12581,23 +12070,7 @@
                 <w:sz w:val="20"/>
                 <w:szCs w:val="20"/>
               </w:rPr>
-              <w:t>{</w:t>
-            </w:r>
-            <w:proofErr w:type="spellStart"/>
-            <w:r>
-              <w:rPr>
-                <w:sz w:val="20"/>
-                <w:szCs w:val="20"/>
-              </w:rPr>
-              <w:t>fc</w:t>
-            </w:r>
-            <w:proofErr w:type="spellEnd"/>
-            <w:r>
-              <w:rPr>
-                <w:sz w:val="20"/>
-                <w:szCs w:val="20"/>
-              </w:rPr>
-              <w:t>}</w:t>
+              <w:t>{fc}</w:t>
             </w:r>
           </w:p>
         </w:tc>
@@ -12681,25 +12154,7 @@
                 <w:sz w:val="20"/>
                 <w:szCs w:val="20"/>
               </w:rPr>
-              <w:t>{</w:t>
-            </w:r>
-            <w:proofErr w:type="spellStart"/>
-            <w:r>
-              <w:rPr>
-                <w:b/>
-                <w:sz w:val="20"/>
-                <w:szCs w:val="20"/>
-              </w:rPr>
-              <w:t>so</w:t>
-            </w:r>
-            <w:proofErr w:type="spellEnd"/>
-            <w:r>
-              <w:rPr>
-                <w:b/>
-                <w:sz w:val="20"/>
-                <w:szCs w:val="20"/>
-              </w:rPr>
-              <w:t>}</w:t>
+              <w:t>{so}</w:t>
             </w:r>
           </w:p>
         </w:tc>
@@ -12726,23 +12181,7 @@
                 <w:sz w:val="20"/>
                 <w:szCs w:val="20"/>
               </w:rPr>
-              <w:t>{o}{/</w:t>
-            </w:r>
-            <w:proofErr w:type="spellStart"/>
-            <w:r>
-              <w:rPr>
-                <w:sz w:val="20"/>
-                <w:szCs w:val="20"/>
-              </w:rPr>
-              <w:t>dExamen</w:t>
-            </w:r>
-            <w:proofErr w:type="spellEnd"/>
-            <w:r>
-              <w:rPr>
-                <w:sz w:val="20"/>
-                <w:szCs w:val="20"/>
-              </w:rPr>
-              <w:t>}</w:t>
+              <w:t>{o}{/dExamen}</w:t>
             </w:r>
           </w:p>
         </w:tc>
@@ -13107,25 +12546,7 @@
                 <w:sz w:val="20"/>
                 <w:szCs w:val="20"/>
               </w:rPr>
-              <w:t>{</w:t>
-            </w:r>
-            <w:proofErr w:type="spellStart"/>
-            <w:r>
-              <w:rPr>
-                <w:b/>
-                <w:sz w:val="20"/>
-                <w:szCs w:val="20"/>
-              </w:rPr>
-              <w:t>be</w:t>
-            </w:r>
-            <w:proofErr w:type="spellEnd"/>
-            <w:r>
-              <w:rPr>
-                <w:b/>
-                <w:sz w:val="20"/>
-                <w:szCs w:val="20"/>
-              </w:rPr>
-              <w:t>}</w:t>
+              <w:t>{be}</w:t>
             </w:r>
           </w:p>
         </w:tc>
@@ -13152,23 +12573,7 @@
                 <w:sz w:val="20"/>
                 <w:szCs w:val="20"/>
               </w:rPr>
-              <w:t>{</w:t>
-            </w:r>
-            <w:proofErr w:type="spellStart"/>
-            <w:r>
-              <w:rPr>
-                <w:sz w:val="20"/>
-                <w:szCs w:val="20"/>
-              </w:rPr>
-              <w:t>fc</w:t>
-            </w:r>
-            <w:proofErr w:type="spellEnd"/>
-            <w:r>
-              <w:rPr>
-                <w:sz w:val="20"/>
-                <w:szCs w:val="20"/>
-              </w:rPr>
-              <w:t>}</w:t>
+              <w:t>{fc}</w:t>
             </w:r>
           </w:p>
         </w:tc>
@@ -13271,23 +12676,7 @@
                 <w:sz w:val="20"/>
                 <w:szCs w:val="20"/>
               </w:rPr>
-              <w:t>{o}{/</w:t>
-            </w:r>
-            <w:proofErr w:type="spellStart"/>
-            <w:r>
-              <w:rPr>
-                <w:sz w:val="20"/>
-                <w:szCs w:val="20"/>
-              </w:rPr>
-              <w:t>eExamen</w:t>
-            </w:r>
-            <w:proofErr w:type="spellEnd"/>
-            <w:r>
-              <w:rPr>
-                <w:sz w:val="20"/>
-                <w:szCs w:val="20"/>
-              </w:rPr>
-              <w:t>}</w:t>
+              <w:t>{o}{/eExamen}</w:t>
             </w:r>
           </w:p>
         </w:tc>
@@ -13650,25 +13039,7 @@
                 <w:sz w:val="20"/>
                 <w:szCs w:val="20"/>
               </w:rPr>
-              <w:t>{</w:t>
-            </w:r>
-            <w:proofErr w:type="spellStart"/>
-            <w:r>
-              <w:rPr>
-                <w:b/>
-                <w:sz w:val="20"/>
-                <w:szCs w:val="20"/>
-              </w:rPr>
-              <w:t>be</w:t>
-            </w:r>
-            <w:proofErr w:type="spellEnd"/>
-            <w:r>
-              <w:rPr>
-                <w:b/>
-                <w:sz w:val="20"/>
-                <w:szCs w:val="20"/>
-              </w:rPr>
-              <w:t>}</w:t>
+              <w:t>{be}</w:t>
             </w:r>
           </w:p>
         </w:tc>
@@ -13695,23 +13066,7 @@
                 <w:sz w:val="20"/>
                 <w:szCs w:val="20"/>
               </w:rPr>
-              <w:t>{</w:t>
-            </w:r>
-            <w:proofErr w:type="spellStart"/>
-            <w:r>
-              <w:rPr>
-                <w:sz w:val="20"/>
-                <w:szCs w:val="20"/>
-              </w:rPr>
-              <w:t>fc</w:t>
-            </w:r>
-            <w:proofErr w:type="spellEnd"/>
-            <w:r>
-              <w:rPr>
-                <w:sz w:val="20"/>
-                <w:szCs w:val="20"/>
-              </w:rPr>
-              <w:t>}</w:t>
+              <w:t>{fc}</w:t>
             </w:r>
           </w:p>
         </w:tc>
@@ -13795,25 +13150,7 @@
                 <w:sz w:val="20"/>
                 <w:szCs w:val="20"/>
               </w:rPr>
-              <w:t>{</w:t>
-            </w:r>
-            <w:proofErr w:type="spellStart"/>
-            <w:r>
-              <w:rPr>
-                <w:b/>
-                <w:sz w:val="20"/>
-                <w:szCs w:val="20"/>
-              </w:rPr>
-              <w:t>so</w:t>
-            </w:r>
-            <w:proofErr w:type="spellEnd"/>
-            <w:r>
-              <w:rPr>
-                <w:b/>
-                <w:sz w:val="20"/>
-                <w:szCs w:val="20"/>
-              </w:rPr>
-              <w:t>}</w:t>
+              <w:t>{so}</w:t>
             </w:r>
           </w:p>
         </w:tc>
@@ -13840,23 +13177,7 @@
                 <w:sz w:val="20"/>
                 <w:szCs w:val="20"/>
               </w:rPr>
-              <w:t>{o}{/</w:t>
-            </w:r>
-            <w:proofErr w:type="spellStart"/>
-            <w:r>
-              <w:rPr>
-                <w:sz w:val="20"/>
-                <w:szCs w:val="20"/>
-              </w:rPr>
-              <w:t>fExamen</w:t>
-            </w:r>
-            <w:proofErr w:type="spellEnd"/>
-            <w:r>
-              <w:rPr>
-                <w:sz w:val="20"/>
-                <w:szCs w:val="20"/>
-              </w:rPr>
-              <w:t>}</w:t>
+              <w:t>{o}{/fExamen}</w:t>
             </w:r>
           </w:p>
         </w:tc>
@@ -14372,25 +13693,7 @@
                 <w:sz w:val="20"/>
                 <w:szCs w:val="20"/>
               </w:rPr>
-              <w:t>{</w:t>
-            </w:r>
-            <w:proofErr w:type="spellStart"/>
-            <w:r>
-              <w:rPr>
-                <w:b/>
-                <w:sz w:val="20"/>
-                <w:szCs w:val="20"/>
-              </w:rPr>
-              <w:t>be</w:t>
-            </w:r>
-            <w:proofErr w:type="spellEnd"/>
-            <w:r>
-              <w:rPr>
-                <w:b/>
-                <w:sz w:val="20"/>
-                <w:szCs w:val="20"/>
-              </w:rPr>
-              <w:t>}</w:t>
+              <w:t>{be}</w:t>
             </w:r>
           </w:p>
         </w:tc>
@@ -14417,23 +13720,7 @@
                 <w:sz w:val="20"/>
                 <w:szCs w:val="20"/>
               </w:rPr>
-              <w:t>{</w:t>
-            </w:r>
-            <w:proofErr w:type="spellStart"/>
-            <w:r>
-              <w:rPr>
-                <w:sz w:val="20"/>
-                <w:szCs w:val="20"/>
-              </w:rPr>
-              <w:t>fc</w:t>
-            </w:r>
-            <w:proofErr w:type="spellEnd"/>
-            <w:r>
-              <w:rPr>
-                <w:sz w:val="20"/>
-                <w:szCs w:val="20"/>
-              </w:rPr>
-              <w:t>}</w:t>
+              <w:t>{fc}</w:t>
             </w:r>
           </w:p>
         </w:tc>
@@ -14517,25 +13804,7 @@
                 <w:sz w:val="20"/>
                 <w:szCs w:val="20"/>
               </w:rPr>
-              <w:t>{</w:t>
-            </w:r>
-            <w:proofErr w:type="spellStart"/>
-            <w:r>
-              <w:rPr>
-                <w:b/>
-                <w:sz w:val="20"/>
-                <w:szCs w:val="20"/>
-              </w:rPr>
-              <w:t>so</w:t>
-            </w:r>
-            <w:proofErr w:type="spellEnd"/>
-            <w:r>
-              <w:rPr>
-                <w:b/>
-                <w:sz w:val="20"/>
-                <w:szCs w:val="20"/>
-              </w:rPr>
-              <w:t>}</w:t>
+              <w:t>{so}</w:t>
             </w:r>
           </w:p>
         </w:tc>
@@ -14562,23 +13831,7 @@
                 <w:sz w:val="20"/>
                 <w:szCs w:val="20"/>
               </w:rPr>
-              <w:t>{o}{/</w:t>
-            </w:r>
-            <w:proofErr w:type="spellStart"/>
-            <w:r>
-              <w:rPr>
-                <w:sz w:val="20"/>
-                <w:szCs w:val="20"/>
-              </w:rPr>
-              <w:t>gExamen</w:t>
-            </w:r>
-            <w:proofErr w:type="spellEnd"/>
-            <w:r>
-              <w:rPr>
-                <w:sz w:val="20"/>
-                <w:szCs w:val="20"/>
-              </w:rPr>
-              <w:t>}</w:t>
+              <w:t>{o}{/gExamen}</w:t>
             </w:r>
           </w:p>
         </w:tc>
@@ -14950,25 +14203,7 @@
                 <w:sz w:val="20"/>
                 <w:szCs w:val="20"/>
               </w:rPr>
-              <w:t>{</w:t>
-            </w:r>
-            <w:proofErr w:type="spellStart"/>
-            <w:r>
-              <w:rPr>
-                <w:b/>
-                <w:sz w:val="20"/>
-                <w:szCs w:val="20"/>
-              </w:rPr>
-              <w:t>be</w:t>
-            </w:r>
-            <w:proofErr w:type="spellEnd"/>
-            <w:r>
-              <w:rPr>
-                <w:b/>
-                <w:sz w:val="20"/>
-                <w:szCs w:val="20"/>
-              </w:rPr>
-              <w:t>}</w:t>
+              <w:t>{be}</w:t>
             </w:r>
           </w:p>
         </w:tc>
@@ -14995,23 +14230,7 @@
                 <w:sz w:val="20"/>
                 <w:szCs w:val="20"/>
               </w:rPr>
-              <w:t>{</w:t>
-            </w:r>
-            <w:proofErr w:type="spellStart"/>
-            <w:r>
-              <w:rPr>
-                <w:sz w:val="20"/>
-                <w:szCs w:val="20"/>
-              </w:rPr>
-              <w:t>fc</w:t>
-            </w:r>
-            <w:proofErr w:type="spellEnd"/>
-            <w:r>
-              <w:rPr>
-                <w:sz w:val="20"/>
-                <w:szCs w:val="20"/>
-              </w:rPr>
-              <w:t>}</w:t>
+              <w:t>{fc}</w:t>
             </w:r>
           </w:p>
         </w:tc>
@@ -15095,25 +14314,7 @@
                 <w:sz w:val="20"/>
                 <w:szCs w:val="20"/>
               </w:rPr>
-              <w:t>{</w:t>
-            </w:r>
-            <w:proofErr w:type="spellStart"/>
-            <w:r>
-              <w:rPr>
-                <w:b/>
-                <w:sz w:val="20"/>
-                <w:szCs w:val="20"/>
-              </w:rPr>
-              <w:t>so</w:t>
-            </w:r>
-            <w:proofErr w:type="spellEnd"/>
-            <w:r>
-              <w:rPr>
-                <w:b/>
-                <w:sz w:val="20"/>
-                <w:szCs w:val="20"/>
-              </w:rPr>
-              <w:t>}</w:t>
+              <w:t>{so}</w:t>
             </w:r>
           </w:p>
         </w:tc>
@@ -15140,23 +14341,7 @@
                 <w:sz w:val="20"/>
                 <w:szCs w:val="20"/>
               </w:rPr>
-              <w:t>{o}{/</w:t>
-            </w:r>
-            <w:proofErr w:type="spellStart"/>
-            <w:r>
-              <w:rPr>
-                <w:sz w:val="20"/>
-                <w:szCs w:val="20"/>
-              </w:rPr>
-              <w:t>hExamen</w:t>
-            </w:r>
-            <w:proofErr w:type="spellEnd"/>
-            <w:r>
-              <w:rPr>
-                <w:sz w:val="20"/>
-                <w:szCs w:val="20"/>
-              </w:rPr>
-              <w:t>}</w:t>
+              <w:t>{o}{/hExamen}</w:t>
             </w:r>
           </w:p>
         </w:tc>
@@ -15517,25 +14702,7 @@
                 <w:sz w:val="20"/>
                 <w:szCs w:val="20"/>
               </w:rPr>
-              <w:t>{</w:t>
-            </w:r>
-            <w:proofErr w:type="spellStart"/>
-            <w:r>
-              <w:rPr>
-                <w:b/>
-                <w:sz w:val="20"/>
-                <w:szCs w:val="20"/>
-              </w:rPr>
-              <w:t>be</w:t>
-            </w:r>
-            <w:proofErr w:type="spellEnd"/>
-            <w:r>
-              <w:rPr>
-                <w:b/>
-                <w:sz w:val="20"/>
-                <w:szCs w:val="20"/>
-              </w:rPr>
-              <w:t>}</w:t>
+              <w:t>{be}</w:t>
             </w:r>
           </w:p>
         </w:tc>
@@ -15562,23 +14729,7 @@
                 <w:sz w:val="20"/>
                 <w:szCs w:val="20"/>
               </w:rPr>
-              <w:t>{</w:t>
-            </w:r>
-            <w:proofErr w:type="spellStart"/>
-            <w:r>
-              <w:rPr>
-                <w:sz w:val="20"/>
-                <w:szCs w:val="20"/>
-              </w:rPr>
-              <w:t>fc</w:t>
-            </w:r>
-            <w:proofErr w:type="spellEnd"/>
-            <w:r>
-              <w:rPr>
-                <w:sz w:val="20"/>
-                <w:szCs w:val="20"/>
-              </w:rPr>
-              <w:t>}</w:t>
+              <w:t>{fc}</w:t>
             </w:r>
           </w:p>
         </w:tc>
@@ -15662,25 +14813,7 @@
                 <w:sz w:val="20"/>
                 <w:szCs w:val="20"/>
               </w:rPr>
-              <w:t>{</w:t>
-            </w:r>
-            <w:proofErr w:type="spellStart"/>
-            <w:r>
-              <w:rPr>
-                <w:b/>
-                <w:sz w:val="20"/>
-                <w:szCs w:val="20"/>
-              </w:rPr>
-              <w:t>so</w:t>
-            </w:r>
-            <w:proofErr w:type="spellEnd"/>
-            <w:r>
-              <w:rPr>
-                <w:b/>
-                <w:sz w:val="20"/>
-                <w:szCs w:val="20"/>
-              </w:rPr>
-              <w:t>}</w:t>
+              <w:t>{so}</w:t>
             </w:r>
           </w:p>
         </w:tc>
@@ -15707,23 +14840,7 @@
                 <w:sz w:val="20"/>
                 <w:szCs w:val="20"/>
               </w:rPr>
-              <w:t>{o}{/</w:t>
-            </w:r>
-            <w:proofErr w:type="spellStart"/>
-            <w:r>
-              <w:rPr>
-                <w:sz w:val="20"/>
-                <w:szCs w:val="20"/>
-              </w:rPr>
-              <w:t>iExamen</w:t>
-            </w:r>
-            <w:proofErr w:type="spellEnd"/>
-            <w:r>
-              <w:rPr>
-                <w:sz w:val="20"/>
-                <w:szCs w:val="20"/>
-              </w:rPr>
-              <w:t>}</w:t>
+              <w:t>{o}{/iExamen}</w:t>
             </w:r>
           </w:p>
         </w:tc>
@@ -16084,25 +15201,7 @@
                 <w:sz w:val="20"/>
                 <w:szCs w:val="20"/>
               </w:rPr>
-              <w:t>{</w:t>
-            </w:r>
-            <w:proofErr w:type="spellStart"/>
-            <w:r>
-              <w:rPr>
-                <w:b/>
-                <w:sz w:val="20"/>
-                <w:szCs w:val="20"/>
-              </w:rPr>
-              <w:t>be</w:t>
-            </w:r>
-            <w:proofErr w:type="spellEnd"/>
-            <w:r>
-              <w:rPr>
-                <w:b/>
-                <w:sz w:val="20"/>
-                <w:szCs w:val="20"/>
-              </w:rPr>
-              <w:t>}</w:t>
+              <w:t>{be}</w:t>
             </w:r>
           </w:p>
         </w:tc>
@@ -16129,23 +15228,7 @@
                 <w:sz w:val="20"/>
                 <w:szCs w:val="20"/>
               </w:rPr>
-              <w:t>{</w:t>
-            </w:r>
-            <w:proofErr w:type="spellStart"/>
-            <w:r>
-              <w:rPr>
-                <w:sz w:val="20"/>
-                <w:szCs w:val="20"/>
-              </w:rPr>
-              <w:t>fc</w:t>
-            </w:r>
-            <w:proofErr w:type="spellEnd"/>
-            <w:r>
-              <w:rPr>
-                <w:sz w:val="20"/>
-                <w:szCs w:val="20"/>
-              </w:rPr>
-              <w:t>}</w:t>
+              <w:t>{fc}</w:t>
             </w:r>
           </w:p>
         </w:tc>
@@ -16229,25 +15312,7 @@
                 <w:sz w:val="20"/>
                 <w:szCs w:val="20"/>
               </w:rPr>
-              <w:t>{</w:t>
-            </w:r>
-            <w:proofErr w:type="spellStart"/>
-            <w:r>
-              <w:rPr>
-                <w:b/>
-                <w:sz w:val="20"/>
-                <w:szCs w:val="20"/>
-              </w:rPr>
-              <w:t>so</w:t>
-            </w:r>
-            <w:proofErr w:type="spellEnd"/>
-            <w:r>
-              <w:rPr>
-                <w:b/>
-                <w:sz w:val="20"/>
-                <w:szCs w:val="20"/>
-              </w:rPr>
-              <w:t>}</w:t>
+              <w:t>{so}</w:t>
             </w:r>
           </w:p>
         </w:tc>
@@ -16274,23 +15339,7 @@
                 <w:sz w:val="20"/>
                 <w:szCs w:val="20"/>
               </w:rPr>
-              <w:t xml:space="preserve">  {o}{/</w:t>
-            </w:r>
-            <w:proofErr w:type="spellStart"/>
-            <w:r>
-              <w:rPr>
-                <w:sz w:val="20"/>
-                <w:szCs w:val="20"/>
-              </w:rPr>
-              <w:t>jExamen</w:t>
-            </w:r>
-            <w:proofErr w:type="spellEnd"/>
-            <w:r>
-              <w:rPr>
-                <w:sz w:val="20"/>
-                <w:szCs w:val="20"/>
-              </w:rPr>
-              <w:t xml:space="preserve">} </w:t>
+              <w:t xml:space="preserve">  {o}{/jExamen} </w:t>
             </w:r>
           </w:p>
         </w:tc>
@@ -16653,25 +15702,7 @@
                 <w:sz w:val="20"/>
                 <w:szCs w:val="20"/>
               </w:rPr>
-              <w:t>{</w:t>
-            </w:r>
-            <w:proofErr w:type="spellStart"/>
-            <w:r>
-              <w:rPr>
-                <w:b/>
-                <w:sz w:val="20"/>
-                <w:szCs w:val="20"/>
-              </w:rPr>
-              <w:t>be</w:t>
-            </w:r>
-            <w:proofErr w:type="spellEnd"/>
-            <w:r>
-              <w:rPr>
-                <w:b/>
-                <w:sz w:val="20"/>
-                <w:szCs w:val="20"/>
-              </w:rPr>
-              <w:t>}</w:t>
+              <w:t>{be}</w:t>
             </w:r>
           </w:p>
         </w:tc>
@@ -16698,23 +15729,7 @@
                 <w:sz w:val="20"/>
                 <w:szCs w:val="20"/>
               </w:rPr>
-              <w:t>{</w:t>
-            </w:r>
-            <w:proofErr w:type="spellStart"/>
-            <w:r>
-              <w:rPr>
-                <w:sz w:val="20"/>
-                <w:szCs w:val="20"/>
-              </w:rPr>
-              <w:t>fc</w:t>
-            </w:r>
-            <w:proofErr w:type="spellEnd"/>
-            <w:r>
-              <w:rPr>
-                <w:sz w:val="20"/>
-                <w:szCs w:val="20"/>
-              </w:rPr>
-              <w:t>}</w:t>
+              <w:t>{fc}</w:t>
             </w:r>
           </w:p>
         </w:tc>
@@ -16798,25 +15813,7 @@
                 <w:sz w:val="20"/>
                 <w:szCs w:val="20"/>
               </w:rPr>
-              <w:t>{</w:t>
-            </w:r>
-            <w:proofErr w:type="spellStart"/>
-            <w:r>
-              <w:rPr>
-                <w:b/>
-                <w:sz w:val="20"/>
-                <w:szCs w:val="20"/>
-              </w:rPr>
-              <w:t>so</w:t>
-            </w:r>
-            <w:proofErr w:type="spellEnd"/>
-            <w:r>
-              <w:rPr>
-                <w:b/>
-                <w:sz w:val="20"/>
-                <w:szCs w:val="20"/>
-              </w:rPr>
-              <w:t>}</w:t>
+              <w:t>{so}</w:t>
             </w:r>
           </w:p>
         </w:tc>
@@ -16843,23 +15840,7 @@
                 <w:sz w:val="20"/>
                 <w:szCs w:val="20"/>
               </w:rPr>
-              <w:t>{o}{/</w:t>
-            </w:r>
-            <w:proofErr w:type="spellStart"/>
-            <w:r>
-              <w:rPr>
-                <w:sz w:val="20"/>
-                <w:szCs w:val="20"/>
-              </w:rPr>
-              <w:t>kExamen</w:t>
-            </w:r>
-            <w:proofErr w:type="spellEnd"/>
-            <w:r>
-              <w:rPr>
-                <w:sz w:val="20"/>
-                <w:szCs w:val="20"/>
-              </w:rPr>
-              <w:t>}</w:t>
+              <w:t>{o}{/kExamen}</w:t>
             </w:r>
           </w:p>
         </w:tc>
@@ -17078,6 +16059,12 @@
               <w:spacing w:before="120"/>
               <w:jc w:val="center"/>
             </w:pPr>
+            <w:r>
+              <w:t>{#cri}</w:t>
+            </w:r>
+            <w:r>
+              <w:t>{ref}</w:t>
+            </w:r>
           </w:p>
         </w:tc>
         <w:tc>
@@ -17097,6 +16084,9 @@
               <w:snapToGrid w:val="0"/>
               <w:spacing w:before="120"/>
             </w:pPr>
+            <w:r>
+              <w:t>{tab}</w:t>
+            </w:r>
           </w:p>
         </w:tc>
         <w:tc>
@@ -17116,6 +16106,9 @@
               <w:snapToGrid w:val="0"/>
               <w:spacing w:before="120"/>
             </w:pPr>
+            <w:r>
+              <w:t>{/cri}</w:t>
+            </w:r>
           </w:p>
         </w:tc>
       </w:tr>
@@ -17484,6 +16477,12 @@
               <w:snapToGrid w:val="0"/>
               <w:jc w:val="center"/>
             </w:pPr>
+            <w:r>
+              <w:t>{#ncri}</w:t>
+            </w:r>
+            <w:r>
+              <w:t>{ref}</w:t>
+            </w:r>
           </w:p>
         </w:tc>
         <w:tc>
@@ -17502,6 +16501,9 @@
               <w:keepLines/>
               <w:snapToGrid w:val="0"/>
             </w:pPr>
+            <w:r>
+              <w:t>{tab}</w:t>
+            </w:r>
           </w:p>
         </w:tc>
         <w:tc>
@@ -17520,6 +16522,9 @@
               <w:keepLines/>
               <w:snapToGrid w:val="0"/>
             </w:pPr>
+            <w:r>
+              <w:t>{/ncri}</w:t>
+            </w:r>
           </w:p>
         </w:tc>
       </w:tr>
@@ -18222,7 +17227,6 @@
           <w:sz w:val="20"/>
           <w:szCs w:val="20"/>
         </w:rPr>
-        <w:lastRenderedPageBreak/>
         <w:t>D</w:t>
       </w:r>
       <w:r>
@@ -18811,7 +17815,7 @@
 </file>
 
 <file path=word/endnotes.xml><?xml version="1.0" encoding="utf-8"?>
-<w:endnotes xmlns:wpc="http://schemas.microsoft.com/office/word/2010/wordprocessingCanvas" xmlns:cx="http://schemas.microsoft.com/office/drawing/2014/chartex" xmlns:cx1="http://schemas.microsoft.com/office/drawing/2015/9/8/chartex" xmlns:cx2="http://schemas.microsoft.com/office/drawing/2015/10/21/chartex" xmlns:cx3="http://schemas.microsoft.com/office/drawing/2016/5/9/chartex" xmlns:cx4="http://schemas.microsoft.com/office/drawing/2016/5/10/chartex" xmlns:cx5="http://schemas.microsoft.com/office/drawing/2016/5/11/chartex" xmlns:cx6="http://schemas.microsoft.com/office/drawing/2016/5/12/chartex" xmlns:cx7="http://schemas.microsoft.com/office/drawing/2016/5/13/chartex" xmlns:cx8="http://schemas.microsoft.com/office/drawing/2016/5/14/chartex" xmlns:mc="http://schemas.openxmlformats.org/markup-compatibility/2006" xmlns:aink="http://schemas.microsoft.com/office/drawing/2016/ink" xmlns:am3d="http://schemas.microsoft.com/office/drawing/2017/model3d" xmlns:o="urn:schemas-microsoft-com:office:office" xmlns:oel="http://schemas.microsoft.com/office/2019/extlst" xmlns:r="http://schemas.openxmlformats.org/officeDocument/2006/relationships" xmlns:m="http://schemas.openxmlformats.org/officeDocument/2006/math" xmlns:v="urn:schemas-microsoft-com:vml" xmlns:wp14="http://schemas.microsoft.com/office/word/2010/wordprocessingDrawing" xmlns:wp="http://schemas.openxmlformats.org/drawingml/2006/wordprocessingDrawing" xmlns:w10="urn:schemas-microsoft-com:office:word" xmlns:w="http://schemas.openxmlformats.org/wordprocessingml/2006/main" xmlns:w14="http://schemas.microsoft.com/office/word/2010/wordml" xmlns:w15="http://schemas.microsoft.com/office/word/2012/wordml" xmlns:w16cex="http://schemas.microsoft.com/office/word/2018/wordml/cex" xmlns:w16cid="http://schemas.microsoft.com/office/word/2016/wordml/cid" xmlns:w16="http://schemas.microsoft.com/office/word/2018/wordml" xmlns:w16sdtdh="http://schemas.microsoft.com/office/word/2020/wordml/sdtdatahash" xmlns:w16se="http://schemas.microsoft.com/office/word/2015/wordml/symex" xmlns:wpg="http://schemas.microsoft.com/office/word/2010/wordprocessingGroup" xmlns:wpi="http://schemas.microsoft.com/office/word/2010/wordprocessingInk" xmlns:wne="http://schemas.microsoft.com/office/word/2006/wordml" xmlns:wps="http://schemas.microsoft.com/office/word/2010/wordprocessingShape" mc:Ignorable="w14 w15 w16se w16cid w16 w16cex w16sdtdh wp14">
+<w:endnotes xmlns:wpc="http://schemas.microsoft.com/office/word/2010/wordprocessingCanvas" xmlns:cx="http://schemas.microsoft.com/office/drawing/2014/chartex" xmlns:cx1="http://schemas.microsoft.com/office/drawing/2015/9/8/chartex" xmlns:cx2="http://schemas.microsoft.com/office/drawing/2015/10/21/chartex" xmlns:cx3="http://schemas.microsoft.com/office/drawing/2016/5/9/chartex" xmlns:cx4="http://schemas.microsoft.com/office/drawing/2016/5/10/chartex" xmlns:cx5="http://schemas.microsoft.com/office/drawing/2016/5/11/chartex" xmlns:cx6="http://schemas.microsoft.com/office/drawing/2016/5/12/chartex" xmlns:cx7="http://schemas.microsoft.com/office/drawing/2016/5/13/chartex" xmlns:cx8="http://schemas.microsoft.com/office/drawing/2016/5/14/chartex" xmlns:mc="http://schemas.openxmlformats.org/markup-compatibility/2006" xmlns:aink="http://schemas.microsoft.com/office/drawing/2016/ink" xmlns:am3d="http://schemas.microsoft.com/office/drawing/2017/model3d" xmlns:o="urn:schemas-microsoft-com:office:office" xmlns:oel="http://schemas.microsoft.com/office/2019/extlst" xmlns:r="http://schemas.openxmlformats.org/officeDocument/2006/relationships" xmlns:m="http://schemas.openxmlformats.org/officeDocument/2006/math" xmlns:v="urn:schemas-microsoft-com:vml" xmlns:wp14="http://schemas.microsoft.com/office/word/2010/wordprocessingDrawing" xmlns:wp="http://schemas.openxmlformats.org/drawingml/2006/wordprocessingDrawing" xmlns:w10="urn:schemas-microsoft-com:office:word" xmlns:w="http://schemas.openxmlformats.org/wordprocessingml/2006/main" xmlns:w14="http://schemas.microsoft.com/office/word/2010/wordml" xmlns:w15="http://schemas.microsoft.com/office/word/2012/wordml" xmlns:w16cex="http://schemas.microsoft.com/office/word/2018/wordml/cex" xmlns:w16cid="http://schemas.microsoft.com/office/word/2016/wordml/cid" xmlns:w16="http://schemas.microsoft.com/office/word/2018/wordml" xmlns:w16du="http://schemas.microsoft.com/office/word/2023/wordml/word16du" xmlns:w16sdtdh="http://schemas.microsoft.com/office/word/2020/wordml/sdtdatahash" xmlns:w16se="http://schemas.microsoft.com/office/word/2015/wordml/symex" xmlns:wpg="http://schemas.microsoft.com/office/word/2010/wordprocessingGroup" xmlns:wpi="http://schemas.microsoft.com/office/word/2010/wordprocessingInk" xmlns:wne="http://schemas.microsoft.com/office/word/2006/wordml" xmlns:wps="http://schemas.microsoft.com/office/word/2010/wordprocessingShape" mc:Ignorable="w14 w15 w16se w16cid w16 w16cex w16sdtdh w16du wp14">
   <w:endnote w:type="separator" w:id="-1">
     <w:p>
       <w:r>
@@ -18830,7 +17834,7 @@
 </file>
 
 <file path=word/footer1.xml><?xml version="1.0" encoding="utf-8"?>
-<w:ftr xmlns:wpc="http://schemas.microsoft.com/office/word/2010/wordprocessingCanvas" xmlns:cx="http://schemas.microsoft.com/office/drawing/2014/chartex" xmlns:cx1="http://schemas.microsoft.com/office/drawing/2015/9/8/chartex" xmlns:cx2="http://schemas.microsoft.com/office/drawing/2015/10/21/chartex" xmlns:cx3="http://schemas.microsoft.com/office/drawing/2016/5/9/chartex" xmlns:cx4="http://schemas.microsoft.com/office/drawing/2016/5/10/chartex" xmlns:cx5="http://schemas.microsoft.com/office/drawing/2016/5/11/chartex" xmlns:cx6="http://schemas.microsoft.com/office/drawing/2016/5/12/chartex" xmlns:cx7="http://schemas.microsoft.com/office/drawing/2016/5/13/chartex" xmlns:cx8="http://schemas.microsoft.com/office/drawing/2016/5/14/chartex" xmlns:mc="http://schemas.openxmlformats.org/markup-compatibility/2006" xmlns:aink="http://schemas.microsoft.com/office/drawing/2016/ink" xmlns:am3d="http://schemas.microsoft.com/office/drawing/2017/model3d" xmlns:o="urn:schemas-microsoft-com:office:office" xmlns:oel="http://schemas.microsoft.com/office/2019/extlst" xmlns:r="http://schemas.openxmlformats.org/officeDocument/2006/relationships" xmlns:m="http://schemas.openxmlformats.org/officeDocument/2006/math" xmlns:v="urn:schemas-microsoft-com:vml" xmlns:wp14="http://schemas.microsoft.com/office/word/2010/wordprocessingDrawing" xmlns:wp="http://schemas.openxmlformats.org/drawingml/2006/wordprocessingDrawing" xmlns:w10="urn:schemas-microsoft-com:office:word" xmlns:w="http://schemas.openxmlformats.org/wordprocessingml/2006/main" xmlns:w14="http://schemas.microsoft.com/office/word/2010/wordml" xmlns:w15="http://schemas.microsoft.com/office/word/2012/wordml" xmlns:w16cex="http://schemas.microsoft.com/office/word/2018/wordml/cex" xmlns:w16cid="http://schemas.microsoft.com/office/word/2016/wordml/cid" xmlns:w16="http://schemas.microsoft.com/office/word/2018/wordml" xmlns:w16sdtdh="http://schemas.microsoft.com/office/word/2020/wordml/sdtdatahash" xmlns:w16se="http://schemas.microsoft.com/office/word/2015/wordml/symex" xmlns:wpg="http://schemas.microsoft.com/office/word/2010/wordprocessingGroup" xmlns:wpi="http://schemas.microsoft.com/office/word/2010/wordprocessingInk" xmlns:wne="http://schemas.microsoft.com/office/word/2006/wordml" xmlns:wps="http://schemas.microsoft.com/office/word/2010/wordprocessingShape" mc:Ignorable="w14 w15 w16se w16cid w16 w16cex w16sdtdh wp14">
+<w:ftr xmlns:wpc="http://schemas.microsoft.com/office/word/2010/wordprocessingCanvas" xmlns:cx="http://schemas.microsoft.com/office/drawing/2014/chartex" xmlns:cx1="http://schemas.microsoft.com/office/drawing/2015/9/8/chartex" xmlns:cx2="http://schemas.microsoft.com/office/drawing/2015/10/21/chartex" xmlns:cx3="http://schemas.microsoft.com/office/drawing/2016/5/9/chartex" xmlns:cx4="http://schemas.microsoft.com/office/drawing/2016/5/10/chartex" xmlns:cx5="http://schemas.microsoft.com/office/drawing/2016/5/11/chartex" xmlns:cx6="http://schemas.microsoft.com/office/drawing/2016/5/12/chartex" xmlns:cx7="http://schemas.microsoft.com/office/drawing/2016/5/13/chartex" xmlns:cx8="http://schemas.microsoft.com/office/drawing/2016/5/14/chartex" xmlns:mc="http://schemas.openxmlformats.org/markup-compatibility/2006" xmlns:aink="http://schemas.microsoft.com/office/drawing/2016/ink" xmlns:am3d="http://schemas.microsoft.com/office/drawing/2017/model3d" xmlns:o="urn:schemas-microsoft-com:office:office" xmlns:oel="http://schemas.microsoft.com/office/2019/extlst" xmlns:r="http://schemas.openxmlformats.org/officeDocument/2006/relationships" xmlns:m="http://schemas.openxmlformats.org/officeDocument/2006/math" xmlns:v="urn:schemas-microsoft-com:vml" xmlns:wp14="http://schemas.microsoft.com/office/word/2010/wordprocessingDrawing" xmlns:wp="http://schemas.openxmlformats.org/drawingml/2006/wordprocessingDrawing" xmlns:w10="urn:schemas-microsoft-com:office:word" xmlns:w="http://schemas.openxmlformats.org/wordprocessingml/2006/main" xmlns:w14="http://schemas.microsoft.com/office/word/2010/wordml" xmlns:w15="http://schemas.microsoft.com/office/word/2012/wordml" xmlns:w16cex="http://schemas.microsoft.com/office/word/2018/wordml/cex" xmlns:w16cid="http://schemas.microsoft.com/office/word/2016/wordml/cid" xmlns:w16="http://schemas.microsoft.com/office/word/2018/wordml" xmlns:w16du="http://schemas.microsoft.com/office/word/2023/wordml/word16du" xmlns:w16sdtdh="http://schemas.microsoft.com/office/word/2020/wordml/sdtdatahash" xmlns:w16se="http://schemas.microsoft.com/office/word/2015/wordml/symex" xmlns:wpg="http://schemas.microsoft.com/office/word/2010/wordprocessingGroup" xmlns:wpi="http://schemas.microsoft.com/office/word/2010/wordprocessingInk" xmlns:wne="http://schemas.microsoft.com/office/word/2006/wordml" xmlns:wps="http://schemas.microsoft.com/office/word/2010/wordprocessingShape" mc:Ignorable="w14 w15 w16se w16cid w16 w16cex w16sdtdh w16du wp14">
   <w:p>
     <w:pPr>
       <w:pBdr>
@@ -19063,7 +18067,7 @@
 </file>
 
 <file path=word/footer2.xml><?xml version="1.0" encoding="utf-8"?>
-<w:ftr xmlns:wpc="http://schemas.microsoft.com/office/word/2010/wordprocessingCanvas" xmlns:cx="http://schemas.microsoft.com/office/drawing/2014/chartex" xmlns:cx1="http://schemas.microsoft.com/office/drawing/2015/9/8/chartex" xmlns:cx2="http://schemas.microsoft.com/office/drawing/2015/10/21/chartex" xmlns:cx3="http://schemas.microsoft.com/office/drawing/2016/5/9/chartex" xmlns:cx4="http://schemas.microsoft.com/office/drawing/2016/5/10/chartex" xmlns:cx5="http://schemas.microsoft.com/office/drawing/2016/5/11/chartex" xmlns:cx6="http://schemas.microsoft.com/office/drawing/2016/5/12/chartex" xmlns:cx7="http://schemas.microsoft.com/office/drawing/2016/5/13/chartex" xmlns:cx8="http://schemas.microsoft.com/office/drawing/2016/5/14/chartex" xmlns:mc="http://schemas.openxmlformats.org/markup-compatibility/2006" xmlns:aink="http://schemas.microsoft.com/office/drawing/2016/ink" xmlns:am3d="http://schemas.microsoft.com/office/drawing/2017/model3d" xmlns:o="urn:schemas-microsoft-com:office:office" xmlns:oel="http://schemas.microsoft.com/office/2019/extlst" xmlns:r="http://schemas.openxmlformats.org/officeDocument/2006/relationships" xmlns:m="http://schemas.openxmlformats.org/officeDocument/2006/math" xmlns:v="urn:schemas-microsoft-com:vml" xmlns:wp14="http://schemas.microsoft.com/office/word/2010/wordprocessingDrawing" xmlns:wp="http://schemas.openxmlformats.org/drawingml/2006/wordprocessingDrawing" xmlns:w10="urn:schemas-microsoft-com:office:word" xmlns:w="http://schemas.openxmlformats.org/wordprocessingml/2006/main" xmlns:w14="http://schemas.microsoft.com/office/word/2010/wordml" xmlns:w15="http://schemas.microsoft.com/office/word/2012/wordml" xmlns:w16cex="http://schemas.microsoft.com/office/word/2018/wordml/cex" xmlns:w16cid="http://schemas.microsoft.com/office/word/2016/wordml/cid" xmlns:w16="http://schemas.microsoft.com/office/word/2018/wordml" xmlns:w16sdtdh="http://schemas.microsoft.com/office/word/2020/wordml/sdtdatahash" xmlns:w16se="http://schemas.microsoft.com/office/word/2015/wordml/symex" xmlns:wpg="http://schemas.microsoft.com/office/word/2010/wordprocessingGroup" xmlns:wpi="http://schemas.microsoft.com/office/word/2010/wordprocessingInk" xmlns:wne="http://schemas.microsoft.com/office/word/2006/wordml" xmlns:wps="http://schemas.microsoft.com/office/word/2010/wordprocessingShape" mc:Ignorable="w14 w15 w16se w16cid w16 w16cex w16sdtdh wp14">
+<w:ftr xmlns:wpc="http://schemas.microsoft.com/office/word/2010/wordprocessingCanvas" xmlns:cx="http://schemas.microsoft.com/office/drawing/2014/chartex" xmlns:cx1="http://schemas.microsoft.com/office/drawing/2015/9/8/chartex" xmlns:cx2="http://schemas.microsoft.com/office/drawing/2015/10/21/chartex" xmlns:cx3="http://schemas.microsoft.com/office/drawing/2016/5/9/chartex" xmlns:cx4="http://schemas.microsoft.com/office/drawing/2016/5/10/chartex" xmlns:cx5="http://schemas.microsoft.com/office/drawing/2016/5/11/chartex" xmlns:cx6="http://schemas.microsoft.com/office/drawing/2016/5/12/chartex" xmlns:cx7="http://schemas.microsoft.com/office/drawing/2016/5/13/chartex" xmlns:cx8="http://schemas.microsoft.com/office/drawing/2016/5/14/chartex" xmlns:mc="http://schemas.openxmlformats.org/markup-compatibility/2006" xmlns:aink="http://schemas.microsoft.com/office/drawing/2016/ink" xmlns:am3d="http://schemas.microsoft.com/office/drawing/2017/model3d" xmlns:o="urn:schemas-microsoft-com:office:office" xmlns:oel="http://schemas.microsoft.com/office/2019/extlst" xmlns:r="http://schemas.openxmlformats.org/officeDocument/2006/relationships" xmlns:m="http://schemas.openxmlformats.org/officeDocument/2006/math" xmlns:v="urn:schemas-microsoft-com:vml" xmlns:wp14="http://schemas.microsoft.com/office/word/2010/wordprocessingDrawing" xmlns:wp="http://schemas.openxmlformats.org/drawingml/2006/wordprocessingDrawing" xmlns:w10="urn:schemas-microsoft-com:office:word" xmlns:w="http://schemas.openxmlformats.org/wordprocessingml/2006/main" xmlns:w14="http://schemas.microsoft.com/office/word/2010/wordml" xmlns:w15="http://schemas.microsoft.com/office/word/2012/wordml" xmlns:w16cex="http://schemas.microsoft.com/office/word/2018/wordml/cex" xmlns:w16cid="http://schemas.microsoft.com/office/word/2016/wordml/cid" xmlns:w16="http://schemas.microsoft.com/office/word/2018/wordml" xmlns:w16du="http://schemas.microsoft.com/office/word/2023/wordml/word16du" xmlns:w16sdtdh="http://schemas.microsoft.com/office/word/2020/wordml/sdtdatahash" xmlns:w16se="http://schemas.microsoft.com/office/word/2015/wordml/symex" xmlns:wpg="http://schemas.microsoft.com/office/word/2010/wordprocessingGroup" xmlns:wpi="http://schemas.microsoft.com/office/word/2010/wordprocessingInk" xmlns:wne="http://schemas.microsoft.com/office/word/2006/wordml" xmlns:wps="http://schemas.microsoft.com/office/word/2010/wordprocessingShape" mc:Ignorable="w14 w15 w16se w16cid w16 w16cex w16sdtdh w16du wp14">
   <w:p>
     <w:pPr>
       <w:pStyle w:val="Pieddepage"/>
@@ -19169,41 +18173,13 @@
         <w:lang w:val="en-US"/>
       </w:rPr>
     </w:pPr>
-    <w:proofErr w:type="spellStart"/>
     <w:r>
       <w:rPr>
         <w:sz w:val="16"/>
         <w:szCs w:val="16"/>
         <w:lang w:val="en-US"/>
       </w:rPr>
-      <w:t>Patente</w:t>
-    </w:r>
-    <w:proofErr w:type="spellEnd"/>
-    <w:r>
-      <w:rPr>
-        <w:sz w:val="16"/>
-        <w:szCs w:val="16"/>
-        <w:lang w:val="en-US"/>
-      </w:rPr>
-      <w:t xml:space="preserve">: 39576929 – R.C: </w:t>
-    </w:r>
-    <w:proofErr w:type="spellStart"/>
-    <w:r>
-      <w:rPr>
-        <w:sz w:val="16"/>
-        <w:szCs w:val="16"/>
-        <w:lang w:val="en-US"/>
-      </w:rPr>
-      <w:t>Mohammedia</w:t>
-    </w:r>
-    <w:proofErr w:type="spellEnd"/>
-    <w:r>
-      <w:rPr>
-        <w:sz w:val="16"/>
-        <w:szCs w:val="16"/>
-        <w:lang w:val="en-US"/>
-      </w:rPr>
-      <w:t xml:space="preserve"> 23119 – IF: 33642011 – CNSS: 1380662 – ICE: 002219166000097</w:t>
+      <w:t>Patente: 39576929 – R.C: Mohammedia 23119 – IF: 33642011 – CNSS: 1380662 – ICE: 002219166000097</w:t>
     </w:r>
   </w:p>
   <w:p>
@@ -19275,7 +18251,7 @@
 </file>
 
 <file path=word/footnotes.xml><?xml version="1.0" encoding="utf-8"?>
-<w:footnotes xmlns:wpc="http://schemas.microsoft.com/office/word/2010/wordprocessingCanvas" xmlns:cx="http://schemas.microsoft.com/office/drawing/2014/chartex" xmlns:cx1="http://schemas.microsoft.com/office/drawing/2015/9/8/chartex" xmlns:cx2="http://schemas.microsoft.com/office/drawing/2015/10/21/chartex" xmlns:cx3="http://schemas.microsoft.com/office/drawing/2016/5/9/chartex" xmlns:cx4="http://schemas.microsoft.com/office/drawing/2016/5/10/chartex" xmlns:cx5="http://schemas.microsoft.com/office/drawing/2016/5/11/chartex" xmlns:cx6="http://schemas.microsoft.com/office/drawing/2016/5/12/chartex" xmlns:cx7="http://schemas.microsoft.com/office/drawing/2016/5/13/chartex" xmlns:cx8="http://schemas.microsoft.com/office/drawing/2016/5/14/chartex" xmlns:mc="http://schemas.openxmlformats.org/markup-compatibility/2006" xmlns:aink="http://schemas.microsoft.com/office/drawing/2016/ink" xmlns:am3d="http://schemas.microsoft.com/office/drawing/2017/model3d" xmlns:o="urn:schemas-microsoft-com:office:office" xmlns:oel="http://schemas.microsoft.com/office/2019/extlst" xmlns:r="http://schemas.openxmlformats.org/officeDocument/2006/relationships" xmlns:m="http://schemas.openxmlformats.org/officeDocument/2006/math" xmlns:v="urn:schemas-microsoft-com:vml" xmlns:wp14="http://schemas.microsoft.com/office/word/2010/wordprocessingDrawing" xmlns:wp="http://schemas.openxmlformats.org/drawingml/2006/wordprocessingDrawing" xmlns:w10="urn:schemas-microsoft-com:office:word" xmlns:w="http://schemas.openxmlformats.org/wordprocessingml/2006/main" xmlns:w14="http://schemas.microsoft.com/office/word/2010/wordml" xmlns:w15="http://schemas.microsoft.com/office/word/2012/wordml" xmlns:w16cex="http://schemas.microsoft.com/office/word/2018/wordml/cex" xmlns:w16cid="http://schemas.microsoft.com/office/word/2016/wordml/cid" xmlns:w16="http://schemas.microsoft.com/office/word/2018/wordml" xmlns:w16sdtdh="http://schemas.microsoft.com/office/word/2020/wordml/sdtdatahash" xmlns:w16se="http://schemas.microsoft.com/office/word/2015/wordml/symex" xmlns:wpg="http://schemas.microsoft.com/office/word/2010/wordprocessingGroup" xmlns:wpi="http://schemas.microsoft.com/office/word/2010/wordprocessingInk" xmlns:wne="http://schemas.microsoft.com/office/word/2006/wordml" xmlns:wps="http://schemas.microsoft.com/office/word/2010/wordprocessingShape" mc:Ignorable="w14 w15 w16se w16cid w16 w16cex w16sdtdh wp14">
+<w:footnotes xmlns:wpc="http://schemas.microsoft.com/office/word/2010/wordprocessingCanvas" xmlns:cx="http://schemas.microsoft.com/office/drawing/2014/chartex" xmlns:cx1="http://schemas.microsoft.com/office/drawing/2015/9/8/chartex" xmlns:cx2="http://schemas.microsoft.com/office/drawing/2015/10/21/chartex" xmlns:cx3="http://schemas.microsoft.com/office/drawing/2016/5/9/chartex" xmlns:cx4="http://schemas.microsoft.com/office/drawing/2016/5/10/chartex" xmlns:cx5="http://schemas.microsoft.com/office/drawing/2016/5/11/chartex" xmlns:cx6="http://schemas.microsoft.com/office/drawing/2016/5/12/chartex" xmlns:cx7="http://schemas.microsoft.com/office/drawing/2016/5/13/chartex" xmlns:cx8="http://schemas.microsoft.com/office/drawing/2016/5/14/chartex" xmlns:mc="http://schemas.openxmlformats.org/markup-compatibility/2006" xmlns:aink="http://schemas.microsoft.com/office/drawing/2016/ink" xmlns:am3d="http://schemas.microsoft.com/office/drawing/2017/model3d" xmlns:o="urn:schemas-microsoft-com:office:office" xmlns:oel="http://schemas.microsoft.com/office/2019/extlst" xmlns:r="http://schemas.openxmlformats.org/officeDocument/2006/relationships" xmlns:m="http://schemas.openxmlformats.org/officeDocument/2006/math" xmlns:v="urn:schemas-microsoft-com:vml" xmlns:wp14="http://schemas.microsoft.com/office/word/2010/wordprocessingDrawing" xmlns:wp="http://schemas.openxmlformats.org/drawingml/2006/wordprocessingDrawing" xmlns:w10="urn:schemas-microsoft-com:office:word" xmlns:w="http://schemas.openxmlformats.org/wordprocessingml/2006/main" xmlns:w14="http://schemas.microsoft.com/office/word/2010/wordml" xmlns:w15="http://schemas.microsoft.com/office/word/2012/wordml" xmlns:w16cex="http://schemas.microsoft.com/office/word/2018/wordml/cex" xmlns:w16cid="http://schemas.microsoft.com/office/word/2016/wordml/cid" xmlns:w16="http://schemas.microsoft.com/office/word/2018/wordml" xmlns:w16du="http://schemas.microsoft.com/office/word/2023/wordml/word16du" xmlns:w16sdtdh="http://schemas.microsoft.com/office/word/2020/wordml/sdtdatahash" xmlns:w16se="http://schemas.microsoft.com/office/word/2015/wordml/symex" xmlns:wpg="http://schemas.microsoft.com/office/word/2010/wordprocessingGroup" xmlns:wpi="http://schemas.microsoft.com/office/word/2010/wordprocessingInk" xmlns:wne="http://schemas.microsoft.com/office/word/2006/wordml" xmlns:wps="http://schemas.microsoft.com/office/word/2010/wordprocessingShape" mc:Ignorable="w14 w15 w16se w16cid w16 w16cex w16sdtdh w16du wp14">
   <w:footnote w:type="separator" w:id="-1">
     <w:p>
       <w:r>
@@ -19294,7 +18270,7 @@
 </file>
 
 <file path=word/header1.xml><?xml version="1.0" encoding="utf-8"?>
-<w:hdr xmlns:wpc="http://schemas.microsoft.com/office/word/2010/wordprocessingCanvas" xmlns:cx="http://schemas.microsoft.com/office/drawing/2014/chartex" xmlns:cx1="http://schemas.microsoft.com/office/drawing/2015/9/8/chartex" xmlns:cx2="http://schemas.microsoft.com/office/drawing/2015/10/21/chartex" xmlns:cx3="http://schemas.microsoft.com/office/drawing/2016/5/9/chartex" xmlns:cx4="http://schemas.microsoft.com/office/drawing/2016/5/10/chartex" xmlns:cx5="http://schemas.microsoft.com/office/drawing/2016/5/11/chartex" xmlns:cx6="http://schemas.microsoft.com/office/drawing/2016/5/12/chartex" xmlns:cx7="http://schemas.microsoft.com/office/drawing/2016/5/13/chartex" xmlns:cx8="http://schemas.microsoft.com/office/drawing/2016/5/14/chartex" xmlns:mc="http://schemas.openxmlformats.org/markup-compatibility/2006" xmlns:aink="http://schemas.microsoft.com/office/drawing/2016/ink" xmlns:am3d="http://schemas.microsoft.com/office/drawing/2017/model3d" xmlns:o="urn:schemas-microsoft-com:office:office" xmlns:oel="http://schemas.microsoft.com/office/2019/extlst" xmlns:r="http://schemas.openxmlformats.org/officeDocument/2006/relationships" xmlns:m="http://schemas.openxmlformats.org/officeDocument/2006/math" xmlns:v="urn:schemas-microsoft-com:vml" xmlns:wp14="http://schemas.microsoft.com/office/word/2010/wordprocessingDrawing" xmlns:wp="http://schemas.openxmlformats.org/drawingml/2006/wordprocessingDrawing" xmlns:w10="urn:schemas-microsoft-com:office:word" xmlns:w="http://schemas.openxmlformats.org/wordprocessingml/2006/main" xmlns:w14="http://schemas.microsoft.com/office/word/2010/wordml" xmlns:w15="http://schemas.microsoft.com/office/word/2012/wordml" xmlns:w16cex="http://schemas.microsoft.com/office/word/2018/wordml/cex" xmlns:w16cid="http://schemas.microsoft.com/office/word/2016/wordml/cid" xmlns:w16="http://schemas.microsoft.com/office/word/2018/wordml" xmlns:w16sdtdh="http://schemas.microsoft.com/office/word/2020/wordml/sdtdatahash" xmlns:w16se="http://schemas.microsoft.com/office/word/2015/wordml/symex" xmlns:wpg="http://schemas.microsoft.com/office/word/2010/wordprocessingGroup" xmlns:wpi="http://schemas.microsoft.com/office/word/2010/wordprocessingInk" xmlns:wne="http://schemas.microsoft.com/office/word/2006/wordml" xmlns:wps="http://schemas.microsoft.com/office/word/2010/wordprocessingShape" mc:Ignorable="w14 w15 w16se w16cid w16 w16cex w16sdtdh wp14">
+<w:hdr xmlns:wpc="http://schemas.microsoft.com/office/word/2010/wordprocessingCanvas" xmlns:cx="http://schemas.microsoft.com/office/drawing/2014/chartex" xmlns:cx1="http://schemas.microsoft.com/office/drawing/2015/9/8/chartex" xmlns:cx2="http://schemas.microsoft.com/office/drawing/2015/10/21/chartex" xmlns:cx3="http://schemas.microsoft.com/office/drawing/2016/5/9/chartex" xmlns:cx4="http://schemas.microsoft.com/office/drawing/2016/5/10/chartex" xmlns:cx5="http://schemas.microsoft.com/office/drawing/2016/5/11/chartex" xmlns:cx6="http://schemas.microsoft.com/office/drawing/2016/5/12/chartex" xmlns:cx7="http://schemas.microsoft.com/office/drawing/2016/5/13/chartex" xmlns:cx8="http://schemas.microsoft.com/office/drawing/2016/5/14/chartex" xmlns:mc="http://schemas.openxmlformats.org/markup-compatibility/2006" xmlns:aink="http://schemas.microsoft.com/office/drawing/2016/ink" xmlns:am3d="http://schemas.microsoft.com/office/drawing/2017/model3d" xmlns:o="urn:schemas-microsoft-com:office:office" xmlns:oel="http://schemas.microsoft.com/office/2019/extlst" xmlns:r="http://schemas.openxmlformats.org/officeDocument/2006/relationships" xmlns:m="http://schemas.openxmlformats.org/officeDocument/2006/math" xmlns:v="urn:schemas-microsoft-com:vml" xmlns:wp14="http://schemas.microsoft.com/office/word/2010/wordprocessingDrawing" xmlns:wp="http://schemas.openxmlformats.org/drawingml/2006/wordprocessingDrawing" xmlns:w10="urn:schemas-microsoft-com:office:word" xmlns:w="http://schemas.openxmlformats.org/wordprocessingml/2006/main" xmlns:w14="http://schemas.microsoft.com/office/word/2010/wordml" xmlns:w15="http://schemas.microsoft.com/office/word/2012/wordml" xmlns:w16cex="http://schemas.microsoft.com/office/word/2018/wordml/cex" xmlns:w16cid="http://schemas.microsoft.com/office/word/2016/wordml/cid" xmlns:w16="http://schemas.microsoft.com/office/word/2018/wordml" xmlns:w16du="http://schemas.microsoft.com/office/word/2023/wordml/word16du" xmlns:w16sdtdh="http://schemas.microsoft.com/office/word/2020/wordml/sdtdatahash" xmlns:w16se="http://schemas.microsoft.com/office/word/2015/wordml/symex" xmlns:wpg="http://schemas.microsoft.com/office/word/2010/wordprocessingGroup" xmlns:wpi="http://schemas.microsoft.com/office/word/2010/wordprocessingInk" xmlns:wne="http://schemas.microsoft.com/office/word/2006/wordml" xmlns:wps="http://schemas.microsoft.com/office/word/2010/wordprocessingShape" mc:Ignorable="w14 w15 w16se w16cid w16 w16cex w16sdtdh w16du wp14">
   <w:tbl>
     <w:tblPr>
       <w:tblW w:w="9771" w:type="dxa"/>
@@ -19381,29 +18357,7 @@
               <w:sz w:val="18"/>
               <w:szCs w:val="18"/>
             </w:rPr>
-            <w:t>{</w:t>
-          </w:r>
-          <w:proofErr w:type="spellStart"/>
-          <w:r>
-            <w:rPr>
-              <w:b/>
-              <w:bCs/>
-              <w:color w:val="949493"/>
-              <w:sz w:val="18"/>
-              <w:szCs w:val="18"/>
-            </w:rPr>
-            <w:t>numeroAffaire</w:t>
-          </w:r>
-          <w:proofErr w:type="spellEnd"/>
-          <w:r>
-            <w:rPr>
-              <w:b/>
-              <w:bCs/>
-              <w:color w:val="949493"/>
-              <w:sz w:val="18"/>
-              <w:szCs w:val="18"/>
-            </w:rPr>
-            <w:t>}</w:t>
+            <w:t>{numeroAffaire}</w:t>
           </w:r>
         </w:p>
       </w:tc>
@@ -19479,29 +18433,7 @@
               <w:sz w:val="18"/>
               <w:szCs w:val="18"/>
             </w:rPr>
-            <w:t>{</w:t>
-          </w:r>
-          <w:proofErr w:type="spellStart"/>
-          <w:r>
-            <w:rPr>
-              <w:b/>
-              <w:bCs/>
-              <w:color w:val="949493"/>
-              <w:sz w:val="18"/>
-              <w:szCs w:val="18"/>
-            </w:rPr>
-            <w:t>numeroRapport</w:t>
-          </w:r>
-          <w:proofErr w:type="spellEnd"/>
-          <w:r>
-            <w:rPr>
-              <w:b/>
-              <w:bCs/>
-              <w:color w:val="949493"/>
-              <w:sz w:val="18"/>
-              <w:szCs w:val="18"/>
-            </w:rPr>
-            <w:t>}</w:t>
+            <w:t>{numeroRapport}</w:t>
           </w:r>
         </w:p>
       </w:tc>
@@ -19696,29 +18628,7 @@
               <w:sz w:val="18"/>
               <w:szCs w:val="18"/>
             </w:rPr>
-            <w:t>{</w:t>
-          </w:r>
-          <w:proofErr w:type="spellStart"/>
-          <w:r>
-            <w:rPr>
-              <w:b/>
-              <w:bCs/>
-              <w:color w:val="949493"/>
-              <w:sz w:val="18"/>
-              <w:szCs w:val="18"/>
-            </w:rPr>
-            <w:t>annee</w:t>
-          </w:r>
-          <w:proofErr w:type="spellEnd"/>
-          <w:r>
-            <w:rPr>
-              <w:b/>
-              <w:bCs/>
-              <w:color w:val="949493"/>
-              <w:sz w:val="18"/>
-              <w:szCs w:val="18"/>
-            </w:rPr>
-            <w:t>}</w:t>
+            <w:t>{annee}</w:t>
           </w:r>
         </w:p>
       </w:tc>
@@ -19830,7 +18740,7 @@
 </file>
 
 <file path=word/header2.xml><?xml version="1.0" encoding="utf-8"?>
-<w:hdr xmlns:wpc="http://schemas.microsoft.com/office/word/2010/wordprocessingCanvas" xmlns:cx="http://schemas.microsoft.com/office/drawing/2014/chartex" xmlns:cx1="http://schemas.microsoft.com/office/drawing/2015/9/8/chartex" xmlns:cx2="http://schemas.microsoft.com/office/drawing/2015/10/21/chartex" xmlns:cx3="http://schemas.microsoft.com/office/drawing/2016/5/9/chartex" xmlns:cx4="http://schemas.microsoft.com/office/drawing/2016/5/10/chartex" xmlns:cx5="http://schemas.microsoft.com/office/drawing/2016/5/11/chartex" xmlns:cx6="http://schemas.microsoft.com/office/drawing/2016/5/12/chartex" xmlns:cx7="http://schemas.microsoft.com/office/drawing/2016/5/13/chartex" xmlns:cx8="http://schemas.microsoft.com/office/drawing/2016/5/14/chartex" xmlns:mc="http://schemas.openxmlformats.org/markup-compatibility/2006" xmlns:aink="http://schemas.microsoft.com/office/drawing/2016/ink" xmlns:am3d="http://schemas.microsoft.com/office/drawing/2017/model3d" xmlns:o="urn:schemas-microsoft-com:office:office" xmlns:oel="http://schemas.microsoft.com/office/2019/extlst" xmlns:r="http://schemas.openxmlformats.org/officeDocument/2006/relationships" xmlns:m="http://schemas.openxmlformats.org/officeDocument/2006/math" xmlns:v="urn:schemas-microsoft-com:vml" xmlns:wp14="http://schemas.microsoft.com/office/word/2010/wordprocessingDrawing" xmlns:wp="http://schemas.openxmlformats.org/drawingml/2006/wordprocessingDrawing" xmlns:w10="urn:schemas-microsoft-com:office:word" xmlns:w="http://schemas.openxmlformats.org/wordprocessingml/2006/main" xmlns:w14="http://schemas.microsoft.com/office/word/2010/wordml" xmlns:w15="http://schemas.microsoft.com/office/word/2012/wordml" xmlns:w16cex="http://schemas.microsoft.com/office/word/2018/wordml/cex" xmlns:w16cid="http://schemas.microsoft.com/office/word/2016/wordml/cid" xmlns:w16="http://schemas.microsoft.com/office/word/2018/wordml" xmlns:w16sdtdh="http://schemas.microsoft.com/office/word/2020/wordml/sdtdatahash" xmlns:w16se="http://schemas.microsoft.com/office/word/2015/wordml/symex" xmlns:wpg="http://schemas.microsoft.com/office/word/2010/wordprocessingGroup" xmlns:wpi="http://schemas.microsoft.com/office/word/2010/wordprocessingInk" xmlns:wne="http://schemas.microsoft.com/office/word/2006/wordml" xmlns:wps="http://schemas.microsoft.com/office/word/2010/wordprocessingShape" mc:Ignorable="w14 w15 w16se w16cid w16 w16cex w16sdtdh wp14">
+<w:hdr xmlns:wpc="http://schemas.microsoft.com/office/word/2010/wordprocessingCanvas" xmlns:cx="http://schemas.microsoft.com/office/drawing/2014/chartex" xmlns:cx1="http://schemas.microsoft.com/office/drawing/2015/9/8/chartex" xmlns:cx2="http://schemas.microsoft.com/office/drawing/2015/10/21/chartex" xmlns:cx3="http://schemas.microsoft.com/office/drawing/2016/5/9/chartex" xmlns:cx4="http://schemas.microsoft.com/office/drawing/2016/5/10/chartex" xmlns:cx5="http://schemas.microsoft.com/office/drawing/2016/5/11/chartex" xmlns:cx6="http://schemas.microsoft.com/office/drawing/2016/5/12/chartex" xmlns:cx7="http://schemas.microsoft.com/office/drawing/2016/5/13/chartex" xmlns:cx8="http://schemas.microsoft.com/office/drawing/2016/5/14/chartex" xmlns:mc="http://schemas.openxmlformats.org/markup-compatibility/2006" xmlns:aink="http://schemas.microsoft.com/office/drawing/2016/ink" xmlns:am3d="http://schemas.microsoft.com/office/drawing/2017/model3d" xmlns:o="urn:schemas-microsoft-com:office:office" xmlns:oel="http://schemas.microsoft.com/office/2019/extlst" xmlns:r="http://schemas.openxmlformats.org/officeDocument/2006/relationships" xmlns:m="http://schemas.openxmlformats.org/officeDocument/2006/math" xmlns:v="urn:schemas-microsoft-com:vml" xmlns:wp14="http://schemas.microsoft.com/office/word/2010/wordprocessingDrawing" xmlns:wp="http://schemas.openxmlformats.org/drawingml/2006/wordprocessingDrawing" xmlns:w10="urn:schemas-microsoft-com:office:word" xmlns:w="http://schemas.openxmlformats.org/wordprocessingml/2006/main" xmlns:w14="http://schemas.microsoft.com/office/word/2010/wordml" xmlns:w15="http://schemas.microsoft.com/office/word/2012/wordml" xmlns:w16cex="http://schemas.microsoft.com/office/word/2018/wordml/cex" xmlns:w16cid="http://schemas.microsoft.com/office/word/2016/wordml/cid" xmlns:w16="http://schemas.microsoft.com/office/word/2018/wordml" xmlns:w16du="http://schemas.microsoft.com/office/word/2023/wordml/word16du" xmlns:w16sdtdh="http://schemas.microsoft.com/office/word/2020/wordml/sdtdatahash" xmlns:w16se="http://schemas.microsoft.com/office/word/2015/wordml/symex" xmlns:wpg="http://schemas.microsoft.com/office/word/2010/wordprocessingGroup" xmlns:wpi="http://schemas.microsoft.com/office/word/2010/wordprocessingInk" xmlns:wne="http://schemas.microsoft.com/office/word/2006/wordml" xmlns:wps="http://schemas.microsoft.com/office/word/2010/wordprocessingShape" mc:Ignorable="w14 w15 w16se w16cid w16 w16cex w16sdtdh w16du wp14">
   <w:p>
     <w:pPr>
       <w:pStyle w:val="En-tte"/>
@@ -19921,7 +18831,6 @@
             </w:rPr>
             <w:t xml:space="preserve"> {</w:t>
           </w:r>
-          <w:proofErr w:type="spellStart"/>
           <w:r>
             <w:rPr>
               <w:b/>
@@ -19940,18 +18849,7 @@
               <w:sz w:val="18"/>
               <w:szCs w:val="18"/>
             </w:rPr>
-            <w:t>lient</w:t>
-          </w:r>
-          <w:proofErr w:type="spellEnd"/>
-          <w:r>
-            <w:rPr>
-              <w:b/>
-              <w:bCs/>
-              <w:color w:val="949493"/>
-              <w:sz w:val="18"/>
-              <w:szCs w:val="18"/>
-            </w:rPr>
-            <w:t>}</w:t>
+            <w:t>lient}</w:t>
           </w:r>
         </w:p>
       </w:tc>
@@ -20018,29 +18916,7 @@
               <w:sz w:val="18"/>
               <w:szCs w:val="18"/>
             </w:rPr>
-            <w:t>{</w:t>
-          </w:r>
-          <w:proofErr w:type="spellStart"/>
-          <w:r>
-            <w:rPr>
-              <w:b/>
-              <w:bCs/>
-              <w:color w:val="949493"/>
-              <w:sz w:val="18"/>
-              <w:szCs w:val="18"/>
-            </w:rPr>
-            <w:t>numeroAffaire</w:t>
-          </w:r>
-          <w:proofErr w:type="spellEnd"/>
-          <w:r>
-            <w:rPr>
-              <w:b/>
-              <w:bCs/>
-              <w:color w:val="949493"/>
-              <w:sz w:val="18"/>
-              <w:szCs w:val="18"/>
-            </w:rPr>
-            <w:t>}</w:t>
+            <w:t>{numeroAffaire}</w:t>
           </w:r>
         </w:p>
       </w:tc>
@@ -20113,29 +18989,7 @@
               <w:sz w:val="18"/>
               <w:szCs w:val="18"/>
             </w:rPr>
-            <w:t>{</w:t>
-          </w:r>
-          <w:proofErr w:type="spellStart"/>
-          <w:r>
-            <w:rPr>
-              <w:b/>
-              <w:bCs/>
-              <w:color w:val="949493"/>
-              <w:sz w:val="18"/>
-              <w:szCs w:val="18"/>
-            </w:rPr>
-            <w:t>numeroRapport</w:t>
-          </w:r>
-          <w:proofErr w:type="spellEnd"/>
-          <w:r>
-            <w:rPr>
-              <w:b/>
-              <w:bCs/>
-              <w:color w:val="949493"/>
-              <w:sz w:val="18"/>
-              <w:szCs w:val="18"/>
-            </w:rPr>
-            <w:t>}</w:t>
+            <w:t>{numeroRapport}</w:t>
           </w:r>
         </w:p>
       </w:tc>
@@ -20310,7 +19164,6 @@
             </w:rPr>
             <w:t>{</w:t>
           </w:r>
-          <w:proofErr w:type="spellStart"/>
           <w:r>
             <w:rPr>
               <w:b/>
@@ -20321,7 +19174,6 @@
             </w:rPr>
             <w:t>annee</w:t>
           </w:r>
-          <w:proofErr w:type="spellEnd"/>
           <w:r>
             <w:rPr>
               <w:b/>
@@ -20349,7 +19201,7 @@
 </file>
 
 <file path=word/numbering.xml><?xml version="1.0" encoding="utf-8"?>
-<w:numbering xmlns:wpc="http://schemas.microsoft.com/office/word/2010/wordprocessingCanvas" xmlns:cx="http://schemas.microsoft.com/office/drawing/2014/chartex" xmlns:cx1="http://schemas.microsoft.com/office/drawing/2015/9/8/chartex" xmlns:cx2="http://schemas.microsoft.com/office/drawing/2015/10/21/chartex" xmlns:cx3="http://schemas.microsoft.com/office/drawing/2016/5/9/chartex" xmlns:cx4="http://schemas.microsoft.com/office/drawing/2016/5/10/chartex" xmlns:cx5="http://schemas.microsoft.com/office/drawing/2016/5/11/chartex" xmlns:cx6="http://schemas.microsoft.com/office/drawing/2016/5/12/chartex" xmlns:cx7="http://schemas.microsoft.com/office/drawing/2016/5/13/chartex" xmlns:cx8="http://schemas.microsoft.com/office/drawing/2016/5/14/chartex" xmlns:mc="http://schemas.openxmlformats.org/markup-compatibility/2006" xmlns:aink="http://schemas.microsoft.com/office/drawing/2016/ink" xmlns:am3d="http://schemas.microsoft.com/office/drawing/2017/model3d" xmlns:o="urn:schemas-microsoft-com:office:office" xmlns:oel="http://schemas.microsoft.com/office/2019/extlst" xmlns:r="http://schemas.openxmlformats.org/officeDocument/2006/relationships" xmlns:m="http://schemas.openxmlformats.org/officeDocument/2006/math" xmlns:v="urn:schemas-microsoft-com:vml" xmlns:wp14="http://schemas.microsoft.com/office/word/2010/wordprocessingDrawing" xmlns:wp="http://schemas.openxmlformats.org/drawingml/2006/wordprocessingDrawing" xmlns:w10="urn:schemas-microsoft-com:office:word" xmlns:w="http://schemas.openxmlformats.org/wordprocessingml/2006/main" xmlns:w14="http://schemas.microsoft.com/office/word/2010/wordml" xmlns:w15="http://schemas.microsoft.com/office/word/2012/wordml" xmlns:w16cex="http://schemas.microsoft.com/office/word/2018/wordml/cex" xmlns:w16cid="http://schemas.microsoft.com/office/word/2016/wordml/cid" xmlns:w16="http://schemas.microsoft.com/office/word/2018/wordml" xmlns:w16sdtdh="http://schemas.microsoft.com/office/word/2020/wordml/sdtdatahash" xmlns:w16se="http://schemas.microsoft.com/office/word/2015/wordml/symex" xmlns:wpg="http://schemas.microsoft.com/office/word/2010/wordprocessingGroup" xmlns:wpi="http://schemas.microsoft.com/office/word/2010/wordprocessingInk" xmlns:wne="http://schemas.microsoft.com/office/word/2006/wordml" xmlns:wps="http://schemas.microsoft.com/office/word/2010/wordprocessingShape" mc:Ignorable="w14 w15 w16se w16cid w16 w16cex w16sdtdh wp14">
+<w:numbering xmlns:wpc="http://schemas.microsoft.com/office/word/2010/wordprocessingCanvas" xmlns:cx="http://schemas.microsoft.com/office/drawing/2014/chartex" xmlns:cx1="http://schemas.microsoft.com/office/drawing/2015/9/8/chartex" xmlns:cx2="http://schemas.microsoft.com/office/drawing/2015/10/21/chartex" xmlns:cx3="http://schemas.microsoft.com/office/drawing/2016/5/9/chartex" xmlns:cx4="http://schemas.microsoft.com/office/drawing/2016/5/10/chartex" xmlns:cx5="http://schemas.microsoft.com/office/drawing/2016/5/11/chartex" xmlns:cx6="http://schemas.microsoft.com/office/drawing/2016/5/12/chartex" xmlns:cx7="http://schemas.microsoft.com/office/drawing/2016/5/13/chartex" xmlns:cx8="http://schemas.microsoft.com/office/drawing/2016/5/14/chartex" xmlns:mc="http://schemas.openxmlformats.org/markup-compatibility/2006" xmlns:aink="http://schemas.microsoft.com/office/drawing/2016/ink" xmlns:am3d="http://schemas.microsoft.com/office/drawing/2017/model3d" xmlns:o="urn:schemas-microsoft-com:office:office" xmlns:oel="http://schemas.microsoft.com/office/2019/extlst" xmlns:r="http://schemas.openxmlformats.org/officeDocument/2006/relationships" xmlns:m="http://schemas.openxmlformats.org/officeDocument/2006/math" xmlns:v="urn:schemas-microsoft-com:vml" xmlns:wp14="http://schemas.microsoft.com/office/word/2010/wordprocessingDrawing" xmlns:wp="http://schemas.openxmlformats.org/drawingml/2006/wordprocessingDrawing" xmlns:w10="urn:schemas-microsoft-com:office:word" xmlns:w="http://schemas.openxmlformats.org/wordprocessingml/2006/main" xmlns:w14="http://schemas.microsoft.com/office/word/2010/wordml" xmlns:w15="http://schemas.microsoft.com/office/word/2012/wordml" xmlns:w16cex="http://schemas.microsoft.com/office/word/2018/wordml/cex" xmlns:w16cid="http://schemas.microsoft.com/office/word/2016/wordml/cid" xmlns:w16="http://schemas.microsoft.com/office/word/2018/wordml" xmlns:w16du="http://schemas.microsoft.com/office/word/2023/wordml/word16du" xmlns:w16sdtdh="http://schemas.microsoft.com/office/word/2020/wordml/sdtdatahash" xmlns:w16se="http://schemas.microsoft.com/office/word/2015/wordml/symex" xmlns:wpg="http://schemas.microsoft.com/office/word/2010/wordprocessingGroup" xmlns:wpi="http://schemas.microsoft.com/office/word/2010/wordprocessingInk" xmlns:wne="http://schemas.microsoft.com/office/word/2006/wordml" xmlns:wps="http://schemas.microsoft.com/office/word/2010/wordprocessingShape" mc:Ignorable="w14 w15 w16se w16cid w16 w16cex w16sdtdh w16du wp14">
   <w:abstractNum w:abstractNumId="0" w15:restartNumberingAfterBreak="0">
     <w:nsid w:val="055D72F9"/>
     <w:multiLevelType w:val="hybridMultilevel"/>
@@ -22610,7 +21462,7 @@
 </file>
 
 <file path=word/styles.xml><?xml version="1.0" encoding="utf-8"?>
-<w:styles xmlns:mc="http://schemas.openxmlformats.org/markup-compatibility/2006" xmlns:r="http://schemas.openxmlformats.org/officeDocument/2006/relationships" xmlns:w="http://schemas.openxmlformats.org/wordprocessingml/2006/main" xmlns:w14="http://schemas.microsoft.com/office/word/2010/wordml" xmlns:w15="http://schemas.microsoft.com/office/word/2012/wordml" xmlns:w16cex="http://schemas.microsoft.com/office/word/2018/wordml/cex" xmlns:w16cid="http://schemas.microsoft.com/office/word/2016/wordml/cid" xmlns:w16="http://schemas.microsoft.com/office/word/2018/wordml" xmlns:w16sdtdh="http://schemas.microsoft.com/office/word/2020/wordml/sdtdatahash" xmlns:w16se="http://schemas.microsoft.com/office/word/2015/wordml/symex" mc:Ignorable="w14 w15 w16se w16cid w16 w16cex w16sdtdh">
+<w:styles xmlns:mc="http://schemas.openxmlformats.org/markup-compatibility/2006" xmlns:r="http://schemas.openxmlformats.org/officeDocument/2006/relationships" xmlns:w="http://schemas.openxmlformats.org/wordprocessingml/2006/main" xmlns:w14="http://schemas.microsoft.com/office/word/2010/wordml" xmlns:w15="http://schemas.microsoft.com/office/word/2012/wordml" xmlns:w16cex="http://schemas.microsoft.com/office/word/2018/wordml/cex" xmlns:w16cid="http://schemas.microsoft.com/office/word/2016/wordml/cid" xmlns:w16="http://schemas.microsoft.com/office/word/2018/wordml" xmlns:w16du="http://schemas.microsoft.com/office/word/2023/wordml/word16du" xmlns:w16sdtdh="http://schemas.microsoft.com/office/word/2020/wordml/sdtdatahash" xmlns:w16se="http://schemas.microsoft.com/office/word/2015/wordml/symex" mc:Ignorable="w14 w15 w16se w16cid w16 w16cex w16sdtdh w16du">
   <w:docDefaults>
     <w:rPrDefault>
       <w:rPr>

</xml_diff>

<commit_message>
FIX form des -> 2|08|04|2024
</commit_message>
<xml_diff>
--- a/src/rapports/input.docx
+++ b/src/rapports/input.docx
@@ -815,25 +815,7 @@
                 <w:sz w:val="24"/>
                 <w:szCs w:val="24"/>
               </w:rPr>
-              <w:t>{</w:t>
-            </w:r>
-            <w:proofErr w:type="spellStart"/>
-            <w:r>
-              <w:rPr>
-                <w:color w:val="00B0F0"/>
-                <w:sz w:val="24"/>
-                <w:szCs w:val="24"/>
-              </w:rPr>
-              <w:t>equipement</w:t>
-            </w:r>
-            <w:proofErr w:type="spellEnd"/>
-            <w:r>
-              <w:rPr>
-                <w:color w:val="00B0F0"/>
-                <w:sz w:val="24"/>
-                <w:szCs w:val="24"/>
-              </w:rPr>
-              <w:t>}</w:t>
+              <w:t>{equipement}</w:t>
             </w:r>
             <w:r>
               <w:rPr>
@@ -861,25 +843,7 @@
                 <w:sz w:val="24"/>
                 <w:szCs w:val="24"/>
               </w:rPr>
-              <w:t>{</w:t>
-            </w:r>
-            <w:proofErr w:type="spellStart"/>
-            <w:r>
-              <w:rPr>
-                <w:color w:val="00B0F0"/>
-                <w:sz w:val="24"/>
-                <w:szCs w:val="24"/>
-              </w:rPr>
-              <w:t>categorieAppareil</w:t>
-            </w:r>
-            <w:proofErr w:type="spellEnd"/>
-            <w:r>
-              <w:rPr>
-                <w:color w:val="00B0F0"/>
-                <w:sz w:val="24"/>
-                <w:szCs w:val="24"/>
-              </w:rPr>
-              <w:t>}</w:t>
+              <w:t>{categorieAppareil}</w:t>
             </w:r>
           </w:p>
           <w:p>
@@ -1027,27 +991,7 @@
                 <w:sz w:val="24"/>
                 <w:szCs w:val="24"/>
               </w:rPr>
-              <w:t>{</w:t>
-            </w:r>
-            <w:proofErr w:type="spellStart"/>
-            <w:r>
-              <w:rPr>
-                <w:b/>
-                <w:bCs/>
-                <w:sz w:val="24"/>
-                <w:szCs w:val="24"/>
-              </w:rPr>
-              <w:t>etablissement</w:t>
-            </w:r>
-            <w:proofErr w:type="spellEnd"/>
-            <w:r>
-              <w:rPr>
-                <w:b/>
-                <w:bCs/>
-                <w:sz w:val="24"/>
-                <w:szCs w:val="24"/>
-              </w:rPr>
-              <w:t>}</w:t>
+              <w:t>{etablissement}</w:t>
             </w:r>
           </w:p>
           <w:p>
@@ -1074,27 +1018,7 @@
                 <w:sz w:val="24"/>
                 <w:szCs w:val="24"/>
               </w:rPr>
-              <w:t>{adresse}, {</w:t>
-            </w:r>
-            <w:proofErr w:type="spellStart"/>
-            <w:r>
-              <w:rPr>
-                <w:b/>
-                <w:bCs/>
-                <w:sz w:val="24"/>
-                <w:szCs w:val="24"/>
-              </w:rPr>
-              <w:t>codePostal</w:t>
-            </w:r>
-            <w:proofErr w:type="spellEnd"/>
-            <w:r>
-              <w:rPr>
-                <w:b/>
-                <w:bCs/>
-                <w:sz w:val="24"/>
-                <w:szCs w:val="24"/>
-              </w:rPr>
-              <w:t>}</w:t>
+              <w:t>{adresse}, {codePostal}</w:t>
             </w:r>
           </w:p>
           <w:p>
@@ -1300,8 +1224,7 @@
           </w:tcPr>
           <w:p>
             <w:pPr>
-              <w:ind w:left="284" w:right="2114"/>
-              <w:jc w:val="center"/>
+              <w:ind w:right="2114"/>
               <w:rPr>
                 <w:b/>
                 <w:bCs/>
@@ -1310,44 +1233,6 @@
                 <w:szCs w:val="18"/>
               </w:rPr>
             </w:pPr>
-            <w:r>
-              <w:rPr>
-                <w:color w:val="000000"/>
-                <w:sz w:val="27"/>
-                <w:szCs w:val="27"/>
-                <w:shd w:val="clear" w:color="auto" w:fill="FFFFFF"/>
-              </w:rPr>
-              <w:t>{</w:t>
-            </w:r>
-            <w:r>
-              <w:rPr>
-                <w:color w:val="000000"/>
-                <w:sz w:val="27"/>
-                <w:szCs w:val="27"/>
-                <w:shd w:val="clear" w:color="auto" w:fill="FFFFFF"/>
-              </w:rPr>
-              <w:t>%</w:t>
-            </w:r>
-            <w:proofErr w:type="spellStart"/>
-            <w:r>
-              <w:rPr>
-                <w:color w:val="000000"/>
-                <w:sz w:val="27"/>
-                <w:szCs w:val="27"/>
-                <w:shd w:val="clear" w:color="auto" w:fill="FFFFFF"/>
-              </w:rPr>
-              <w:t>myImage</w:t>
-            </w:r>
-            <w:proofErr w:type="spellEnd"/>
-            <w:r>
-              <w:rPr>
-                <w:color w:val="000000"/>
-                <w:sz w:val="27"/>
-                <w:szCs w:val="27"/>
-                <w:shd w:val="clear" w:color="auto" w:fill="FFFFFF"/>
-              </w:rPr>
-              <w:t>}</w:t>
-            </w:r>
           </w:p>
         </w:tc>
       </w:tr>
@@ -1526,7 +1411,6 @@
               </w:rPr>
               <w:t>{</w:t>
             </w:r>
-            <w:proofErr w:type="spellStart"/>
             <w:r>
               <w:rPr>
                 <w:b/>
@@ -1536,7 +1420,6 @@
               </w:rPr>
               <w:t>typeVerification</w:t>
             </w:r>
-            <w:proofErr w:type="spellEnd"/>
             <w:r>
               <w:rPr>
                 <w:b/>
@@ -1656,7 +1539,6 @@
               </w:rPr>
               <w:t>{</w:t>
             </w:r>
-            <w:proofErr w:type="spellStart"/>
             <w:r>
               <w:rPr>
                 <w:b/>
@@ -1666,7 +1548,6 @@
               </w:rPr>
               <w:t>numeroSerie</w:t>
             </w:r>
-            <w:proofErr w:type="spellEnd"/>
             <w:r>
               <w:rPr>
                 <w:b/>
@@ -1912,27 +1793,7 @@
                 <w:sz w:val="18"/>
                 <w:szCs w:val="18"/>
               </w:rPr>
-              <w:t>{</w:t>
-            </w:r>
-            <w:proofErr w:type="spellStart"/>
-            <w:r>
-              <w:rPr>
-                <w:b/>
-                <w:bCs/>
-                <w:sz w:val="18"/>
-                <w:szCs w:val="18"/>
-              </w:rPr>
-              <w:t>dateVerfication</w:t>
-            </w:r>
-            <w:proofErr w:type="spellEnd"/>
-            <w:r>
-              <w:rPr>
-                <w:b/>
-                <w:bCs/>
-                <w:sz w:val="18"/>
-                <w:szCs w:val="18"/>
-              </w:rPr>
-              <w:t>}</w:t>
+              <w:t>{dateVerfication}</w:t>
             </w:r>
           </w:p>
         </w:tc>
@@ -2366,27 +2227,7 @@
                 <w:sz w:val="18"/>
                 <w:szCs w:val="18"/>
               </w:rPr>
-              <w:t>{</w:t>
-            </w:r>
-            <w:proofErr w:type="spellStart"/>
-            <w:r>
-              <w:rPr>
-                <w:b/>
-                <w:bCs/>
-                <w:sz w:val="18"/>
-                <w:szCs w:val="18"/>
-              </w:rPr>
-              <w:t>dateEmission</w:t>
-            </w:r>
-            <w:proofErr w:type="spellEnd"/>
-            <w:r>
-              <w:rPr>
-                <w:b/>
-                <w:bCs/>
-                <w:sz w:val="18"/>
-                <w:szCs w:val="18"/>
-              </w:rPr>
-              <w:t>}</w:t>
+              <w:t>{dateEmission}</w:t>
             </w:r>
           </w:p>
         </w:tc>
@@ -4440,23 +4281,7 @@
           <w:sz w:val="20"/>
           <w:szCs w:val="20"/>
         </w:rPr>
-        <w:t xml:space="preserve">Arrêté </w:t>
-      </w:r>
-      <w:proofErr w:type="spellStart"/>
-      <w:r>
-        <w:rPr>
-          <w:sz w:val="20"/>
-          <w:szCs w:val="20"/>
-        </w:rPr>
-        <w:t>Viziriel</w:t>
-      </w:r>
-      <w:proofErr w:type="spellEnd"/>
-      <w:r>
-        <w:rPr>
-          <w:sz w:val="20"/>
-          <w:szCs w:val="20"/>
-        </w:rPr>
-        <w:t xml:space="preserve"> du 9 septembre 1953 déterminant les règles particulières de sécurité relatives aux </w:t>
+        <w:t xml:space="preserve">Arrêté Viziriel du 9 septembre 1953 déterminant les règles particulières de sécurité relatives aux </w:t>
       </w:r>
       <w:r>
         <w:rPr>
@@ -7330,23 +7155,7 @@
                 <w:b/>
                 <w:bCs/>
               </w:rPr>
-              <w:t>{</w:t>
-            </w:r>
-            <w:proofErr w:type="spellStart"/>
-            <w:r>
-              <w:rPr>
-                <w:b/>
-                <w:bCs/>
-              </w:rPr>
-              <w:t>typeConstructeur</w:t>
-            </w:r>
-            <w:proofErr w:type="spellEnd"/>
-            <w:r>
-              <w:rPr>
-                <w:b/>
-                <w:bCs/>
-              </w:rPr>
-              <w:t>}</w:t>
+              <w:t>{typeConstructeur}</w:t>
             </w:r>
           </w:p>
         </w:tc>
@@ -7412,7 +7221,6 @@
               </w:rPr>
               <w:t>{</w:t>
             </w:r>
-            <w:proofErr w:type="spellStart"/>
             <w:r>
               <w:rPr>
                 <w:b/>
@@ -7420,7 +7228,6 @@
               </w:rPr>
               <w:t>anneeMiseService</w:t>
             </w:r>
-            <w:proofErr w:type="spellEnd"/>
             <w:r>
               <w:rPr>
                 <w:b/>
@@ -7489,23 +7296,7 @@
                 <w:b/>
                 <w:bCs/>
               </w:rPr>
-              <w:t>{</w:t>
-            </w:r>
-            <w:proofErr w:type="spellStart"/>
-            <w:r>
-              <w:rPr>
-                <w:b/>
-                <w:bCs/>
-              </w:rPr>
-              <w:t>numeroSerieRenseignement</w:t>
-            </w:r>
-            <w:proofErr w:type="spellEnd"/>
-            <w:r>
-              <w:rPr>
-                <w:b/>
-                <w:bCs/>
-              </w:rPr>
-              <w:t>}</w:t>
+              <w:t>{numeroSerieRenseignement}</w:t>
             </w:r>
           </w:p>
         </w:tc>
@@ -7568,40 +7359,22 @@
                 <w:b/>
                 <w:bCs/>
               </w:rPr>
-              <w:t>{</w:t>
-            </w:r>
-            <w:proofErr w:type="spellStart"/>
+              <w:t>{numeroInterneRenseignement}</w:t>
+            </w:r>
             <w:r>
               <w:rPr>
                 <w:b/>
                 <w:bCs/>
               </w:rPr>
-              <w:t>numeroInterneRenseignement</w:t>
-            </w:r>
-            <w:proofErr w:type="spellEnd"/>
+              <w:t xml:space="preserve"> {</w:t>
+            </w:r>
             <w:r>
               <w:rPr>
                 <w:b/>
                 <w:bCs/>
               </w:rPr>
-              <w:t>}</w:t>
-            </w:r>
-            <w:r>
-              <w:rPr>
-                <w:b/>
-                <w:bCs/>
-              </w:rPr>
-              <w:t xml:space="preserve"> {</w:t>
-            </w:r>
-            <w:proofErr w:type="spellStart"/>
-            <w:r>
-              <w:rPr>
-                <w:b/>
-                <w:bCs/>
-              </w:rPr>
               <w:t>numeroInterneAutre</w:t>
             </w:r>
-            <w:proofErr w:type="spellEnd"/>
             <w:r>
               <w:rPr>
                 <w:b/>
@@ -7670,23 +7443,7 @@
                 <w:b/>
                 <w:bCs/>
               </w:rPr>
-              <w:t>{</w:t>
-            </w:r>
-            <w:proofErr w:type="spellStart"/>
-            <w:r>
-              <w:rPr>
-                <w:b/>
-                <w:bCs/>
-              </w:rPr>
-              <w:t>localistationRenseignement</w:t>
-            </w:r>
-            <w:proofErr w:type="spellEnd"/>
-            <w:r>
-              <w:rPr>
-                <w:b/>
-                <w:bCs/>
-              </w:rPr>
-              <w:t>}</w:t>
+              <w:t>{localistationRenseignement}</w:t>
             </w:r>
           </w:p>
         </w:tc>
@@ -7749,46 +7506,14 @@
                 <w:b/>
                 <w:bCs/>
               </w:rPr>
-              <w:t>{</w:t>
-            </w:r>
-            <w:proofErr w:type="spellStart"/>
+              <w:t>{typeAppareil}</w:t>
+            </w:r>
             <w:r>
               <w:rPr>
                 <w:b/>
                 <w:bCs/>
               </w:rPr>
-              <w:t>typeAppareil</w:t>
-            </w:r>
-            <w:proofErr w:type="spellEnd"/>
-            <w:r>
-              <w:rPr>
-                <w:b/>
-                <w:bCs/>
-              </w:rPr>
-              <w:t>}</w:t>
-            </w:r>
-            <w:r>
-              <w:rPr>
-                <w:b/>
-                <w:bCs/>
-              </w:rPr>
-              <w:t xml:space="preserve"> {</w:t>
-            </w:r>
-            <w:proofErr w:type="spellStart"/>
-            <w:r>
-              <w:rPr>
-                <w:b/>
-                <w:bCs/>
-              </w:rPr>
-              <w:t>typeAppareilAutre</w:t>
-            </w:r>
-            <w:proofErr w:type="spellEnd"/>
-            <w:r>
-              <w:rPr>
-                <w:b/>
-                <w:bCs/>
-              </w:rPr>
-              <w:t>}</w:t>
+              <w:t xml:space="preserve"> {typeAppareilAutre}</w:t>
             </w:r>
           </w:p>
         </w:tc>
@@ -7874,7 +7599,6 @@
               </w:rPr>
               <w:t>{</w:t>
             </w:r>
-            <w:proofErr w:type="spellStart"/>
             <w:r>
               <w:rPr>
                 <w:rFonts w:ascii="Arial" w:hAnsi="Arial" w:cs="Arial"/>
@@ -7885,7 +7609,6 @@
               </w:rPr>
               <w:t>miseEnServiceRapport</w:t>
             </w:r>
-            <w:proofErr w:type="spellEnd"/>
             <w:r>
               <w:rPr>
                 <w:rFonts w:ascii="Arial" w:hAnsi="Arial" w:cs="Arial"/>
@@ -7934,7 +7657,6 @@
               </w:rPr>
               <w:t>{</w:t>
             </w:r>
-            <w:proofErr w:type="spellStart"/>
             <w:r>
               <w:rPr>
                 <w:b/>
@@ -7942,7 +7664,6 @@
               </w:rPr>
               <w:t>miseEnServiceEpreuves</w:t>
             </w:r>
-            <w:proofErr w:type="spellEnd"/>
             <w:r>
               <w:rPr>
                 <w:b/>
@@ -7955,23 +7676,7 @@
                 <w:b/>
                 <w:bCs/>
               </w:rPr>
-              <w:t>{</w:t>
-            </w:r>
-            <w:proofErr w:type="spellStart"/>
-            <w:r>
-              <w:rPr>
-                <w:b/>
-                <w:bCs/>
-              </w:rPr>
-              <w:t>miseEnServiceEpreuvesAutre</w:t>
-            </w:r>
-            <w:proofErr w:type="spellEnd"/>
-            <w:r>
-              <w:rPr>
-                <w:b/>
-                <w:bCs/>
-              </w:rPr>
-              <w:t>}</w:t>
+              <w:t>{miseEnServiceEpreuvesAutre}</w:t>
             </w:r>
           </w:p>
           <w:p>
@@ -8046,23 +7751,7 @@
                 <w:b/>
                 <w:bCs/>
               </w:rPr>
-              <w:t>{</w:t>
-            </w:r>
-            <w:proofErr w:type="spellStart"/>
-            <w:r>
-              <w:rPr>
-                <w:b/>
-                <w:bCs/>
-              </w:rPr>
-              <w:t>dateDerniereVerficationPeriodique</w:t>
-            </w:r>
-            <w:proofErr w:type="spellEnd"/>
-            <w:r>
-              <w:rPr>
-                <w:b/>
-                <w:bCs/>
-              </w:rPr>
-              <w:t>}</w:t>
+              <w:t>{dateDerniereVerficationPeriodique}</w:t>
             </w:r>
           </w:p>
           <w:p>
@@ -8089,7 +7778,6 @@
               </w:rPr>
               <w:t>{</w:t>
             </w:r>
-            <w:proofErr w:type="spellStart"/>
             <w:r>
               <w:rPr>
                 <w:b/>
@@ -8097,7 +7785,6 @@
               </w:rPr>
               <w:t>dateDerniereVerficationPeriodiqueAutre</w:t>
             </w:r>
-            <w:proofErr w:type="spellEnd"/>
             <w:r>
               <w:rPr>
                 <w:b/>
@@ -8130,7 +7817,6 @@
               </w:rPr>
               <w:t>{</w:t>
             </w:r>
-            <w:proofErr w:type="spellStart"/>
             <w:r>
               <w:rPr>
                 <w:b/>
@@ -8138,7 +7824,6 @@
               </w:rPr>
               <w:t>dateDerniereVerficationPeriodiqueRapport</w:t>
             </w:r>
-            <w:proofErr w:type="spellEnd"/>
             <w:r>
               <w:rPr>
                 <w:b/>
@@ -8211,7 +7896,6 @@
               </w:rPr>
               <w:t>{</w:t>
             </w:r>
-            <w:proofErr w:type="spellStart"/>
             <w:r>
               <w:rPr>
                 <w:b/>
@@ -8219,7 +7903,6 @@
               </w:rPr>
               <w:t>essaischarge</w:t>
             </w:r>
-            <w:proofErr w:type="spellEnd"/>
             <w:r>
               <w:rPr>
                 <w:b/>
@@ -8232,23 +7915,7 @@
                 <w:b/>
                 <w:bCs/>
               </w:rPr>
-              <w:t xml:space="preserve"> {</w:t>
-            </w:r>
-            <w:proofErr w:type="spellStart"/>
-            <w:r>
-              <w:rPr>
-                <w:b/>
-                <w:bCs/>
-              </w:rPr>
-              <w:t>essaischargeAutre</w:t>
-            </w:r>
-            <w:proofErr w:type="spellEnd"/>
-            <w:r>
-              <w:rPr>
-                <w:b/>
-                <w:bCs/>
-              </w:rPr>
-              <w:t>}</w:t>
+              <w:t xml:space="preserve"> {essaischargeAutre}</w:t>
             </w:r>
           </w:p>
           <w:p>
@@ -8339,23 +8006,7 @@
                 <w:b/>
                 <w:bCs/>
               </w:rPr>
-              <w:t xml:space="preserve"> {</w:t>
-            </w:r>
-            <w:proofErr w:type="spellStart"/>
-            <w:r>
-              <w:rPr>
-                <w:b/>
-                <w:bCs/>
-              </w:rPr>
-              <w:t>modificationAutre</w:t>
-            </w:r>
-            <w:proofErr w:type="spellEnd"/>
-            <w:r>
-              <w:rPr>
-                <w:b/>
-                <w:bCs/>
-              </w:rPr>
-              <w:t>}</w:t>
+              <w:t xml:space="preserve"> {modificationAutre}</w:t>
             </w:r>
           </w:p>
         </w:tc>
@@ -9142,27 +8793,7 @@
                 <w:sz w:val="20"/>
                 <w:szCs w:val="20"/>
               </w:rPr>
-              <w:t>{</w:t>
-            </w:r>
-            <w:proofErr w:type="spellStart"/>
-            <w:r>
-              <w:rPr>
-                <w:b/>
-                <w:bCs/>
-                <w:sz w:val="20"/>
-                <w:szCs w:val="20"/>
-              </w:rPr>
-              <w:t>modeDeLevage</w:t>
-            </w:r>
-            <w:proofErr w:type="spellEnd"/>
-            <w:r>
-              <w:rPr>
-                <w:b/>
-                <w:bCs/>
-                <w:sz w:val="20"/>
-                <w:szCs w:val="20"/>
-              </w:rPr>
-              <w:t>}</w:t>
+              <w:t>{modeDeLevage}</w:t>
             </w:r>
           </w:p>
         </w:tc>
@@ -9283,27 +8914,7 @@
                 <w:sz w:val="20"/>
                 <w:szCs w:val="20"/>
               </w:rPr>
-              <w:t>{</w:t>
-            </w:r>
-            <w:proofErr w:type="spellStart"/>
-            <w:r>
-              <w:rPr>
-                <w:b/>
-                <w:bCs/>
-                <w:sz w:val="20"/>
-                <w:szCs w:val="20"/>
-              </w:rPr>
-              <w:t>chargeMaximaleUtile</w:t>
-            </w:r>
-            <w:proofErr w:type="spellEnd"/>
-            <w:r>
-              <w:rPr>
-                <w:b/>
-                <w:bCs/>
-                <w:sz w:val="20"/>
-                <w:szCs w:val="20"/>
-              </w:rPr>
-              <w:t>}</w:t>
+              <w:t>{chargeMaximaleUtile}</w:t>
             </w:r>
           </w:p>
           <w:p>
@@ -9341,27 +8952,7 @@
                 <w:sz w:val="20"/>
                 <w:szCs w:val="20"/>
               </w:rPr>
-              <w:t>{</w:t>
-            </w:r>
-            <w:proofErr w:type="spellStart"/>
-            <w:r>
-              <w:rPr>
-                <w:b/>
-                <w:bCs/>
-                <w:sz w:val="20"/>
-                <w:szCs w:val="20"/>
-              </w:rPr>
-              <w:t>hauteurDeLevage</w:t>
-            </w:r>
-            <w:proofErr w:type="spellEnd"/>
-            <w:r>
-              <w:rPr>
-                <w:b/>
-                <w:bCs/>
-                <w:sz w:val="20"/>
-                <w:szCs w:val="20"/>
-              </w:rPr>
-              <w:t>}</w:t>
+              <w:t>{hauteurDeLevage}</w:t>
             </w:r>
           </w:p>
           <w:p>
@@ -9398,9 +8989,50 @@
                 <w:sz w:val="20"/>
                 <w:szCs w:val="20"/>
               </w:rPr>
-              <w:t>{</w:t>
-            </w:r>
-            <w:proofErr w:type="spellStart"/>
+              <w:t>{portee}</w:t>
+            </w:r>
+            <w:r>
+              <w:rPr>
+                <w:sz w:val="20"/>
+                <w:szCs w:val="20"/>
+              </w:rPr>
+              <w:t xml:space="preserve"> </w:t>
+            </w:r>
+            <w:r>
+              <w:rPr>
+                <w:sz w:val="20"/>
+                <w:szCs w:val="20"/>
+              </w:rPr>
+              <w:t xml:space="preserve">Porte </w:t>
+            </w:r>
+            <w:r>
+              <w:rPr>
+                <w:sz w:val="20"/>
+                <w:szCs w:val="20"/>
+              </w:rPr>
+              <w:t>à</w:t>
+            </w:r>
+            <w:r>
+              <w:rPr>
+                <w:sz w:val="20"/>
+                <w:szCs w:val="20"/>
+              </w:rPr>
+              <w:t xml:space="preserve"> </w:t>
+            </w:r>
+            <w:r>
+              <w:rPr>
+                <w:sz w:val="20"/>
+                <w:szCs w:val="20"/>
+              </w:rPr>
+              <w:t>faux (</w:t>
+            </w:r>
+            <w:r>
+              <w:rPr>
+                <w:sz w:val="20"/>
+                <w:szCs w:val="20"/>
+              </w:rPr>
+              <w:t xml:space="preserve">m) : </w:t>
+            </w:r>
             <w:r>
               <w:rPr>
                 <w:b/>
@@ -9408,88 +9040,7 @@
                 <w:sz w:val="20"/>
                 <w:szCs w:val="20"/>
               </w:rPr>
-              <w:t>portee</w:t>
-            </w:r>
-            <w:proofErr w:type="spellEnd"/>
-            <w:r>
-              <w:rPr>
-                <w:b/>
-                <w:bCs/>
-                <w:sz w:val="20"/>
-                <w:szCs w:val="20"/>
-              </w:rPr>
-              <w:t>}</w:t>
-            </w:r>
-            <w:r>
-              <w:rPr>
-                <w:sz w:val="20"/>
-                <w:szCs w:val="20"/>
-              </w:rPr>
-              <w:t xml:space="preserve"> </w:t>
-            </w:r>
-            <w:r>
-              <w:rPr>
-                <w:sz w:val="20"/>
-                <w:szCs w:val="20"/>
-              </w:rPr>
-              <w:t xml:space="preserve">Porte </w:t>
-            </w:r>
-            <w:r>
-              <w:rPr>
-                <w:sz w:val="20"/>
-                <w:szCs w:val="20"/>
-              </w:rPr>
-              <w:t>à</w:t>
-            </w:r>
-            <w:r>
-              <w:rPr>
-                <w:sz w:val="20"/>
-                <w:szCs w:val="20"/>
-              </w:rPr>
-              <w:t xml:space="preserve"> </w:t>
-            </w:r>
-            <w:r>
-              <w:rPr>
-                <w:sz w:val="20"/>
-                <w:szCs w:val="20"/>
-              </w:rPr>
-              <w:t>faux (</w:t>
-            </w:r>
-            <w:r>
-              <w:rPr>
-                <w:sz w:val="20"/>
-                <w:szCs w:val="20"/>
-              </w:rPr>
-              <w:t xml:space="preserve">m) : </w:t>
-            </w:r>
-            <w:r>
-              <w:rPr>
-                <w:b/>
-                <w:bCs/>
-                <w:sz w:val="20"/>
-                <w:szCs w:val="20"/>
-              </w:rPr>
-              <w:t>{</w:t>
-            </w:r>
-            <w:proofErr w:type="spellStart"/>
-            <w:r>
-              <w:rPr>
-                <w:b/>
-                <w:bCs/>
-                <w:sz w:val="20"/>
-                <w:szCs w:val="20"/>
-              </w:rPr>
-              <w:t>porteFaux</w:t>
-            </w:r>
-            <w:proofErr w:type="spellEnd"/>
-            <w:r>
-              <w:rPr>
-                <w:b/>
-                <w:bCs/>
-                <w:sz w:val="20"/>
-                <w:szCs w:val="20"/>
-              </w:rPr>
-              <w:t>}</w:t>
+              <w:t>{porteFaux}</w:t>
             </w:r>
           </w:p>
           <w:p>
@@ -9519,27 +9070,7 @@
                 <w:sz w:val="20"/>
                 <w:szCs w:val="20"/>
               </w:rPr>
-              <w:t>{</w:t>
-            </w:r>
-            <w:proofErr w:type="spellStart"/>
-            <w:r>
-              <w:rPr>
-                <w:b/>
-                <w:bCs/>
-                <w:sz w:val="20"/>
-                <w:szCs w:val="20"/>
-              </w:rPr>
-              <w:t>longueurDuCheminDeRoulement</w:t>
-            </w:r>
-            <w:proofErr w:type="spellEnd"/>
-            <w:r>
-              <w:rPr>
-                <w:b/>
-                <w:bCs/>
-                <w:sz w:val="20"/>
-                <w:szCs w:val="20"/>
-              </w:rPr>
-              <w:t>}</w:t>
+              <w:t>{longueurDuCheminDeRoulement}</w:t>
             </w:r>
           </w:p>
           <w:p>
@@ -9600,27 +9131,7 @@
                 <w:sz w:val="20"/>
                 <w:szCs w:val="20"/>
               </w:rPr>
-              <w:t>{</w:t>
-            </w:r>
-            <w:proofErr w:type="spellStart"/>
-            <w:r>
-              <w:rPr>
-                <w:b/>
-                <w:bCs/>
-                <w:sz w:val="20"/>
-                <w:szCs w:val="20"/>
-              </w:rPr>
-              <w:t>suspentesAutre</w:t>
-            </w:r>
-            <w:proofErr w:type="spellEnd"/>
-            <w:r>
-              <w:rPr>
-                <w:b/>
-                <w:bCs/>
-                <w:sz w:val="20"/>
-                <w:szCs w:val="20"/>
-              </w:rPr>
-              <w:t>}</w:t>
+              <w:t>{suspentesAutre}</w:t>
             </w:r>
           </w:p>
           <w:p>
@@ -9691,27 +9202,7 @@
                 <w:sz w:val="20"/>
                 <w:szCs w:val="20"/>
               </w:rPr>
-              <w:t>{</w:t>
-            </w:r>
-            <w:proofErr w:type="spellStart"/>
-            <w:r>
-              <w:rPr>
-                <w:b/>
-                <w:bCs/>
-                <w:sz w:val="20"/>
-                <w:szCs w:val="20"/>
-              </w:rPr>
-              <w:t>diametre</w:t>
-            </w:r>
-            <w:proofErr w:type="spellEnd"/>
-            <w:r>
-              <w:rPr>
-                <w:b/>
-                <w:bCs/>
-                <w:sz w:val="20"/>
-                <w:szCs w:val="20"/>
-              </w:rPr>
-              <w:t>}</w:t>
+              <w:t>{diametre}</w:t>
             </w:r>
           </w:p>
         </w:tc>
@@ -9821,27 +9312,7 @@
                 <w:sz w:val="20"/>
                 <w:szCs w:val="20"/>
               </w:rPr>
-              <w:t>{</w:t>
-            </w:r>
-            <w:proofErr w:type="spellStart"/>
-            <w:r>
-              <w:rPr>
-                <w:b/>
-                <w:bCs/>
-                <w:sz w:val="20"/>
-                <w:szCs w:val="20"/>
-              </w:rPr>
-              <w:t>sansObjet</w:t>
-            </w:r>
-            <w:proofErr w:type="spellEnd"/>
-            <w:r>
-              <w:rPr>
-                <w:b/>
-                <w:bCs/>
-                <w:sz w:val="20"/>
-                <w:szCs w:val="20"/>
-              </w:rPr>
-              <w:t>}</w:t>
+              <w:t>{sansObjet}</w:t>
             </w:r>
           </w:p>
           <w:p>
@@ -9882,7 +9353,6 @@
               </w:rPr>
               <w:t>{</w:t>
             </w:r>
-            <w:proofErr w:type="spellStart"/>
             <w:r>
               <w:rPr>
                 <w:b/>
@@ -9892,7 +9362,6 @@
               </w:rPr>
               <w:t>chargeMaximale</w:t>
             </w:r>
-            <w:proofErr w:type="spellEnd"/>
             <w:r>
               <w:rPr>
                 <w:b/>
@@ -9945,9 +9414,8 @@
                 <w:sz w:val="20"/>
                 <w:szCs w:val="20"/>
               </w:rPr>
-              <w:t>{</w:t>
-            </w:r>
-            <w:proofErr w:type="spellStart"/>
+              <w:t>{suspentes</w:t>
+            </w:r>
             <w:r>
               <w:rPr>
                 <w:b/>
@@ -9955,7 +9423,7 @@
                 <w:sz w:val="20"/>
                 <w:szCs w:val="20"/>
               </w:rPr>
-              <w:t>suspentes</w:t>
+              <w:t>L</w:t>
             </w:r>
             <w:r>
               <w:rPr>
@@ -9964,54 +9432,33 @@
                 <w:sz w:val="20"/>
                 <w:szCs w:val="20"/>
               </w:rPr>
+              <w:t>}</w:t>
+            </w:r>
+            <w:r>
+              <w:rPr>
+                <w:sz w:val="20"/>
+                <w:szCs w:val="20"/>
+              </w:rPr>
+              <w:t xml:space="preserve"> : </w:t>
+            </w:r>
+            <w:r>
+              <w:rPr>
+                <w:b/>
+                <w:bCs/>
+                <w:sz w:val="20"/>
+                <w:szCs w:val="20"/>
+              </w:rPr>
+              <w:t>{suspentesAutre</w:t>
+            </w:r>
+            <w:r>
+              <w:rPr>
+                <w:b/>
+                <w:bCs/>
+                <w:sz w:val="20"/>
+                <w:szCs w:val="20"/>
+              </w:rPr>
               <w:t>L</w:t>
             </w:r>
-            <w:proofErr w:type="spellEnd"/>
-            <w:r>
-              <w:rPr>
-                <w:b/>
-                <w:bCs/>
-                <w:sz w:val="20"/>
-                <w:szCs w:val="20"/>
-              </w:rPr>
-              <w:t>}</w:t>
-            </w:r>
-            <w:r>
-              <w:rPr>
-                <w:sz w:val="20"/>
-                <w:szCs w:val="20"/>
-              </w:rPr>
-              <w:t xml:space="preserve"> : </w:t>
-            </w:r>
-            <w:r>
-              <w:rPr>
-                <w:b/>
-                <w:bCs/>
-                <w:sz w:val="20"/>
-                <w:szCs w:val="20"/>
-              </w:rPr>
-              <w:t>{</w:t>
-            </w:r>
-            <w:proofErr w:type="spellStart"/>
-            <w:r>
-              <w:rPr>
-                <w:b/>
-                <w:bCs/>
-                <w:sz w:val="20"/>
-                <w:szCs w:val="20"/>
-              </w:rPr>
-              <w:t>suspentesAutre</w:t>
-            </w:r>
-            <w:r>
-              <w:rPr>
-                <w:b/>
-                <w:bCs/>
-                <w:sz w:val="20"/>
-                <w:szCs w:val="20"/>
-              </w:rPr>
-              <w:t>L</w:t>
-            </w:r>
-            <w:proofErr w:type="spellEnd"/>
             <w:r>
               <w:rPr>
                 <w:b/>
@@ -10052,7 +9499,6 @@
               </w:rPr>
               <w:t>{</w:t>
             </w:r>
-            <w:proofErr w:type="spellStart"/>
             <w:r>
               <w:rPr>
                 <w:b/>
@@ -10071,7 +9517,6 @@
               </w:rPr>
               <w:t>e</w:t>
             </w:r>
-            <w:proofErr w:type="spellEnd"/>
             <w:r>
               <w:rPr>
                 <w:b/>
@@ -10118,27 +9563,7 @@
                 <w:sz w:val="20"/>
                 <w:szCs w:val="20"/>
               </w:rPr>
-              <w:t>{</w:t>
-            </w:r>
-            <w:proofErr w:type="spellStart"/>
-            <w:r>
-              <w:rPr>
-                <w:b/>
-                <w:bCs/>
-                <w:sz w:val="20"/>
-                <w:szCs w:val="20"/>
-              </w:rPr>
-              <w:t>diametreLevage</w:t>
-            </w:r>
-            <w:proofErr w:type="spellEnd"/>
-            <w:r>
-              <w:rPr>
-                <w:b/>
-                <w:bCs/>
-                <w:sz w:val="20"/>
-                <w:szCs w:val="20"/>
-              </w:rPr>
-              <w:t xml:space="preserve"> }</w:t>
+              <w:t>{diametreLevage }</w:t>
             </w:r>
           </w:p>
         </w:tc>
@@ -10243,27 +9668,7 @@
                 <w:sz w:val="20"/>
                 <w:szCs w:val="20"/>
               </w:rPr>
-              <w:t>{</w:t>
-            </w:r>
-            <w:proofErr w:type="spellStart"/>
-            <w:r>
-              <w:rPr>
-                <w:b/>
-                <w:bCs/>
-                <w:sz w:val="20"/>
-                <w:szCs w:val="20"/>
-              </w:rPr>
-              <w:t>modeInstallation</w:t>
-            </w:r>
-            <w:proofErr w:type="spellEnd"/>
-            <w:r>
-              <w:rPr>
-                <w:b/>
-                <w:bCs/>
-                <w:sz w:val="20"/>
-                <w:szCs w:val="20"/>
-              </w:rPr>
-              <w:t>}</w:t>
+              <w:t>{modeInstallation}</w:t>
             </w:r>
           </w:p>
           <w:p>
@@ -10291,47 +9696,7 @@
                 <w:sz w:val="20"/>
                 <w:szCs w:val="20"/>
               </w:rPr>
-              <w:t>{</w:t>
-            </w:r>
-            <w:proofErr w:type="spellStart"/>
-            <w:r>
-              <w:rPr>
-                <w:b/>
-                <w:bCs/>
-                <w:sz w:val="20"/>
-                <w:szCs w:val="20"/>
-              </w:rPr>
-              <w:t>modeInstallationDetails</w:t>
-            </w:r>
-            <w:proofErr w:type="spellEnd"/>
-            <w:r>
-              <w:rPr>
-                <w:b/>
-                <w:bCs/>
-                <w:sz w:val="20"/>
-                <w:szCs w:val="20"/>
-              </w:rPr>
-              <w:t>} {</w:t>
-            </w:r>
-            <w:proofErr w:type="spellStart"/>
-            <w:r>
-              <w:rPr>
-                <w:b/>
-                <w:bCs/>
-                <w:sz w:val="20"/>
-                <w:szCs w:val="20"/>
-              </w:rPr>
-              <w:t>modeInstallationDetailsAutre</w:t>
-            </w:r>
-            <w:proofErr w:type="spellEnd"/>
-            <w:r>
-              <w:rPr>
-                <w:b/>
-                <w:bCs/>
-                <w:sz w:val="20"/>
-                <w:szCs w:val="20"/>
-              </w:rPr>
-              <w:t>}</w:t>
+              <w:t>{modeInstallationDetails} {modeInstallationDetailsAutre}</w:t>
             </w:r>
           </w:p>
           <w:p>
@@ -10494,25 +9859,7 @@
                 <w:sz w:val="20"/>
                 <w:szCs w:val="20"/>
               </w:rPr>
-              <w:t>{</w:t>
-            </w:r>
-            <w:proofErr w:type="spellStart"/>
-            <w:r>
-              <w:rPr>
-                <w:b/>
-                <w:sz w:val="20"/>
-                <w:szCs w:val="20"/>
-              </w:rPr>
-              <w:t>name</w:t>
-            </w:r>
-            <w:proofErr w:type="spellEnd"/>
-            <w:r>
-              <w:rPr>
-                <w:b/>
-                <w:sz w:val="20"/>
-                <w:szCs w:val="20"/>
-              </w:rPr>
-              <w:t>}</w:t>
+              <w:t>{name}</w:t>
             </w:r>
           </w:p>
           <w:p>
@@ -10538,25 +9885,7 @@
                 <w:sz w:val="20"/>
                 <w:szCs w:val="20"/>
               </w:rPr>
-              <w:t>{/</w:t>
-            </w:r>
-            <w:proofErr w:type="spellStart"/>
-            <w:r>
-              <w:rPr>
-                <w:b/>
-                <w:sz w:val="20"/>
-                <w:szCs w:val="20"/>
-              </w:rPr>
-              <w:t>sourceEnergie</w:t>
-            </w:r>
-            <w:proofErr w:type="spellEnd"/>
-            <w:r>
-              <w:rPr>
-                <w:b/>
-                <w:sz w:val="20"/>
-                <w:szCs w:val="20"/>
-              </w:rPr>
-              <w:t>}</w:t>
+              <w:t>{/sourceEnergie}</w:t>
             </w:r>
           </w:p>
         </w:tc>
@@ -11046,23 +10375,7 @@
                 <w:sz w:val="20"/>
                 <w:szCs w:val="20"/>
               </w:rPr>
-              <w:t>{avis}{/</w:t>
-            </w:r>
-            <w:proofErr w:type="spellStart"/>
-            <w:r>
-              <w:rPr>
-                <w:sz w:val="20"/>
-                <w:szCs w:val="20"/>
-              </w:rPr>
-              <w:t>aExamen</w:t>
-            </w:r>
-            <w:proofErr w:type="spellEnd"/>
-            <w:r>
-              <w:rPr>
-                <w:sz w:val="20"/>
-                <w:szCs w:val="20"/>
-              </w:rPr>
-              <w:t>}</w:t>
+              <w:t>{avis}{/aExamen}</w:t>
             </w:r>
           </w:p>
         </w:tc>
@@ -11275,7 +10588,6 @@
               </w:rPr>
               <w:t>{avis}{/</w:t>
             </w:r>
-            <w:proofErr w:type="spellStart"/>
             <w:r>
               <w:rPr>
                 <w:sz w:val="20"/>
@@ -11288,15 +10600,7 @@
                 <w:sz w:val="20"/>
                 <w:szCs w:val="20"/>
               </w:rPr>
-              <w:t>Examen</w:t>
-            </w:r>
-            <w:proofErr w:type="spellEnd"/>
-            <w:r>
-              <w:rPr>
-                <w:sz w:val="20"/>
-                <w:szCs w:val="20"/>
-              </w:rPr>
-              <w:t>}</w:t>
+              <w:t>Examen}</w:t>
             </w:r>
           </w:p>
         </w:tc>
@@ -11522,7 +10826,6 @@
               </w:rPr>
               <w:t>/</w:t>
             </w:r>
-            <w:proofErr w:type="spellStart"/>
             <w:r>
               <w:rPr>
                 <w:sz w:val="20"/>
@@ -11535,15 +10838,7 @@
                 <w:sz w:val="20"/>
                 <w:szCs w:val="20"/>
               </w:rPr>
-              <w:t>Examen</w:t>
-            </w:r>
-            <w:proofErr w:type="spellEnd"/>
-            <w:r>
-              <w:rPr>
-                <w:sz w:val="20"/>
-                <w:szCs w:val="20"/>
-              </w:rPr>
-              <w:t>}</w:t>
+              <w:t>Examen}</w:t>
             </w:r>
           </w:p>
         </w:tc>
@@ -11760,7 +11055,6 @@
               </w:rPr>
               <w:t>{avis}{/</w:t>
             </w:r>
-            <w:proofErr w:type="spellStart"/>
             <w:r>
               <w:rPr>
                 <w:sz w:val="20"/>
@@ -11773,15 +11067,7 @@
                 <w:sz w:val="20"/>
                 <w:szCs w:val="20"/>
               </w:rPr>
-              <w:t>Examen</w:t>
-            </w:r>
-            <w:proofErr w:type="spellEnd"/>
-            <w:r>
-              <w:rPr>
-                <w:sz w:val="20"/>
-                <w:szCs w:val="20"/>
-              </w:rPr>
-              <w:t>}</w:t>
+              <w:t>Examen}</w:t>
             </w:r>
           </w:p>
         </w:tc>
@@ -11995,7 +11281,6 @@
               </w:rPr>
               <w:t>{avis}{/</w:t>
             </w:r>
-            <w:proofErr w:type="spellStart"/>
             <w:r>
               <w:rPr>
                 <w:sz w:val="20"/>
@@ -12008,15 +11293,7 @@
                 <w:sz w:val="20"/>
                 <w:szCs w:val="20"/>
               </w:rPr>
-              <w:t>Examen</w:t>
-            </w:r>
-            <w:proofErr w:type="spellEnd"/>
-            <w:r>
-              <w:rPr>
-                <w:sz w:val="20"/>
-                <w:szCs w:val="20"/>
-              </w:rPr>
-              <w:t>}</w:t>
+              <w:t>Examen}</w:t>
             </w:r>
           </w:p>
         </w:tc>
@@ -12228,7 +11505,6 @@
               </w:rPr>
               <w:t>{avis}{/</w:t>
             </w:r>
-            <w:proofErr w:type="spellStart"/>
             <w:r>
               <w:rPr>
                 <w:sz w:val="20"/>
@@ -12241,15 +11517,7 @@
                 <w:sz w:val="20"/>
                 <w:szCs w:val="20"/>
               </w:rPr>
-              <w:t>Examen</w:t>
-            </w:r>
-            <w:proofErr w:type="spellEnd"/>
-            <w:r>
-              <w:rPr>
-                <w:sz w:val="20"/>
-                <w:szCs w:val="20"/>
-              </w:rPr>
-              <w:t>}</w:t>
+              <w:t>Examen}</w:t>
             </w:r>
           </w:p>
         </w:tc>
@@ -12613,23 +11881,7 @@
                 <w:sz w:val="20"/>
                 <w:szCs w:val="20"/>
               </w:rPr>
-              <w:t>{avis}{/</w:t>
-            </w:r>
-            <w:proofErr w:type="spellStart"/>
-            <w:r>
-              <w:rPr>
-                <w:sz w:val="20"/>
-                <w:szCs w:val="20"/>
-              </w:rPr>
-              <w:t>gExamen</w:t>
-            </w:r>
-            <w:proofErr w:type="spellEnd"/>
-            <w:r>
-              <w:rPr>
-                <w:sz w:val="20"/>
-                <w:szCs w:val="20"/>
-              </w:rPr>
-              <w:t>}</w:t>
+              <w:t>{avis}{/gExamen}</w:t>
             </w:r>
           </w:p>
         </w:tc>
@@ -12837,7 +12089,6 @@
               </w:rPr>
               <w:t>{avis}{/</w:t>
             </w:r>
-            <w:proofErr w:type="spellStart"/>
             <w:r>
               <w:rPr>
                 <w:sz w:val="20"/>
@@ -12850,15 +12101,7 @@
                 <w:sz w:val="20"/>
                 <w:szCs w:val="20"/>
               </w:rPr>
-              <w:t>Examen</w:t>
-            </w:r>
-            <w:proofErr w:type="spellEnd"/>
-            <w:r>
-              <w:rPr>
-                <w:sz w:val="20"/>
-                <w:szCs w:val="20"/>
-              </w:rPr>
-              <w:t>}</w:t>
+              <w:t>Examen}</w:t>
             </w:r>
           </w:p>
         </w:tc>
@@ -13067,23 +12310,7 @@
                 <w:sz w:val="20"/>
                 <w:szCs w:val="20"/>
               </w:rPr>
-              <w:t>{avis}{/</w:t>
-            </w:r>
-            <w:proofErr w:type="spellStart"/>
-            <w:r>
-              <w:rPr>
-                <w:sz w:val="20"/>
-                <w:szCs w:val="20"/>
-              </w:rPr>
-              <w:t>iExamen</w:t>
-            </w:r>
-            <w:proofErr w:type="spellEnd"/>
-            <w:r>
-              <w:rPr>
-                <w:sz w:val="20"/>
-                <w:szCs w:val="20"/>
-              </w:rPr>
-              <w:t>}</w:t>
+              <w:t>{avis}{/iExamen}</w:t>
             </w:r>
           </w:p>
         </w:tc>
@@ -13292,23 +12519,7 @@
                 <w:sz w:val="20"/>
                 <w:szCs w:val="20"/>
               </w:rPr>
-              <w:t>{avis}{/</w:t>
-            </w:r>
-            <w:proofErr w:type="spellStart"/>
-            <w:r>
-              <w:rPr>
-                <w:sz w:val="20"/>
-                <w:szCs w:val="20"/>
-              </w:rPr>
-              <w:t>jExamen</w:t>
-            </w:r>
-            <w:proofErr w:type="spellEnd"/>
-            <w:r>
-              <w:rPr>
-                <w:sz w:val="20"/>
-                <w:szCs w:val="20"/>
-              </w:rPr>
-              <w:t>}</w:t>
+              <w:t>{avis}{/jExamen}</w:t>
             </w:r>
           </w:p>
         </w:tc>
@@ -13519,23 +12730,7 @@
                 <w:sz w:val="20"/>
                 <w:szCs w:val="20"/>
               </w:rPr>
-              <w:t>{avis}{/</w:t>
-            </w:r>
-            <w:proofErr w:type="spellStart"/>
-            <w:r>
-              <w:rPr>
-                <w:sz w:val="20"/>
-                <w:szCs w:val="20"/>
-              </w:rPr>
-              <w:t>kExamen</w:t>
-            </w:r>
-            <w:proofErr w:type="spellEnd"/>
-            <w:r>
-              <w:rPr>
-                <w:sz w:val="20"/>
-                <w:szCs w:val="20"/>
-              </w:rPr>
-              <w:t>}</w:t>
+              <w:t>{avis}{/kExamen}</w:t>
             </w:r>
           </w:p>
         </w:tc>
@@ -14217,15 +13412,7 @@
               <w:snapToGrid w:val="0"/>
             </w:pPr>
             <w:r>
-              <w:t>{/</w:t>
-            </w:r>
-            <w:proofErr w:type="spellStart"/>
-            <w:r>
-              <w:t>ncri</w:t>
-            </w:r>
-            <w:proofErr w:type="spellEnd"/>
-            <w:r>
-              <w:t>}</w:t>
+              <w:t>{/ncri}</w:t>
             </w:r>
           </w:p>
         </w:tc>
@@ -15897,41 +15084,13 @@
         <w:lang w:val="en-US"/>
       </w:rPr>
     </w:pPr>
-    <w:proofErr w:type="spellStart"/>
     <w:r>
       <w:rPr>
         <w:sz w:val="16"/>
         <w:szCs w:val="16"/>
         <w:lang w:val="en-US"/>
       </w:rPr>
-      <w:t>Patente</w:t>
-    </w:r>
-    <w:proofErr w:type="spellEnd"/>
-    <w:r>
-      <w:rPr>
-        <w:sz w:val="16"/>
-        <w:szCs w:val="16"/>
-        <w:lang w:val="en-US"/>
-      </w:rPr>
-      <w:t xml:space="preserve">: 39576929 – R.C: </w:t>
-    </w:r>
-    <w:proofErr w:type="spellStart"/>
-    <w:r>
-      <w:rPr>
-        <w:sz w:val="16"/>
-        <w:szCs w:val="16"/>
-        <w:lang w:val="en-US"/>
-      </w:rPr>
-      <w:t>Mohammedia</w:t>
-    </w:r>
-    <w:proofErr w:type="spellEnd"/>
-    <w:r>
-      <w:rPr>
-        <w:sz w:val="16"/>
-        <w:szCs w:val="16"/>
-        <w:lang w:val="en-US"/>
-      </w:rPr>
-      <w:t xml:space="preserve"> 23119 – IF: 33642011 – CNSS: 1380662 – ICE: 002219166000097</w:t>
+      <w:t>Patente: 39576929 – R.C: Mohammedia 23119 – IF: 33642011 – CNSS: 1380662 – ICE: 002219166000097</w:t>
     </w:r>
   </w:p>
   <w:p>
@@ -16109,29 +15268,7 @@
               <w:sz w:val="18"/>
               <w:szCs w:val="18"/>
             </w:rPr>
-            <w:t>{</w:t>
-          </w:r>
-          <w:proofErr w:type="spellStart"/>
-          <w:r>
-            <w:rPr>
-              <w:b/>
-              <w:bCs/>
-              <w:color w:val="949493"/>
-              <w:sz w:val="18"/>
-              <w:szCs w:val="18"/>
-            </w:rPr>
-            <w:t>numeroAffaire</w:t>
-          </w:r>
-          <w:proofErr w:type="spellEnd"/>
-          <w:r>
-            <w:rPr>
-              <w:b/>
-              <w:bCs/>
-              <w:color w:val="949493"/>
-              <w:sz w:val="18"/>
-              <w:szCs w:val="18"/>
-            </w:rPr>
-            <w:t>}</w:t>
+            <w:t>{numeroAffaire}</w:t>
           </w:r>
         </w:p>
       </w:tc>
@@ -16207,29 +15344,7 @@
               <w:sz w:val="18"/>
               <w:szCs w:val="18"/>
             </w:rPr>
-            <w:t>{</w:t>
-          </w:r>
-          <w:proofErr w:type="spellStart"/>
-          <w:r>
-            <w:rPr>
-              <w:b/>
-              <w:bCs/>
-              <w:color w:val="949493"/>
-              <w:sz w:val="18"/>
-              <w:szCs w:val="18"/>
-            </w:rPr>
-            <w:t>numeroRapport</w:t>
-          </w:r>
-          <w:proofErr w:type="spellEnd"/>
-          <w:r>
-            <w:rPr>
-              <w:b/>
-              <w:bCs/>
-              <w:color w:val="949493"/>
-              <w:sz w:val="18"/>
-              <w:szCs w:val="18"/>
-            </w:rPr>
-            <w:t>}</w:t>
+            <w:t>{numeroRapport}</w:t>
           </w:r>
         </w:p>
       </w:tc>
@@ -16424,29 +15539,7 @@
               <w:sz w:val="18"/>
               <w:szCs w:val="18"/>
             </w:rPr>
-            <w:t>{</w:t>
-          </w:r>
-          <w:proofErr w:type="spellStart"/>
-          <w:r>
-            <w:rPr>
-              <w:b/>
-              <w:bCs/>
-              <w:color w:val="949493"/>
-              <w:sz w:val="18"/>
-              <w:szCs w:val="18"/>
-            </w:rPr>
-            <w:t>annee</w:t>
-          </w:r>
-          <w:proofErr w:type="spellEnd"/>
-          <w:r>
-            <w:rPr>
-              <w:b/>
-              <w:bCs/>
-              <w:color w:val="949493"/>
-              <w:sz w:val="18"/>
-              <w:szCs w:val="18"/>
-            </w:rPr>
-            <w:t>}</w:t>
+            <w:t>{annee}</w:t>
           </w:r>
         </w:p>
       </w:tc>
@@ -16649,7 +15742,6 @@
             </w:rPr>
             <w:t xml:space="preserve"> {</w:t>
           </w:r>
-          <w:proofErr w:type="spellStart"/>
           <w:r>
             <w:rPr>
               <w:b/>
@@ -16668,18 +15760,7 @@
               <w:sz w:val="18"/>
               <w:szCs w:val="18"/>
             </w:rPr>
-            <w:t>lient</w:t>
-          </w:r>
-          <w:proofErr w:type="spellEnd"/>
-          <w:r>
-            <w:rPr>
-              <w:b/>
-              <w:bCs/>
-              <w:color w:val="949493"/>
-              <w:sz w:val="18"/>
-              <w:szCs w:val="18"/>
-            </w:rPr>
-            <w:t>}</w:t>
+            <w:t>lient}</w:t>
           </w:r>
         </w:p>
       </w:tc>
@@ -16746,29 +15827,7 @@
               <w:sz w:val="18"/>
               <w:szCs w:val="18"/>
             </w:rPr>
-            <w:t>{</w:t>
-          </w:r>
-          <w:proofErr w:type="spellStart"/>
-          <w:r>
-            <w:rPr>
-              <w:b/>
-              <w:bCs/>
-              <w:color w:val="949493"/>
-              <w:sz w:val="18"/>
-              <w:szCs w:val="18"/>
-            </w:rPr>
-            <w:t>numeroAffaire</w:t>
-          </w:r>
-          <w:proofErr w:type="spellEnd"/>
-          <w:r>
-            <w:rPr>
-              <w:b/>
-              <w:bCs/>
-              <w:color w:val="949493"/>
-              <w:sz w:val="18"/>
-              <w:szCs w:val="18"/>
-            </w:rPr>
-            <w:t>}</w:t>
+            <w:t>{numeroAffaire}</w:t>
           </w:r>
         </w:p>
       </w:tc>
@@ -16841,29 +15900,7 @@
               <w:sz w:val="18"/>
               <w:szCs w:val="18"/>
             </w:rPr>
-            <w:t>{</w:t>
-          </w:r>
-          <w:proofErr w:type="spellStart"/>
-          <w:r>
-            <w:rPr>
-              <w:b/>
-              <w:bCs/>
-              <w:color w:val="949493"/>
-              <w:sz w:val="18"/>
-              <w:szCs w:val="18"/>
-            </w:rPr>
-            <w:t>numeroRapport</w:t>
-          </w:r>
-          <w:proofErr w:type="spellEnd"/>
-          <w:r>
-            <w:rPr>
-              <w:b/>
-              <w:bCs/>
-              <w:color w:val="949493"/>
-              <w:sz w:val="18"/>
-              <w:szCs w:val="18"/>
-            </w:rPr>
-            <w:t>}</w:t>
+            <w:t>{numeroRapport}</w:t>
           </w:r>
         </w:p>
       </w:tc>
@@ -17038,7 +16075,6 @@
             </w:rPr>
             <w:t>{</w:t>
           </w:r>
-          <w:proofErr w:type="spellStart"/>
           <w:r>
             <w:rPr>
               <w:b/>
@@ -17049,7 +16085,6 @@
             </w:rPr>
             <w:t>annee</w:t>
           </w:r>
-          <w:proofErr w:type="spellEnd"/>
           <w:r>
             <w:rPr>
               <w:b/>

</xml_diff>

<commit_message>
FINISH V1 not completed condition for  Completed -> 1|19|04|2024
</commit_message>
<xml_diff>
--- a/src/rapports/input.docx
+++ b/src/rapports/input.docx
@@ -815,7 +815,27 @@
                 <w:sz w:val="24"/>
                 <w:szCs w:val="24"/>
               </w:rPr>
-              <w:t>{equipement}</w:t>
+              <w:t>{</w:t>
+            </w:r>
+            <w:proofErr w:type="spellStart"/>
+            <w:proofErr w:type="gramStart"/>
+            <w:r>
+              <w:rPr>
+                <w:color w:val="00B0F0"/>
+                <w:sz w:val="24"/>
+                <w:szCs w:val="24"/>
+              </w:rPr>
+              <w:t>equipement</w:t>
+            </w:r>
+            <w:proofErr w:type="spellEnd"/>
+            <w:proofErr w:type="gramEnd"/>
+            <w:r>
+              <w:rPr>
+                <w:color w:val="00B0F0"/>
+                <w:sz w:val="24"/>
+                <w:szCs w:val="24"/>
+              </w:rPr>
+              <w:t>}</w:t>
             </w:r>
             <w:r>
               <w:rPr>
@@ -843,7 +863,27 @@
                 <w:sz w:val="24"/>
                 <w:szCs w:val="24"/>
               </w:rPr>
-              <w:t>{categorieAppareil}</w:t>
+              <w:t>{</w:t>
+            </w:r>
+            <w:proofErr w:type="spellStart"/>
+            <w:proofErr w:type="gramStart"/>
+            <w:r>
+              <w:rPr>
+                <w:color w:val="00B0F0"/>
+                <w:sz w:val="24"/>
+                <w:szCs w:val="24"/>
+              </w:rPr>
+              <w:t>categorieAppareil</w:t>
+            </w:r>
+            <w:proofErr w:type="spellEnd"/>
+            <w:proofErr w:type="gramEnd"/>
+            <w:r>
+              <w:rPr>
+                <w:color w:val="00B0F0"/>
+                <w:sz w:val="24"/>
+                <w:szCs w:val="24"/>
+              </w:rPr>
+              <w:t>}</w:t>
             </w:r>
           </w:p>
           <w:p>
@@ -991,7 +1031,29 @@
                 <w:sz w:val="24"/>
                 <w:szCs w:val="24"/>
               </w:rPr>
-              <w:t>{etablissement}</w:t>
+              <w:t>{</w:t>
+            </w:r>
+            <w:proofErr w:type="spellStart"/>
+            <w:proofErr w:type="gramStart"/>
+            <w:r>
+              <w:rPr>
+                <w:b/>
+                <w:bCs/>
+                <w:sz w:val="24"/>
+                <w:szCs w:val="24"/>
+              </w:rPr>
+              <w:t>etablissement</w:t>
+            </w:r>
+            <w:proofErr w:type="spellEnd"/>
+            <w:proofErr w:type="gramEnd"/>
+            <w:r>
+              <w:rPr>
+                <w:b/>
+                <w:bCs/>
+                <w:sz w:val="24"/>
+                <w:szCs w:val="24"/>
+              </w:rPr>
+              <w:t>}</w:t>
             </w:r>
           </w:p>
           <w:p>
@@ -1018,7 +1080,47 @@
                 <w:sz w:val="24"/>
                 <w:szCs w:val="24"/>
               </w:rPr>
-              <w:t>{adresse}, {codePostal}</w:t>
+              <w:t>{</w:t>
+            </w:r>
+            <w:proofErr w:type="gramStart"/>
+            <w:r>
+              <w:rPr>
+                <w:b/>
+                <w:bCs/>
+                <w:sz w:val="24"/>
+                <w:szCs w:val="24"/>
+              </w:rPr>
+              <w:t>adresse</w:t>
+            </w:r>
+            <w:proofErr w:type="gramEnd"/>
+            <w:r>
+              <w:rPr>
+                <w:b/>
+                <w:bCs/>
+                <w:sz w:val="24"/>
+                <w:szCs w:val="24"/>
+              </w:rPr>
+              <w:t>}, {</w:t>
+            </w:r>
+            <w:proofErr w:type="spellStart"/>
+            <w:r>
+              <w:rPr>
+                <w:b/>
+                <w:bCs/>
+                <w:sz w:val="24"/>
+                <w:szCs w:val="24"/>
+              </w:rPr>
+              <w:t>codePostal</w:t>
+            </w:r>
+            <w:proofErr w:type="spellEnd"/>
+            <w:r>
+              <w:rPr>
+                <w:b/>
+                <w:bCs/>
+                <w:sz w:val="24"/>
+                <w:szCs w:val="24"/>
+              </w:rPr>
+              <w:t>}</w:t>
             </w:r>
           </w:p>
           <w:p>
@@ -1046,7 +1148,27 @@
                 <w:sz w:val="24"/>
                 <w:szCs w:val="24"/>
               </w:rPr>
-              <w:t>{ville} – {pays}</w:t>
+              <w:t>{</w:t>
+            </w:r>
+            <w:proofErr w:type="gramStart"/>
+            <w:r>
+              <w:rPr>
+                <w:b/>
+                <w:bCs/>
+                <w:sz w:val="24"/>
+                <w:szCs w:val="24"/>
+              </w:rPr>
+              <w:t>ville</w:t>
+            </w:r>
+            <w:proofErr w:type="gramEnd"/>
+            <w:r>
+              <w:rPr>
+                <w:b/>
+                <w:bCs/>
+                <w:sz w:val="24"/>
+                <w:szCs w:val="24"/>
+              </w:rPr>
+              <w:t>} – {pays}</w:t>
             </w:r>
           </w:p>
         </w:tc>
@@ -1162,6 +1284,7 @@
               </w:rPr>
               <w:t>{</w:t>
             </w:r>
+            <w:proofErr w:type="gramStart"/>
             <w:r>
               <w:rPr>
                 <w:b/>
@@ -1172,6 +1295,7 @@
               </w:rPr>
               <w:t>constructeur</w:t>
             </w:r>
+            <w:proofErr w:type="gramEnd"/>
             <w:r>
               <w:rPr>
                 <w:b/>
@@ -1290,7 +1414,27 @@
                 <w:sz w:val="18"/>
                 <w:szCs w:val="18"/>
               </w:rPr>
-              <w:t>{marquage}</w:t>
+              <w:t>{</w:t>
+            </w:r>
+            <w:proofErr w:type="gramStart"/>
+            <w:r>
+              <w:rPr>
+                <w:b/>
+                <w:bCs/>
+                <w:sz w:val="18"/>
+                <w:szCs w:val="18"/>
+              </w:rPr>
+              <w:t>marquage</w:t>
+            </w:r>
+            <w:proofErr w:type="gramEnd"/>
+            <w:r>
+              <w:rPr>
+                <w:b/>
+                <w:bCs/>
+                <w:sz w:val="18"/>
+                <w:szCs w:val="18"/>
+              </w:rPr>
+              <w:t>}</w:t>
             </w:r>
           </w:p>
         </w:tc>
@@ -1411,6 +1555,8 @@
               </w:rPr>
               <w:t>{</w:t>
             </w:r>
+            <w:proofErr w:type="spellStart"/>
+            <w:proofErr w:type="gramStart"/>
             <w:r>
               <w:rPr>
                 <w:b/>
@@ -1420,6 +1566,8 @@
               </w:rPr>
               <w:t>typeVerification</w:t>
             </w:r>
+            <w:proofErr w:type="spellEnd"/>
+            <w:proofErr w:type="gramEnd"/>
             <w:r>
               <w:rPr>
                 <w:b/>
@@ -1539,6 +1687,8 @@
               </w:rPr>
               <w:t>{</w:t>
             </w:r>
+            <w:proofErr w:type="spellStart"/>
+            <w:proofErr w:type="gramStart"/>
             <w:r>
               <w:rPr>
                 <w:b/>
@@ -1548,6 +1698,8 @@
               </w:rPr>
               <w:t>numeroSerie</w:t>
             </w:r>
+            <w:proofErr w:type="spellEnd"/>
+            <w:proofErr w:type="gramEnd"/>
             <w:r>
               <w:rPr>
                 <w:b/>
@@ -1667,6 +1819,7 @@
               </w:rPr>
               <w:t>{</w:t>
             </w:r>
+            <w:proofErr w:type="gramStart"/>
             <w:r>
               <w:rPr>
                 <w:b/>
@@ -1676,6 +1829,7 @@
               </w:rPr>
               <w:t>localisation</w:t>
             </w:r>
+            <w:proofErr w:type="gramEnd"/>
             <w:r>
               <w:rPr>
                 <w:b/>
@@ -1793,7 +1947,29 @@
                 <w:sz w:val="18"/>
                 <w:szCs w:val="18"/>
               </w:rPr>
-              <w:t>{dateVerfication}</w:t>
+              <w:t>{</w:t>
+            </w:r>
+            <w:proofErr w:type="spellStart"/>
+            <w:proofErr w:type="gramStart"/>
+            <w:r>
+              <w:rPr>
+                <w:b/>
+                <w:bCs/>
+                <w:sz w:val="18"/>
+                <w:szCs w:val="18"/>
+              </w:rPr>
+              <w:t>dateVerfication</w:t>
+            </w:r>
+            <w:proofErr w:type="spellEnd"/>
+            <w:proofErr w:type="gramEnd"/>
+            <w:r>
+              <w:rPr>
+                <w:b/>
+                <w:bCs/>
+                <w:sz w:val="18"/>
+                <w:szCs w:val="18"/>
+              </w:rPr>
+              <w:t>}</w:t>
             </w:r>
           </w:p>
         </w:tc>
@@ -2008,7 +2184,27 @@
                 <w:sz w:val="18"/>
                 <w:szCs w:val="18"/>
               </w:rPr>
-              <w:t>{inspecteur}</w:t>
+              <w:t>{</w:t>
+            </w:r>
+            <w:proofErr w:type="gramStart"/>
+            <w:r>
+              <w:rPr>
+                <w:b/>
+                <w:bCs/>
+                <w:sz w:val="18"/>
+                <w:szCs w:val="18"/>
+              </w:rPr>
+              <w:t>inspecteur</w:t>
+            </w:r>
+            <w:proofErr w:type="gramEnd"/>
+            <w:r>
+              <w:rPr>
+                <w:b/>
+                <w:bCs/>
+                <w:sz w:val="18"/>
+                <w:szCs w:val="18"/>
+              </w:rPr>
+              <w:t>}</w:t>
             </w:r>
           </w:p>
         </w:tc>
@@ -2117,7 +2313,27 @@
                 <w:sz w:val="18"/>
                 <w:szCs w:val="18"/>
               </w:rPr>
-              <w:t>{accompagnateur}</w:t>
+              <w:t>{</w:t>
+            </w:r>
+            <w:proofErr w:type="gramStart"/>
+            <w:r>
+              <w:rPr>
+                <w:b/>
+                <w:bCs/>
+                <w:sz w:val="18"/>
+                <w:szCs w:val="18"/>
+              </w:rPr>
+              <w:t>accompagnateur</w:t>
+            </w:r>
+            <w:proofErr w:type="gramEnd"/>
+            <w:r>
+              <w:rPr>
+                <w:b/>
+                <w:bCs/>
+                <w:sz w:val="18"/>
+                <w:szCs w:val="18"/>
+              </w:rPr>
+              <w:t>}</w:t>
             </w:r>
           </w:p>
         </w:tc>
@@ -2227,7 +2443,29 @@
                 <w:sz w:val="18"/>
                 <w:szCs w:val="18"/>
               </w:rPr>
-              <w:t>{dateEmission}</w:t>
+              <w:t>{</w:t>
+            </w:r>
+            <w:proofErr w:type="spellStart"/>
+            <w:proofErr w:type="gramStart"/>
+            <w:r>
+              <w:rPr>
+                <w:b/>
+                <w:bCs/>
+                <w:sz w:val="18"/>
+                <w:szCs w:val="18"/>
+              </w:rPr>
+              <w:t>dateEmission</w:t>
+            </w:r>
+            <w:proofErr w:type="spellEnd"/>
+            <w:proofErr w:type="gramEnd"/>
+            <w:r>
+              <w:rPr>
+                <w:b/>
+                <w:bCs/>
+                <w:sz w:val="18"/>
+                <w:szCs w:val="18"/>
+              </w:rPr>
+              <w:t>}</w:t>
             </w:r>
           </w:p>
         </w:tc>
@@ -4281,7 +4519,23 @@
           <w:sz w:val="20"/>
           <w:szCs w:val="20"/>
         </w:rPr>
-        <w:t xml:space="preserve">Arrêté Viziriel du 9 septembre 1953 déterminant les règles particulières de sécurité relatives aux </w:t>
+        <w:t xml:space="preserve">Arrêté </w:t>
+      </w:r>
+      <w:proofErr w:type="spellStart"/>
+      <w:r>
+        <w:rPr>
+          <w:sz w:val="20"/>
+          <w:szCs w:val="20"/>
+        </w:rPr>
+        <w:t>Viziriel</w:t>
+      </w:r>
+      <w:proofErr w:type="spellEnd"/>
+      <w:r>
+        <w:rPr>
+          <w:sz w:val="20"/>
+          <w:szCs w:val="20"/>
+        </w:rPr>
+        <w:t xml:space="preserve"> du 9 septembre 1953 déterminant les règles particulières de sécurité relatives aux </w:t>
       </w:r>
       <w:r>
         <w:rPr>
@@ -7091,7 +7345,25 @@
                 <w:b/>
                 <w:bCs/>
               </w:rPr>
-              <w:t>{constructeur}</w:t>
+              <w:t>{</w:t>
+            </w:r>
+            <w:proofErr w:type="gramStart"/>
+            <w:r>
+              <w:rPr>
+                <w:rFonts w:cs="Arial"/>
+                <w:b/>
+                <w:bCs/>
+              </w:rPr>
+              <w:t>constructeur</w:t>
+            </w:r>
+            <w:proofErr w:type="gramEnd"/>
+            <w:r>
+              <w:rPr>
+                <w:rFonts w:cs="Arial"/>
+                <w:b/>
+                <w:bCs/>
+              </w:rPr>
+              <w:t>}</w:t>
             </w:r>
           </w:p>
         </w:tc>
@@ -7155,7 +7427,25 @@
                 <w:b/>
                 <w:bCs/>
               </w:rPr>
-              <w:t>{typeConstructeur}</w:t>
+              <w:t>{</w:t>
+            </w:r>
+            <w:proofErr w:type="spellStart"/>
+            <w:proofErr w:type="gramStart"/>
+            <w:r>
+              <w:rPr>
+                <w:b/>
+                <w:bCs/>
+              </w:rPr>
+              <w:t>typeConstructeur</w:t>
+            </w:r>
+            <w:proofErr w:type="spellEnd"/>
+            <w:proofErr w:type="gramEnd"/>
+            <w:r>
+              <w:rPr>
+                <w:b/>
+                <w:bCs/>
+              </w:rPr>
+              <w:t>}</w:t>
             </w:r>
           </w:p>
         </w:tc>
@@ -7221,6 +7511,8 @@
               </w:rPr>
               <w:t>{</w:t>
             </w:r>
+            <w:proofErr w:type="spellStart"/>
+            <w:proofErr w:type="gramStart"/>
             <w:r>
               <w:rPr>
                 <w:b/>
@@ -7228,6 +7520,8 @@
               </w:rPr>
               <w:t>anneeMiseService</w:t>
             </w:r>
+            <w:proofErr w:type="spellEnd"/>
+            <w:proofErr w:type="gramEnd"/>
             <w:r>
               <w:rPr>
                 <w:b/>
@@ -7296,7 +7590,25 @@
                 <w:b/>
                 <w:bCs/>
               </w:rPr>
-              <w:t>{numeroSerieRenseignement}</w:t>
+              <w:t>{</w:t>
+            </w:r>
+            <w:proofErr w:type="spellStart"/>
+            <w:proofErr w:type="gramStart"/>
+            <w:r>
+              <w:rPr>
+                <w:b/>
+                <w:bCs/>
+              </w:rPr>
+              <w:t>numeroSerieRenseignement</w:t>
+            </w:r>
+            <w:proofErr w:type="spellEnd"/>
+            <w:proofErr w:type="gramEnd"/>
+            <w:r>
+              <w:rPr>
+                <w:b/>
+                <w:bCs/>
+              </w:rPr>
+              <w:t>}</w:t>
             </w:r>
           </w:p>
         </w:tc>
@@ -7359,7 +7671,25 @@
                 <w:b/>
                 <w:bCs/>
               </w:rPr>
-              <w:t>{numeroInterneRenseignement}</w:t>
+              <w:t>{</w:t>
+            </w:r>
+            <w:proofErr w:type="spellStart"/>
+            <w:proofErr w:type="gramStart"/>
+            <w:r>
+              <w:rPr>
+                <w:b/>
+                <w:bCs/>
+              </w:rPr>
+              <w:t>numeroInterneRenseignement</w:t>
+            </w:r>
+            <w:proofErr w:type="spellEnd"/>
+            <w:proofErr w:type="gramEnd"/>
+            <w:r>
+              <w:rPr>
+                <w:b/>
+                <w:bCs/>
+              </w:rPr>
+              <w:t>}</w:t>
             </w:r>
             <w:r>
               <w:rPr>
@@ -7368,6 +7698,7 @@
               </w:rPr>
               <w:t xml:space="preserve"> {</w:t>
             </w:r>
+            <w:proofErr w:type="spellStart"/>
             <w:r>
               <w:rPr>
                 <w:b/>
@@ -7375,6 +7706,7 @@
               </w:rPr>
               <w:t>numeroInterneAutre</w:t>
             </w:r>
+            <w:proofErr w:type="spellEnd"/>
             <w:r>
               <w:rPr>
                 <w:b/>
@@ -7443,7 +7775,25 @@
                 <w:b/>
                 <w:bCs/>
               </w:rPr>
-              <w:t>{localistationRenseignement}</w:t>
+              <w:t>{</w:t>
+            </w:r>
+            <w:proofErr w:type="spellStart"/>
+            <w:proofErr w:type="gramStart"/>
+            <w:r>
+              <w:rPr>
+                <w:b/>
+                <w:bCs/>
+              </w:rPr>
+              <w:t>localistationRenseignement</w:t>
+            </w:r>
+            <w:proofErr w:type="spellEnd"/>
+            <w:proofErr w:type="gramEnd"/>
+            <w:r>
+              <w:rPr>
+                <w:b/>
+                <w:bCs/>
+              </w:rPr>
+              <w:t>}</w:t>
             </w:r>
           </w:p>
         </w:tc>
@@ -7506,14 +7856,48 @@
                 <w:b/>
                 <w:bCs/>
               </w:rPr>
-              <w:t>{typeAppareil}</w:t>
-            </w:r>
-            <w:r>
-              <w:rPr>
-                <w:b/>
-                <w:bCs/>
-              </w:rPr>
-              <w:t xml:space="preserve"> {typeAppareilAutre}</w:t>
+              <w:t>{</w:t>
+            </w:r>
+            <w:proofErr w:type="spellStart"/>
+            <w:proofErr w:type="gramStart"/>
+            <w:r>
+              <w:rPr>
+                <w:b/>
+                <w:bCs/>
+              </w:rPr>
+              <w:t>typeAppareil</w:t>
+            </w:r>
+            <w:proofErr w:type="spellEnd"/>
+            <w:proofErr w:type="gramEnd"/>
+            <w:r>
+              <w:rPr>
+                <w:b/>
+                <w:bCs/>
+              </w:rPr>
+              <w:t>}</w:t>
+            </w:r>
+            <w:r>
+              <w:rPr>
+                <w:b/>
+                <w:bCs/>
+              </w:rPr>
+              <w:t xml:space="preserve"> {</w:t>
+            </w:r>
+            <w:proofErr w:type="spellStart"/>
+            <w:r>
+              <w:rPr>
+                <w:b/>
+                <w:bCs/>
+              </w:rPr>
+              <w:t>typeAppareilAutre</w:t>
+            </w:r>
+            <w:proofErr w:type="spellEnd"/>
+            <w:r>
+              <w:rPr>
+                <w:b/>
+                <w:bCs/>
+              </w:rPr>
+              <w:t>}</w:t>
             </w:r>
           </w:p>
         </w:tc>
@@ -7599,6 +7983,8 @@
               </w:rPr>
               <w:t>{</w:t>
             </w:r>
+            <w:proofErr w:type="spellStart"/>
+            <w:proofErr w:type="gramStart"/>
             <w:r>
               <w:rPr>
                 <w:rFonts w:ascii="Arial" w:hAnsi="Arial" w:cs="Arial"/>
@@ -7609,6 +7995,8 @@
               </w:rPr>
               <w:t>miseEnServiceRapport</w:t>
             </w:r>
+            <w:proofErr w:type="spellEnd"/>
+            <w:proofErr w:type="gramEnd"/>
             <w:r>
               <w:rPr>
                 <w:rFonts w:ascii="Arial" w:hAnsi="Arial" w:cs="Arial"/>
@@ -7657,6 +8045,8 @@
               </w:rPr>
               <w:t>{</w:t>
             </w:r>
+            <w:proofErr w:type="spellStart"/>
+            <w:proofErr w:type="gramStart"/>
             <w:r>
               <w:rPr>
                 <w:b/>
@@ -7664,6 +8054,8 @@
               </w:rPr>
               <w:t>miseEnServiceEpreuves</w:t>
             </w:r>
+            <w:proofErr w:type="spellEnd"/>
+            <w:proofErr w:type="gramEnd"/>
             <w:r>
               <w:rPr>
                 <w:b/>
@@ -7676,7 +8068,23 @@
                 <w:b/>
                 <w:bCs/>
               </w:rPr>
-              <w:t>{miseEnServiceEpreuvesAutre}</w:t>
+              <w:t>{</w:t>
+            </w:r>
+            <w:proofErr w:type="spellStart"/>
+            <w:r>
+              <w:rPr>
+                <w:b/>
+                <w:bCs/>
+              </w:rPr>
+              <w:t>miseEnServiceEpreuvesAutre</w:t>
+            </w:r>
+            <w:proofErr w:type="spellEnd"/>
+            <w:r>
+              <w:rPr>
+                <w:b/>
+                <w:bCs/>
+              </w:rPr>
+              <w:t>}</w:t>
             </w:r>
           </w:p>
           <w:p>
@@ -7751,7 +8159,25 @@
                 <w:b/>
                 <w:bCs/>
               </w:rPr>
-              <w:t>{dateDerniereVerficationPeriodique}</w:t>
+              <w:t>{</w:t>
+            </w:r>
+            <w:proofErr w:type="spellStart"/>
+            <w:proofErr w:type="gramStart"/>
+            <w:r>
+              <w:rPr>
+                <w:b/>
+                <w:bCs/>
+              </w:rPr>
+              <w:t>dateDerniereVerficationPeriodique</w:t>
+            </w:r>
+            <w:proofErr w:type="spellEnd"/>
+            <w:proofErr w:type="gramEnd"/>
+            <w:r>
+              <w:rPr>
+                <w:b/>
+                <w:bCs/>
+              </w:rPr>
+              <w:t>}</w:t>
             </w:r>
           </w:p>
           <w:p>
@@ -7778,6 +8204,7 @@
               </w:rPr>
               <w:t>{</w:t>
             </w:r>
+            <w:proofErr w:type="spellStart"/>
             <w:r>
               <w:rPr>
                 <w:b/>
@@ -7785,6 +8212,7 @@
               </w:rPr>
               <w:t>dateDerniereVerficationPeriodiqueAutre</w:t>
             </w:r>
+            <w:proofErr w:type="spellEnd"/>
             <w:r>
               <w:rPr>
                 <w:b/>
@@ -7817,6 +8245,7 @@
               </w:rPr>
               <w:t>{</w:t>
             </w:r>
+            <w:proofErr w:type="spellStart"/>
             <w:r>
               <w:rPr>
                 <w:b/>
@@ -7824,6 +8253,7 @@
               </w:rPr>
               <w:t>dateDerniereVerficationPeriodiqueRapport</w:t>
             </w:r>
+            <w:proofErr w:type="spellEnd"/>
             <w:r>
               <w:rPr>
                 <w:b/>
@@ -7896,6 +8326,8 @@
               </w:rPr>
               <w:t>{</w:t>
             </w:r>
+            <w:proofErr w:type="spellStart"/>
+            <w:proofErr w:type="gramStart"/>
             <w:r>
               <w:rPr>
                 <w:b/>
@@ -7903,6 +8335,8 @@
               </w:rPr>
               <w:t>essaischarge</w:t>
             </w:r>
+            <w:proofErr w:type="spellEnd"/>
+            <w:proofErr w:type="gramEnd"/>
             <w:r>
               <w:rPr>
                 <w:b/>
@@ -7915,7 +8349,23 @@
                 <w:b/>
                 <w:bCs/>
               </w:rPr>
-              <w:t xml:space="preserve"> {essaischargeAutre}</w:t>
+              <w:t xml:space="preserve"> {</w:t>
+            </w:r>
+            <w:proofErr w:type="spellStart"/>
+            <w:r>
+              <w:rPr>
+                <w:b/>
+                <w:bCs/>
+              </w:rPr>
+              <w:t>essaischargeAutre</w:t>
+            </w:r>
+            <w:proofErr w:type="spellEnd"/>
+            <w:r>
+              <w:rPr>
+                <w:b/>
+                <w:bCs/>
+              </w:rPr>
+              <w:t>}</w:t>
             </w:r>
           </w:p>
           <w:p>
@@ -7999,14 +8449,46 @@
                 <w:b/>
                 <w:bCs/>
               </w:rPr>
-              <w:t>{modification}</w:t>
-            </w:r>
-            <w:r>
-              <w:rPr>
-                <w:b/>
-                <w:bCs/>
-              </w:rPr>
-              <w:t xml:space="preserve"> {modificationAutre}</w:t>
+              <w:t>{</w:t>
+            </w:r>
+            <w:proofErr w:type="gramStart"/>
+            <w:r>
+              <w:rPr>
+                <w:b/>
+                <w:bCs/>
+              </w:rPr>
+              <w:t>modification</w:t>
+            </w:r>
+            <w:proofErr w:type="gramEnd"/>
+            <w:r>
+              <w:rPr>
+                <w:b/>
+                <w:bCs/>
+              </w:rPr>
+              <w:t>}</w:t>
+            </w:r>
+            <w:r>
+              <w:rPr>
+                <w:b/>
+                <w:bCs/>
+              </w:rPr>
+              <w:t xml:space="preserve"> {</w:t>
+            </w:r>
+            <w:proofErr w:type="spellStart"/>
+            <w:r>
+              <w:rPr>
+                <w:b/>
+                <w:bCs/>
+              </w:rPr>
+              <w:t>modificationAutre</w:t>
+            </w:r>
+            <w:proofErr w:type="spellEnd"/>
+            <w:r>
+              <w:rPr>
+                <w:b/>
+                <w:bCs/>
+              </w:rPr>
+              <w:t>}</w:t>
             </w:r>
           </w:p>
         </w:tc>
@@ -8684,7 +9166,27 @@
                 <w:sz w:val="20"/>
                 <w:szCs w:val="20"/>
               </w:rPr>
-              <w:t>{marquage}</w:t>
+              <w:t>{</w:t>
+            </w:r>
+            <w:proofErr w:type="gramStart"/>
+            <w:r>
+              <w:rPr>
+                <w:b/>
+                <w:bCs/>
+                <w:sz w:val="20"/>
+                <w:szCs w:val="20"/>
+              </w:rPr>
+              <w:t>marquage</w:t>
+            </w:r>
+            <w:proofErr w:type="gramEnd"/>
+            <w:r>
+              <w:rPr>
+                <w:b/>
+                <w:bCs/>
+                <w:sz w:val="20"/>
+                <w:szCs w:val="20"/>
+              </w:rPr>
+              <w:t>}</w:t>
             </w:r>
           </w:p>
         </w:tc>
@@ -8793,7 +9295,29 @@
                 <w:sz w:val="20"/>
                 <w:szCs w:val="20"/>
               </w:rPr>
-              <w:t>{modeDeLevage}</w:t>
+              <w:t>{</w:t>
+            </w:r>
+            <w:proofErr w:type="spellStart"/>
+            <w:proofErr w:type="gramStart"/>
+            <w:r>
+              <w:rPr>
+                <w:b/>
+                <w:bCs/>
+                <w:sz w:val="20"/>
+                <w:szCs w:val="20"/>
+              </w:rPr>
+              <w:t>modeDeLevage</w:t>
+            </w:r>
+            <w:proofErr w:type="spellEnd"/>
+            <w:proofErr w:type="gramEnd"/>
+            <w:r>
+              <w:rPr>
+                <w:b/>
+                <w:bCs/>
+                <w:sz w:val="20"/>
+                <w:szCs w:val="20"/>
+              </w:rPr>
+              <w:t>}</w:t>
             </w:r>
           </w:p>
         </w:tc>
@@ -8914,7 +9438,27 @@
                 <w:sz w:val="20"/>
                 <w:szCs w:val="20"/>
               </w:rPr>
-              <w:t>{chargeMaximaleUtile}</w:t>
+              <w:t>{</w:t>
+            </w:r>
+            <w:proofErr w:type="spellStart"/>
+            <w:r>
+              <w:rPr>
+                <w:b/>
+                <w:bCs/>
+                <w:sz w:val="20"/>
+                <w:szCs w:val="20"/>
+              </w:rPr>
+              <w:t>chargeMaximaleUtile</w:t>
+            </w:r>
+            <w:proofErr w:type="spellEnd"/>
+            <w:r>
+              <w:rPr>
+                <w:b/>
+                <w:bCs/>
+                <w:sz w:val="20"/>
+                <w:szCs w:val="20"/>
+              </w:rPr>
+              <w:t>}</w:t>
             </w:r>
           </w:p>
           <w:p>
@@ -8952,7 +9496,27 @@
                 <w:sz w:val="20"/>
                 <w:szCs w:val="20"/>
               </w:rPr>
-              <w:t>{hauteurDeLevage}</w:t>
+              <w:t>{</w:t>
+            </w:r>
+            <w:proofErr w:type="spellStart"/>
+            <w:r>
+              <w:rPr>
+                <w:b/>
+                <w:bCs/>
+                <w:sz w:val="20"/>
+                <w:szCs w:val="20"/>
+              </w:rPr>
+              <w:t>hauteurDeLevage</w:t>
+            </w:r>
+            <w:proofErr w:type="spellEnd"/>
+            <w:r>
+              <w:rPr>
+                <w:b/>
+                <w:bCs/>
+                <w:sz w:val="20"/>
+                <w:szCs w:val="20"/>
+              </w:rPr>
+              <w:t>}</w:t>
             </w:r>
           </w:p>
           <w:p>
@@ -8989,7 +9553,27 @@
                 <w:sz w:val="20"/>
                 <w:szCs w:val="20"/>
               </w:rPr>
-              <w:t>{portee}</w:t>
+              <w:t>{</w:t>
+            </w:r>
+            <w:proofErr w:type="spellStart"/>
+            <w:r>
+              <w:rPr>
+                <w:b/>
+                <w:bCs/>
+                <w:sz w:val="20"/>
+                <w:szCs w:val="20"/>
+              </w:rPr>
+              <w:t>portee</w:t>
+            </w:r>
+            <w:proofErr w:type="spellEnd"/>
+            <w:r>
+              <w:rPr>
+                <w:b/>
+                <w:bCs/>
+                <w:sz w:val="20"/>
+                <w:szCs w:val="20"/>
+              </w:rPr>
+              <w:t>}</w:t>
             </w:r>
             <w:r>
               <w:rPr>
@@ -9040,7 +9624,27 @@
                 <w:sz w:val="20"/>
                 <w:szCs w:val="20"/>
               </w:rPr>
-              <w:t>{porteFaux}</w:t>
+              <w:t>{</w:t>
+            </w:r>
+            <w:proofErr w:type="spellStart"/>
+            <w:r>
+              <w:rPr>
+                <w:b/>
+                <w:bCs/>
+                <w:sz w:val="20"/>
+                <w:szCs w:val="20"/>
+              </w:rPr>
+              <w:t>porteFaux</w:t>
+            </w:r>
+            <w:proofErr w:type="spellEnd"/>
+            <w:r>
+              <w:rPr>
+                <w:b/>
+                <w:bCs/>
+                <w:sz w:val="20"/>
+                <w:szCs w:val="20"/>
+              </w:rPr>
+              <w:t>}</w:t>
             </w:r>
           </w:p>
           <w:p>
@@ -9070,7 +9674,27 @@
                 <w:sz w:val="20"/>
                 <w:szCs w:val="20"/>
               </w:rPr>
-              <w:t>{longueurDuCheminDeRoulement}</w:t>
+              <w:t>{</w:t>
+            </w:r>
+            <w:proofErr w:type="spellStart"/>
+            <w:r>
+              <w:rPr>
+                <w:b/>
+                <w:bCs/>
+                <w:sz w:val="20"/>
+                <w:szCs w:val="20"/>
+              </w:rPr>
+              <w:t>longueurDuCheminDeRoulement</w:t>
+            </w:r>
+            <w:proofErr w:type="spellEnd"/>
+            <w:r>
+              <w:rPr>
+                <w:b/>
+                <w:bCs/>
+                <w:sz w:val="20"/>
+                <w:szCs w:val="20"/>
+              </w:rPr>
+              <w:t>}</w:t>
             </w:r>
           </w:p>
           <w:p>
@@ -9115,23 +9739,61 @@
                 <w:sz w:val="20"/>
                 <w:szCs w:val="20"/>
               </w:rPr>
-              <w:t>{suspentes}</w:t>
-            </w:r>
-            <w:r>
-              <w:rPr>
-                <w:sz w:val="20"/>
-                <w:szCs w:val="20"/>
-              </w:rPr>
-              <w:t xml:space="preserve">  : </w:t>
-            </w:r>
-            <w:r>
-              <w:rPr>
-                <w:b/>
-                <w:bCs/>
-                <w:sz w:val="20"/>
-                <w:szCs w:val="20"/>
-              </w:rPr>
-              <w:t>{suspentesAutre}</w:t>
+              <w:t>{</w:t>
+            </w:r>
+            <w:proofErr w:type="gramStart"/>
+            <w:r>
+              <w:rPr>
+                <w:b/>
+                <w:bCs/>
+                <w:sz w:val="20"/>
+                <w:szCs w:val="20"/>
+              </w:rPr>
+              <w:t>suspentes}</w:t>
+            </w:r>
+            <w:r>
+              <w:rPr>
+                <w:sz w:val="20"/>
+                <w:szCs w:val="20"/>
+              </w:rPr>
+              <w:t xml:space="preserve">  :</w:t>
+            </w:r>
+            <w:proofErr w:type="gramEnd"/>
+            <w:r>
+              <w:rPr>
+                <w:sz w:val="20"/>
+                <w:szCs w:val="20"/>
+              </w:rPr>
+              <w:t xml:space="preserve"> </w:t>
+            </w:r>
+            <w:r>
+              <w:rPr>
+                <w:b/>
+                <w:bCs/>
+                <w:sz w:val="20"/>
+                <w:szCs w:val="20"/>
+              </w:rPr>
+              <w:t>{</w:t>
+            </w:r>
+            <w:proofErr w:type="spellStart"/>
+            <w:r>
+              <w:rPr>
+                <w:b/>
+                <w:bCs/>
+                <w:sz w:val="20"/>
+                <w:szCs w:val="20"/>
+              </w:rPr>
+              <w:t>suspentesAutre</w:t>
+            </w:r>
+            <w:proofErr w:type="spellEnd"/>
+            <w:r>
+              <w:rPr>
+                <w:b/>
+                <w:bCs/>
+                <w:sz w:val="20"/>
+                <w:szCs w:val="20"/>
+              </w:rPr>
+              <w:t>}</w:t>
             </w:r>
           </w:p>
           <w:p>
@@ -9202,7 +9864,27 @@
                 <w:sz w:val="20"/>
                 <w:szCs w:val="20"/>
               </w:rPr>
-              <w:t>{diametre}</w:t>
+              <w:t>{</w:t>
+            </w:r>
+            <w:proofErr w:type="spellStart"/>
+            <w:r>
+              <w:rPr>
+                <w:b/>
+                <w:bCs/>
+                <w:sz w:val="20"/>
+                <w:szCs w:val="20"/>
+              </w:rPr>
+              <w:t>diametre</w:t>
+            </w:r>
+            <w:proofErr w:type="spellEnd"/>
+            <w:r>
+              <w:rPr>
+                <w:b/>
+                <w:bCs/>
+                <w:sz w:val="20"/>
+                <w:szCs w:val="20"/>
+              </w:rPr>
+              <w:t>}</w:t>
             </w:r>
           </w:p>
         </w:tc>
@@ -9312,7 +9994,29 @@
                 <w:sz w:val="20"/>
                 <w:szCs w:val="20"/>
               </w:rPr>
-              <w:t>{sansObjet}</w:t>
+              <w:t>{</w:t>
+            </w:r>
+            <w:proofErr w:type="spellStart"/>
+            <w:proofErr w:type="gramStart"/>
+            <w:r>
+              <w:rPr>
+                <w:b/>
+                <w:bCs/>
+                <w:sz w:val="20"/>
+                <w:szCs w:val="20"/>
+              </w:rPr>
+              <w:t>sansObjet</w:t>
+            </w:r>
+            <w:proofErr w:type="spellEnd"/>
+            <w:proofErr w:type="gramEnd"/>
+            <w:r>
+              <w:rPr>
+                <w:b/>
+                <w:bCs/>
+                <w:sz w:val="20"/>
+                <w:szCs w:val="20"/>
+              </w:rPr>
+              <w:t>}</w:t>
             </w:r>
           </w:p>
           <w:p>
@@ -9335,8 +10039,17 @@
                 <w:sz w:val="20"/>
                 <w:szCs w:val="20"/>
               </w:rPr>
-              <w:t>Charge maximale utile de chaque palan (kg):</w:t>
-            </w:r>
+              <w:t>Charge maximale utile de chaque palan (kg</w:t>
+            </w:r>
+            <w:proofErr w:type="gramStart"/>
+            <w:r>
+              <w:rPr>
+                <w:sz w:val="20"/>
+                <w:szCs w:val="20"/>
+              </w:rPr>
+              <w:t>):</w:t>
+            </w:r>
+            <w:proofErr w:type="gramEnd"/>
             <w:r>
               <w:rPr>
                 <w:sz w:val="20"/>
@@ -9353,6 +10066,7 @@
               </w:rPr>
               <w:t>{</w:t>
             </w:r>
+            <w:proofErr w:type="spellStart"/>
             <w:r>
               <w:rPr>
                 <w:b/>
@@ -9362,6 +10076,7 @@
               </w:rPr>
               <w:t>chargeMaximale</w:t>
             </w:r>
+            <w:proofErr w:type="spellEnd"/>
             <w:r>
               <w:rPr>
                 <w:b/>
@@ -9414,7 +10129,18 @@
                 <w:sz w:val="20"/>
                 <w:szCs w:val="20"/>
               </w:rPr>
-              <w:t>{suspentes</w:t>
+              <w:t>{</w:t>
+            </w:r>
+            <w:proofErr w:type="spellStart"/>
+            <w:proofErr w:type="gramStart"/>
+            <w:r>
+              <w:rPr>
+                <w:b/>
+                <w:bCs/>
+                <w:sz w:val="20"/>
+                <w:szCs w:val="20"/>
+              </w:rPr>
+              <w:t>suspentes</w:t>
             </w:r>
             <w:r>
               <w:rPr>
@@ -9425,6 +10151,8 @@
               </w:rPr>
               <w:t>L</w:t>
             </w:r>
+            <w:proofErr w:type="spellEnd"/>
+            <w:proofErr w:type="gramEnd"/>
             <w:r>
               <w:rPr>
                 <w:b/>
@@ -9448,7 +10176,17 @@
                 <w:sz w:val="20"/>
                 <w:szCs w:val="20"/>
               </w:rPr>
-              <w:t>{suspentesAutre</w:t>
+              <w:t>{</w:t>
+            </w:r>
+            <w:proofErr w:type="spellStart"/>
+            <w:r>
+              <w:rPr>
+                <w:b/>
+                <w:bCs/>
+                <w:sz w:val="20"/>
+                <w:szCs w:val="20"/>
+              </w:rPr>
+              <w:t>suspentesAutre</w:t>
             </w:r>
             <w:r>
               <w:rPr>
@@ -9459,6 +10197,7 @@
               </w:rPr>
               <w:t>L</w:t>
             </w:r>
+            <w:proofErr w:type="spellEnd"/>
             <w:r>
               <w:rPr>
                 <w:b/>
@@ -9499,6 +10238,7 @@
               </w:rPr>
               <w:t>{</w:t>
             </w:r>
+            <w:proofErr w:type="spellStart"/>
             <w:r>
               <w:rPr>
                 <w:b/>
@@ -9517,6 +10257,7 @@
               </w:rPr>
               <w:t>e</w:t>
             </w:r>
+            <w:proofErr w:type="spellEnd"/>
             <w:r>
               <w:rPr>
                 <w:b/>
@@ -9563,8 +10304,30 @@
                 <w:sz w:val="20"/>
                 <w:szCs w:val="20"/>
               </w:rPr>
-              <w:t>{diametreLevage }</w:t>
-            </w:r>
+              <w:t>{</w:t>
+            </w:r>
+            <w:proofErr w:type="spellStart"/>
+            <w:proofErr w:type="gramStart"/>
+            <w:r>
+              <w:rPr>
+                <w:b/>
+                <w:bCs/>
+                <w:sz w:val="20"/>
+                <w:szCs w:val="20"/>
+              </w:rPr>
+              <w:t>diametreLevage</w:t>
+            </w:r>
+            <w:proofErr w:type="spellEnd"/>
+            <w:r>
+              <w:rPr>
+                <w:b/>
+                <w:bCs/>
+                <w:sz w:val="20"/>
+                <w:szCs w:val="20"/>
+              </w:rPr>
+              <w:t xml:space="preserve"> }</w:t>
+            </w:r>
+            <w:proofErr w:type="gramEnd"/>
           </w:p>
         </w:tc>
       </w:tr>
@@ -9668,7 +10431,29 @@
                 <w:sz w:val="20"/>
                 <w:szCs w:val="20"/>
               </w:rPr>
-              <w:t>{modeInstallation}</w:t>
+              <w:t>{</w:t>
+            </w:r>
+            <w:proofErr w:type="spellStart"/>
+            <w:proofErr w:type="gramStart"/>
+            <w:r>
+              <w:rPr>
+                <w:b/>
+                <w:bCs/>
+                <w:sz w:val="20"/>
+                <w:szCs w:val="20"/>
+              </w:rPr>
+              <w:t>modeInstallation</w:t>
+            </w:r>
+            <w:proofErr w:type="spellEnd"/>
+            <w:proofErr w:type="gramEnd"/>
+            <w:r>
+              <w:rPr>
+                <w:b/>
+                <w:bCs/>
+                <w:sz w:val="20"/>
+                <w:szCs w:val="20"/>
+              </w:rPr>
+              <w:t>}</w:t>
             </w:r>
           </w:p>
           <w:p>
@@ -9681,22 +10466,52 @@
               </w:tabs>
               <w:snapToGrid w:val="0"/>
               <w:spacing w:line="360" w:lineRule="auto"/>
-              <w:ind w:left="720"/>
-              <w:rPr>
-                <w:b/>
-                <w:bCs/>
-                <w:sz w:val="20"/>
-                <w:szCs w:val="20"/>
-              </w:rPr>
-            </w:pPr>
-            <w:r>
-              <w:rPr>
-                <w:b/>
-                <w:bCs/>
-                <w:sz w:val="20"/>
-                <w:szCs w:val="20"/>
-              </w:rPr>
-              <w:t>{modeInstallationDetails} {modeInstallationDetailsAutre}</w:t>
+              <w:rPr>
+                <w:b/>
+                <w:bCs/>
+                <w:sz w:val="20"/>
+                <w:szCs w:val="20"/>
+              </w:rPr>
+            </w:pPr>
+            <w:r>
+              <w:rPr>
+                <w:b/>
+                <w:bCs/>
+                <w:sz w:val="20"/>
+                <w:szCs w:val="20"/>
+              </w:rPr>
+              <w:t xml:space="preserve">      </w:t>
+            </w:r>
+            <w:r>
+              <w:rPr>
+                <w:b/>
+                <w:bCs/>
+                <w:sz w:val="20"/>
+                <w:szCs w:val="20"/>
+              </w:rPr>
+              <w:t>{</w:t>
+            </w:r>
+            <w:proofErr w:type="spellStart"/>
+            <w:proofErr w:type="gramStart"/>
+            <w:r>
+              <w:rPr>
+                <w:b/>
+                <w:bCs/>
+                <w:sz w:val="20"/>
+                <w:szCs w:val="20"/>
+              </w:rPr>
+              <w:t>modeInstallationDetails</w:t>
+            </w:r>
+            <w:proofErr w:type="spellEnd"/>
+            <w:proofErr w:type="gramEnd"/>
+            <w:r>
+              <w:rPr>
+                <w:b/>
+                <w:bCs/>
+                <w:sz w:val="20"/>
+                <w:szCs w:val="20"/>
+              </w:rPr>
+              <w:t>}</w:t>
             </w:r>
           </w:p>
           <w:p>
@@ -9819,21 +10634,25 @@
               </w:rPr>
               <w:t>{</w:t>
             </w:r>
-            <w:r>
-              <w:rPr>
-                <w:b/>
-                <w:sz w:val="20"/>
-                <w:szCs w:val="20"/>
-              </w:rPr>
-              <w:t>#</w:t>
-            </w:r>
-            <w:r>
-              <w:rPr>
-                <w:b/>
-                <w:sz w:val="20"/>
-                <w:szCs w:val="20"/>
-              </w:rPr>
-              <w:t>sourceEnergie}</w:t>
+            <w:proofErr w:type="spellStart"/>
+            <w:proofErr w:type="gramStart"/>
+            <w:r>
+              <w:rPr>
+                <w:b/>
+                <w:sz w:val="20"/>
+                <w:szCs w:val="20"/>
+              </w:rPr>
+              <w:t>sourceEnergie</w:t>
+            </w:r>
+            <w:proofErr w:type="spellEnd"/>
+            <w:proofErr w:type="gramEnd"/>
+            <w:r>
+              <w:rPr>
+                <w:b/>
+                <w:sz w:val="20"/>
+                <w:szCs w:val="20"/>
+              </w:rPr>
+              <w:t>}</w:t>
             </w:r>
           </w:p>
           <w:p>
@@ -9859,33 +10678,59 @@
                 <w:sz w:val="20"/>
                 <w:szCs w:val="20"/>
               </w:rPr>
-              <w:t>{name}</w:t>
-            </w:r>
-          </w:p>
-          <w:p>
-            <w:pPr>
-              <w:keepLines/>
-              <w:tabs>
-                <w:tab w:val="left" w:pos="1348"/>
-                <w:tab w:val="left" w:pos="2907"/>
-                <w:tab w:val="left" w:pos="4466"/>
-                <w:tab w:val="left" w:pos="5175"/>
-              </w:tabs>
-              <w:snapToGrid w:val="0"/>
-              <w:spacing w:line="360" w:lineRule="auto"/>
-              <w:rPr>
-                <w:b/>
-                <w:sz w:val="20"/>
-                <w:szCs w:val="20"/>
-              </w:rPr>
-            </w:pPr>
-            <w:r>
-              <w:rPr>
-                <w:b/>
-                <w:sz w:val="20"/>
-                <w:szCs w:val="20"/>
-              </w:rPr>
-              <w:t>{/sourceEnergie}</w:t>
+              <w:t xml:space="preserve">      </w:t>
+            </w:r>
+            <w:r>
+              <w:rPr>
+                <w:b/>
+                <w:sz w:val="20"/>
+                <w:szCs w:val="20"/>
+              </w:rPr>
+              <w:t>{</w:t>
+            </w:r>
+            <w:proofErr w:type="spellStart"/>
+            <w:proofErr w:type="gramStart"/>
+            <w:r>
+              <w:rPr>
+                <w:b/>
+                <w:sz w:val="20"/>
+                <w:szCs w:val="20"/>
+              </w:rPr>
+              <w:t>detailS</w:t>
+            </w:r>
+            <w:r>
+              <w:rPr>
+                <w:b/>
+                <w:sz w:val="20"/>
+                <w:szCs w:val="20"/>
+              </w:rPr>
+              <w:t>ource</w:t>
+            </w:r>
+            <w:r>
+              <w:rPr>
+                <w:b/>
+                <w:sz w:val="20"/>
+                <w:szCs w:val="20"/>
+              </w:rPr>
+              <w:t>De</w:t>
+            </w:r>
+            <w:r>
+              <w:rPr>
+                <w:b/>
+                <w:sz w:val="20"/>
+                <w:szCs w:val="20"/>
+              </w:rPr>
+              <w:t>nergie</w:t>
+            </w:r>
+            <w:proofErr w:type="spellEnd"/>
+            <w:proofErr w:type="gramEnd"/>
+            <w:r>
+              <w:rPr>
+                <w:b/>
+                <w:sz w:val="20"/>
+                <w:szCs w:val="20"/>
+              </w:rPr>
+              <w:t>}</w:t>
             </w:r>
           </w:p>
         </w:tc>
@@ -9893,21 +10738,7 @@
     </w:tbl>
     <w:p>
       <w:pPr>
-        <w:pStyle w:val="Paragraphedeliste"/>
         <w:spacing w:before="60" w:line="219" w:lineRule="exact"/>
-        <w:ind w:left="567" w:firstLine="0"/>
-        <w:jc w:val="both"/>
-        <w:rPr>
-          <w:sz w:val="20"/>
-          <w:szCs w:val="20"/>
-        </w:rPr>
-      </w:pPr>
-    </w:p>
-    <w:p>
-      <w:pPr>
-        <w:pStyle w:val="Paragraphedeliste"/>
-        <w:spacing w:before="60" w:line="219" w:lineRule="exact"/>
-        <w:ind w:left="567" w:firstLine="0"/>
         <w:jc w:val="both"/>
         <w:rPr>
           <w:sz w:val="20"/>
@@ -10348,7 +11179,23 @@
                 <w:sz w:val="20"/>
                 <w:szCs w:val="20"/>
               </w:rPr>
-              <w:t>{#aExamen}{titre}</w:t>
+              <w:t>{#</w:t>
+            </w:r>
+            <w:proofErr w:type="gramStart"/>
+            <w:r>
+              <w:rPr>
+                <w:sz w:val="20"/>
+                <w:szCs w:val="20"/>
+              </w:rPr>
+              <w:t>aExamen}{</w:t>
+            </w:r>
+            <w:proofErr w:type="gramEnd"/>
+            <w:r>
+              <w:rPr>
+                <w:sz w:val="20"/>
+                <w:szCs w:val="20"/>
+              </w:rPr>
+              <w:t>titre}</w:t>
             </w:r>
           </w:p>
         </w:tc>
@@ -10375,7 +11222,39 @@
                 <w:sz w:val="20"/>
                 <w:szCs w:val="20"/>
               </w:rPr>
-              <w:t>{avis}{/aExamen}</w:t>
+              <w:t>{</w:t>
+            </w:r>
+            <w:proofErr w:type="gramStart"/>
+            <w:r>
+              <w:rPr>
+                <w:sz w:val="20"/>
+                <w:szCs w:val="20"/>
+              </w:rPr>
+              <w:t>avis</w:t>
+            </w:r>
+            <w:proofErr w:type="gramEnd"/>
+            <w:r>
+              <w:rPr>
+                <w:sz w:val="20"/>
+                <w:szCs w:val="20"/>
+              </w:rPr>
+              <w:t>}{/</w:t>
+            </w:r>
+            <w:proofErr w:type="spellStart"/>
+            <w:r>
+              <w:rPr>
+                <w:sz w:val="20"/>
+                <w:szCs w:val="20"/>
+              </w:rPr>
+              <w:t>aExamen</w:t>
+            </w:r>
+            <w:proofErr w:type="spellEnd"/>
+            <w:r>
+              <w:rPr>
+                <w:sz w:val="20"/>
+                <w:szCs w:val="20"/>
+              </w:rPr>
+              <w:t>}</w:t>
             </w:r>
           </w:p>
         </w:tc>
@@ -10559,7 +11438,23 @@
                 <w:sz w:val="20"/>
                 <w:szCs w:val="20"/>
               </w:rPr>
-              <w:t>{#bExamen}{titre}</w:t>
+              <w:t>{#</w:t>
+            </w:r>
+            <w:proofErr w:type="gramStart"/>
+            <w:r>
+              <w:rPr>
+                <w:sz w:val="20"/>
+                <w:szCs w:val="20"/>
+              </w:rPr>
+              <w:t>bExamen}{</w:t>
+            </w:r>
+            <w:proofErr w:type="gramEnd"/>
+            <w:r>
+              <w:rPr>
+                <w:sz w:val="20"/>
+                <w:szCs w:val="20"/>
+              </w:rPr>
+              <w:t>titre}</w:t>
             </w:r>
           </w:p>
         </w:tc>
@@ -10586,8 +11481,25 @@
                 <w:sz w:val="20"/>
                 <w:szCs w:val="20"/>
               </w:rPr>
-              <w:t>{avis}{/</w:t>
-            </w:r>
+              <w:t>{</w:t>
+            </w:r>
+            <w:proofErr w:type="gramStart"/>
+            <w:r>
+              <w:rPr>
+                <w:sz w:val="20"/>
+                <w:szCs w:val="20"/>
+              </w:rPr>
+              <w:t>avis</w:t>
+            </w:r>
+            <w:proofErr w:type="gramEnd"/>
+            <w:r>
+              <w:rPr>
+                <w:sz w:val="20"/>
+                <w:szCs w:val="20"/>
+              </w:rPr>
+              <w:t>}{/</w:t>
+            </w:r>
+            <w:proofErr w:type="spellStart"/>
             <w:r>
               <w:rPr>
                 <w:sz w:val="20"/>
@@ -10600,7 +11512,15 @@
                 <w:sz w:val="20"/>
                 <w:szCs w:val="20"/>
               </w:rPr>
-              <w:t>Examen}</w:t>
+              <w:t>Examen</w:t>
+            </w:r>
+            <w:proofErr w:type="spellEnd"/>
+            <w:r>
+              <w:rPr>
+                <w:sz w:val="20"/>
+                <w:szCs w:val="20"/>
+              </w:rPr>
+              <w:t>}</w:t>
             </w:r>
           </w:p>
         </w:tc>
@@ -10786,7 +11706,23 @@
                 <w:sz w:val="20"/>
                 <w:szCs w:val="20"/>
               </w:rPr>
-              <w:t>{#cExamen}{titre}</w:t>
+              <w:t>{#</w:t>
+            </w:r>
+            <w:proofErr w:type="gramStart"/>
+            <w:r>
+              <w:rPr>
+                <w:sz w:val="20"/>
+                <w:szCs w:val="20"/>
+              </w:rPr>
+              <w:t>cExamen}{</w:t>
+            </w:r>
+            <w:proofErr w:type="gramEnd"/>
+            <w:r>
+              <w:rPr>
+                <w:sz w:val="20"/>
+                <w:szCs w:val="20"/>
+              </w:rPr>
+              <w:t>titre}</w:t>
             </w:r>
           </w:p>
         </w:tc>
@@ -10817,7 +11753,23 @@
                 <w:sz w:val="20"/>
                 <w:szCs w:val="20"/>
               </w:rPr>
-              <w:t>{avis}{</w:t>
+              <w:t>{</w:t>
+            </w:r>
+            <w:proofErr w:type="gramStart"/>
+            <w:r>
+              <w:rPr>
+                <w:sz w:val="20"/>
+                <w:szCs w:val="20"/>
+              </w:rPr>
+              <w:t>avis</w:t>
+            </w:r>
+            <w:proofErr w:type="gramEnd"/>
+            <w:r>
+              <w:rPr>
+                <w:sz w:val="20"/>
+                <w:szCs w:val="20"/>
+              </w:rPr>
+              <w:t>}{</w:t>
             </w:r>
             <w:r>
               <w:rPr>
@@ -10826,6 +11778,7 @@
               </w:rPr>
               <w:t>/</w:t>
             </w:r>
+            <w:proofErr w:type="spellStart"/>
             <w:r>
               <w:rPr>
                 <w:sz w:val="20"/>
@@ -10838,7 +11791,15 @@
                 <w:sz w:val="20"/>
                 <w:szCs w:val="20"/>
               </w:rPr>
-              <w:t>Examen}</w:t>
+              <w:t>Examen</w:t>
+            </w:r>
+            <w:proofErr w:type="spellEnd"/>
+            <w:r>
+              <w:rPr>
+                <w:sz w:val="20"/>
+                <w:szCs w:val="20"/>
+              </w:rPr>
+              <w:t>}</w:t>
             </w:r>
           </w:p>
         </w:tc>
@@ -11026,7 +11987,23 @@
                 <w:sz w:val="20"/>
                 <w:szCs w:val="20"/>
               </w:rPr>
-              <w:t>{#dExamen}{titre}</w:t>
+              <w:t>{#</w:t>
+            </w:r>
+            <w:proofErr w:type="gramStart"/>
+            <w:r>
+              <w:rPr>
+                <w:sz w:val="20"/>
+                <w:szCs w:val="20"/>
+              </w:rPr>
+              <w:t>dExamen}{</w:t>
+            </w:r>
+            <w:proofErr w:type="gramEnd"/>
+            <w:r>
+              <w:rPr>
+                <w:sz w:val="20"/>
+                <w:szCs w:val="20"/>
+              </w:rPr>
+              <w:t>titre}</w:t>
             </w:r>
           </w:p>
         </w:tc>
@@ -11053,8 +12030,25 @@
                 <w:sz w:val="20"/>
                 <w:szCs w:val="20"/>
               </w:rPr>
-              <w:t>{avis}{/</w:t>
-            </w:r>
+              <w:t>{</w:t>
+            </w:r>
+            <w:proofErr w:type="gramStart"/>
+            <w:r>
+              <w:rPr>
+                <w:sz w:val="20"/>
+                <w:szCs w:val="20"/>
+              </w:rPr>
+              <w:t>avis</w:t>
+            </w:r>
+            <w:proofErr w:type="gramEnd"/>
+            <w:r>
+              <w:rPr>
+                <w:sz w:val="20"/>
+                <w:szCs w:val="20"/>
+              </w:rPr>
+              <w:t>}{/</w:t>
+            </w:r>
+            <w:proofErr w:type="spellStart"/>
             <w:r>
               <w:rPr>
                 <w:sz w:val="20"/>
@@ -11067,7 +12061,15 @@
                 <w:sz w:val="20"/>
                 <w:szCs w:val="20"/>
               </w:rPr>
-              <w:t>Examen}</w:t>
+              <w:t>Examen</w:t>
+            </w:r>
+            <w:proofErr w:type="spellEnd"/>
+            <w:r>
+              <w:rPr>
+                <w:sz w:val="20"/>
+                <w:szCs w:val="20"/>
+              </w:rPr>
+              <w:t>}</w:t>
             </w:r>
           </w:p>
         </w:tc>
@@ -11252,7 +12254,23 @@
                 <w:sz w:val="20"/>
                 <w:szCs w:val="20"/>
               </w:rPr>
-              <w:t>{#eExamen}{titre}</w:t>
+              <w:t>{#</w:t>
+            </w:r>
+            <w:proofErr w:type="gramStart"/>
+            <w:r>
+              <w:rPr>
+                <w:sz w:val="20"/>
+                <w:szCs w:val="20"/>
+              </w:rPr>
+              <w:t>eExamen}{</w:t>
+            </w:r>
+            <w:proofErr w:type="gramEnd"/>
+            <w:r>
+              <w:rPr>
+                <w:sz w:val="20"/>
+                <w:szCs w:val="20"/>
+              </w:rPr>
+              <w:t>titre}</w:t>
             </w:r>
           </w:p>
         </w:tc>
@@ -11279,8 +12297,25 @@
                 <w:sz w:val="20"/>
                 <w:szCs w:val="20"/>
               </w:rPr>
-              <w:t>{avis}{/</w:t>
-            </w:r>
+              <w:t>{</w:t>
+            </w:r>
+            <w:proofErr w:type="gramStart"/>
+            <w:r>
+              <w:rPr>
+                <w:sz w:val="20"/>
+                <w:szCs w:val="20"/>
+              </w:rPr>
+              <w:t>avis</w:t>
+            </w:r>
+            <w:proofErr w:type="gramEnd"/>
+            <w:r>
+              <w:rPr>
+                <w:sz w:val="20"/>
+                <w:szCs w:val="20"/>
+              </w:rPr>
+              <w:t>}{/</w:t>
+            </w:r>
+            <w:proofErr w:type="spellStart"/>
             <w:r>
               <w:rPr>
                 <w:sz w:val="20"/>
@@ -11293,7 +12328,15 @@
                 <w:sz w:val="20"/>
                 <w:szCs w:val="20"/>
               </w:rPr>
-              <w:t>Examen}</w:t>
+              <w:t>Examen</w:t>
+            </w:r>
+            <w:proofErr w:type="spellEnd"/>
+            <w:r>
+              <w:rPr>
+                <w:sz w:val="20"/>
+                <w:szCs w:val="20"/>
+              </w:rPr>
+              <w:t>}</w:t>
             </w:r>
           </w:p>
         </w:tc>
@@ -11476,7 +12519,23 @@
                 <w:sz w:val="20"/>
                 <w:szCs w:val="20"/>
               </w:rPr>
-              <w:t>{#fExamen}{titre}</w:t>
+              <w:t>{#</w:t>
+            </w:r>
+            <w:proofErr w:type="gramStart"/>
+            <w:r>
+              <w:rPr>
+                <w:sz w:val="20"/>
+                <w:szCs w:val="20"/>
+              </w:rPr>
+              <w:t>fExamen}{</w:t>
+            </w:r>
+            <w:proofErr w:type="gramEnd"/>
+            <w:r>
+              <w:rPr>
+                <w:sz w:val="20"/>
+                <w:szCs w:val="20"/>
+              </w:rPr>
+              <w:t>titre}</w:t>
             </w:r>
           </w:p>
         </w:tc>
@@ -11503,8 +12562,25 @@
                 <w:sz w:val="20"/>
                 <w:szCs w:val="20"/>
               </w:rPr>
-              <w:t>{avis}{/</w:t>
-            </w:r>
+              <w:t>{</w:t>
+            </w:r>
+            <w:proofErr w:type="gramStart"/>
+            <w:r>
+              <w:rPr>
+                <w:sz w:val="20"/>
+                <w:szCs w:val="20"/>
+              </w:rPr>
+              <w:t>avis</w:t>
+            </w:r>
+            <w:proofErr w:type="gramEnd"/>
+            <w:r>
+              <w:rPr>
+                <w:sz w:val="20"/>
+                <w:szCs w:val="20"/>
+              </w:rPr>
+              <w:t>}{/</w:t>
+            </w:r>
+            <w:proofErr w:type="spellStart"/>
             <w:r>
               <w:rPr>
                 <w:sz w:val="20"/>
@@ -11517,7 +12593,15 @@
                 <w:sz w:val="20"/>
                 <w:szCs w:val="20"/>
               </w:rPr>
-              <w:t>Examen}</w:t>
+              <w:t>Examen</w:t>
+            </w:r>
+            <w:proofErr w:type="spellEnd"/>
+            <w:r>
+              <w:rPr>
+                <w:sz w:val="20"/>
+                <w:szCs w:val="20"/>
+              </w:rPr>
+              <w:t>}</w:t>
             </w:r>
           </w:p>
         </w:tc>
@@ -11853,7 +12937,23 @@
                 <w:sz w:val="20"/>
                 <w:szCs w:val="20"/>
               </w:rPr>
-              <w:t>{#gExamen}{titre}</w:t>
+              <w:t>{#</w:t>
+            </w:r>
+            <w:proofErr w:type="gramStart"/>
+            <w:r>
+              <w:rPr>
+                <w:sz w:val="20"/>
+                <w:szCs w:val="20"/>
+              </w:rPr>
+              <w:t>gExamen}{</w:t>
+            </w:r>
+            <w:proofErr w:type="gramEnd"/>
+            <w:r>
+              <w:rPr>
+                <w:sz w:val="20"/>
+                <w:szCs w:val="20"/>
+              </w:rPr>
+              <w:t>titre}</w:t>
             </w:r>
           </w:p>
         </w:tc>
@@ -11881,7 +12981,39 @@
                 <w:sz w:val="20"/>
                 <w:szCs w:val="20"/>
               </w:rPr>
-              <w:t>{avis}{/gExamen}</w:t>
+              <w:t>{</w:t>
+            </w:r>
+            <w:proofErr w:type="gramStart"/>
+            <w:r>
+              <w:rPr>
+                <w:sz w:val="20"/>
+                <w:szCs w:val="20"/>
+              </w:rPr>
+              <w:t>avis</w:t>
+            </w:r>
+            <w:proofErr w:type="gramEnd"/>
+            <w:r>
+              <w:rPr>
+                <w:sz w:val="20"/>
+                <w:szCs w:val="20"/>
+              </w:rPr>
+              <w:t>}{/</w:t>
+            </w:r>
+            <w:proofErr w:type="spellStart"/>
+            <w:r>
+              <w:rPr>
+                <w:sz w:val="20"/>
+                <w:szCs w:val="20"/>
+              </w:rPr>
+              <w:t>gExamen</w:t>
+            </w:r>
+            <w:proofErr w:type="spellEnd"/>
+            <w:r>
+              <w:rPr>
+                <w:sz w:val="20"/>
+                <w:szCs w:val="20"/>
+              </w:rPr>
+              <w:t>}</w:t>
             </w:r>
           </w:p>
         </w:tc>
@@ -11975,7 +13107,27 @@
                 <w:sz w:val="20"/>
                 <w:szCs w:val="20"/>
               </w:rPr>
-              <w:t>SUSPENTES TAMBOURS POULIES  DISPOSITIFS DE PREHENSION</w:t>
+              <w:t xml:space="preserve">SUSPENTES TAMBOURS </w:t>
+            </w:r>
+            <w:proofErr w:type="gramStart"/>
+            <w:r>
+              <w:rPr>
+                <w:b/>
+                <w:bCs/>
+                <w:sz w:val="20"/>
+                <w:szCs w:val="20"/>
+              </w:rPr>
+              <w:t>POULIES  DISPOSITIFS</w:t>
+            </w:r>
+            <w:proofErr w:type="gramEnd"/>
+            <w:r>
+              <w:rPr>
+                <w:b/>
+                <w:bCs/>
+                <w:sz w:val="20"/>
+                <w:szCs w:val="20"/>
+              </w:rPr>
+              <w:t xml:space="preserve"> DE PREHENSION</w:t>
             </w:r>
           </w:p>
         </w:tc>
@@ -12059,7 +13211,23 @@
                 <w:sz w:val="20"/>
                 <w:szCs w:val="20"/>
               </w:rPr>
-              <w:t>{#hExamen}{titre}</w:t>
+              <w:t>{#</w:t>
+            </w:r>
+            <w:proofErr w:type="gramStart"/>
+            <w:r>
+              <w:rPr>
+                <w:sz w:val="20"/>
+                <w:szCs w:val="20"/>
+              </w:rPr>
+              <w:t>hExamen}{</w:t>
+            </w:r>
+            <w:proofErr w:type="gramEnd"/>
+            <w:r>
+              <w:rPr>
+                <w:sz w:val="20"/>
+                <w:szCs w:val="20"/>
+              </w:rPr>
+              <w:t>titre}</w:t>
             </w:r>
           </w:p>
         </w:tc>
@@ -12087,8 +13255,25 @@
                 <w:sz w:val="20"/>
                 <w:szCs w:val="20"/>
               </w:rPr>
-              <w:t>{avis}{/</w:t>
-            </w:r>
+              <w:t>{</w:t>
+            </w:r>
+            <w:proofErr w:type="gramStart"/>
+            <w:r>
+              <w:rPr>
+                <w:sz w:val="20"/>
+                <w:szCs w:val="20"/>
+              </w:rPr>
+              <w:t>avis</w:t>
+            </w:r>
+            <w:proofErr w:type="gramEnd"/>
+            <w:r>
+              <w:rPr>
+                <w:sz w:val="20"/>
+                <w:szCs w:val="20"/>
+              </w:rPr>
+              <w:t>}{/</w:t>
+            </w:r>
+            <w:proofErr w:type="spellStart"/>
             <w:r>
               <w:rPr>
                 <w:sz w:val="20"/>
@@ -12101,7 +13286,15 @@
                 <w:sz w:val="20"/>
                 <w:szCs w:val="20"/>
               </w:rPr>
-              <w:t>Examen}</w:t>
+              <w:t>Examen</w:t>
+            </w:r>
+            <w:proofErr w:type="spellEnd"/>
+            <w:r>
+              <w:rPr>
+                <w:sz w:val="20"/>
+                <w:szCs w:val="20"/>
+              </w:rPr>
+              <w:t>}</w:t>
             </w:r>
           </w:p>
         </w:tc>
@@ -12282,7 +13475,23 @@
                 <w:sz w:val="20"/>
                 <w:szCs w:val="20"/>
               </w:rPr>
-              <w:t>{#iExamen}{titre}</w:t>
+              <w:t>{#</w:t>
+            </w:r>
+            <w:proofErr w:type="gramStart"/>
+            <w:r>
+              <w:rPr>
+                <w:sz w:val="20"/>
+                <w:szCs w:val="20"/>
+              </w:rPr>
+              <w:t>iExamen}{</w:t>
+            </w:r>
+            <w:proofErr w:type="gramEnd"/>
+            <w:r>
+              <w:rPr>
+                <w:sz w:val="20"/>
+                <w:szCs w:val="20"/>
+              </w:rPr>
+              <w:t>titre}</w:t>
             </w:r>
           </w:p>
         </w:tc>
@@ -12310,7 +13519,39 @@
                 <w:sz w:val="20"/>
                 <w:szCs w:val="20"/>
               </w:rPr>
-              <w:t>{avis}{/iExamen}</w:t>
+              <w:t>{</w:t>
+            </w:r>
+            <w:proofErr w:type="gramStart"/>
+            <w:r>
+              <w:rPr>
+                <w:sz w:val="20"/>
+                <w:szCs w:val="20"/>
+              </w:rPr>
+              <w:t>avis</w:t>
+            </w:r>
+            <w:proofErr w:type="gramEnd"/>
+            <w:r>
+              <w:rPr>
+                <w:sz w:val="20"/>
+                <w:szCs w:val="20"/>
+              </w:rPr>
+              <w:t>}{/</w:t>
+            </w:r>
+            <w:proofErr w:type="spellStart"/>
+            <w:r>
+              <w:rPr>
+                <w:sz w:val="20"/>
+                <w:szCs w:val="20"/>
+              </w:rPr>
+              <w:t>iExamen</w:t>
+            </w:r>
+            <w:proofErr w:type="spellEnd"/>
+            <w:r>
+              <w:rPr>
+                <w:sz w:val="20"/>
+                <w:szCs w:val="20"/>
+              </w:rPr>
+              <w:t>}</w:t>
             </w:r>
           </w:p>
         </w:tc>
@@ -12491,7 +13732,23 @@
                 <w:sz w:val="20"/>
                 <w:szCs w:val="20"/>
               </w:rPr>
-              <w:t>{#jExamen}{titre}</w:t>
+              <w:t>{#</w:t>
+            </w:r>
+            <w:proofErr w:type="gramStart"/>
+            <w:r>
+              <w:rPr>
+                <w:sz w:val="20"/>
+                <w:szCs w:val="20"/>
+              </w:rPr>
+              <w:t>jExamen}{</w:t>
+            </w:r>
+            <w:proofErr w:type="gramEnd"/>
+            <w:r>
+              <w:rPr>
+                <w:sz w:val="20"/>
+                <w:szCs w:val="20"/>
+              </w:rPr>
+              <w:t>titre}</w:t>
             </w:r>
           </w:p>
         </w:tc>
@@ -12519,7 +13776,39 @@
                 <w:sz w:val="20"/>
                 <w:szCs w:val="20"/>
               </w:rPr>
-              <w:t>{avis}{/jExamen}</w:t>
+              <w:t>{</w:t>
+            </w:r>
+            <w:proofErr w:type="gramStart"/>
+            <w:r>
+              <w:rPr>
+                <w:sz w:val="20"/>
+                <w:szCs w:val="20"/>
+              </w:rPr>
+              <w:t>avis</w:t>
+            </w:r>
+            <w:proofErr w:type="gramEnd"/>
+            <w:r>
+              <w:rPr>
+                <w:sz w:val="20"/>
+                <w:szCs w:val="20"/>
+              </w:rPr>
+              <w:t>}{/</w:t>
+            </w:r>
+            <w:proofErr w:type="spellStart"/>
+            <w:r>
+              <w:rPr>
+                <w:sz w:val="20"/>
+                <w:szCs w:val="20"/>
+              </w:rPr>
+              <w:t>jExamen</w:t>
+            </w:r>
+            <w:proofErr w:type="spellEnd"/>
+            <w:r>
+              <w:rPr>
+                <w:sz w:val="20"/>
+                <w:szCs w:val="20"/>
+              </w:rPr>
+              <w:t>}</w:t>
             </w:r>
           </w:p>
         </w:tc>
@@ -12702,7 +13991,23 @@
                 <w:sz w:val="20"/>
                 <w:szCs w:val="20"/>
               </w:rPr>
-              <w:t>{#kExamen}{titre}</w:t>
+              <w:t>{#</w:t>
+            </w:r>
+            <w:proofErr w:type="gramStart"/>
+            <w:r>
+              <w:rPr>
+                <w:sz w:val="20"/>
+                <w:szCs w:val="20"/>
+              </w:rPr>
+              <w:t>kExamen}{</w:t>
+            </w:r>
+            <w:proofErr w:type="gramEnd"/>
+            <w:r>
+              <w:rPr>
+                <w:sz w:val="20"/>
+                <w:szCs w:val="20"/>
+              </w:rPr>
+              <w:t>titre}</w:t>
             </w:r>
           </w:p>
         </w:tc>
@@ -12730,7 +14035,39 @@
                 <w:sz w:val="20"/>
                 <w:szCs w:val="20"/>
               </w:rPr>
-              <w:t>{avis}{/kExamen}</w:t>
+              <w:t>{</w:t>
+            </w:r>
+            <w:proofErr w:type="gramStart"/>
+            <w:r>
+              <w:rPr>
+                <w:sz w:val="20"/>
+                <w:szCs w:val="20"/>
+              </w:rPr>
+              <w:t>avis</w:t>
+            </w:r>
+            <w:proofErr w:type="gramEnd"/>
+            <w:r>
+              <w:rPr>
+                <w:sz w:val="20"/>
+                <w:szCs w:val="20"/>
+              </w:rPr>
+              <w:t>}{/</w:t>
+            </w:r>
+            <w:proofErr w:type="spellStart"/>
+            <w:r>
+              <w:rPr>
+                <w:sz w:val="20"/>
+                <w:szCs w:val="20"/>
+              </w:rPr>
+              <w:t>kExamen</w:t>
+            </w:r>
+            <w:proofErr w:type="spellEnd"/>
+            <w:r>
+              <w:rPr>
+                <w:sz w:val="20"/>
+                <w:szCs w:val="20"/>
+              </w:rPr>
+              <w:t>}</w:t>
             </w:r>
           </w:p>
         </w:tc>
@@ -12798,8 +14135,18 @@
           <w:b w:val="0"/>
           <w:caps w:val="0"/>
         </w:rPr>
-        <w:t>Les vérifications de l’appareil réalisées dans les limites de la présente mission ont fait apparaître l’(es) observation(s) ou anomalie(s) suivante(s) à laquelle (auxquelles) il convient de remédier:</w:t>
-      </w:r>
+        <w:t xml:space="preserve">Les vérifications de l’appareil réalisées dans les limites de la présente mission ont fait apparaître l’(es) observation(s) ou anomalie(s) suivante(s) à laquelle (auxquelles) il convient de </w:t>
+      </w:r>
+      <w:proofErr w:type="gramStart"/>
+      <w:r>
+        <w:rPr>
+          <w:rFonts w:ascii="Arial" w:hAnsi="Arial" w:cs="Arial"/>
+          <w:b w:val="0"/>
+          <w:caps w:val="0"/>
+        </w:rPr>
+        <w:t>remédier:</w:t>
+      </w:r>
+      <w:proofErr w:type="gramEnd"/>
     </w:p>
     <w:tbl>
       <w:tblPr>
@@ -12950,10 +14297,18 @@
               <w:jc w:val="center"/>
             </w:pPr>
             <w:r>
-              <w:t>{#cri}</w:t>
-            </w:r>
-            <w:r>
-              <w:t>{ref}</w:t>
+              <w:t>{#</w:t>
+            </w:r>
+            <w:proofErr w:type="gramStart"/>
+            <w:r>
+              <w:t>cri}</w:t>
+            </w:r>
+            <w:r>
+              <w:t>{</w:t>
+            </w:r>
+            <w:proofErr w:type="gramEnd"/>
+            <w:r>
+              <w:t>ref}</w:t>
             </w:r>
           </w:p>
         </w:tc>
@@ -12975,7 +14330,15 @@
               <w:spacing w:before="120"/>
             </w:pPr>
             <w:r>
-              <w:t>{tab}</w:t>
+              <w:t>{</w:t>
+            </w:r>
+            <w:proofErr w:type="gramStart"/>
+            <w:r>
+              <w:t>tab</w:t>
+            </w:r>
+            <w:proofErr w:type="gramEnd"/>
+            <w:r>
+              <w:t>}</w:t>
             </w:r>
           </w:p>
         </w:tc>
@@ -13367,10 +14730,18 @@
               <w:jc w:val="center"/>
             </w:pPr>
             <w:r>
-              <w:t>{#ncri}</w:t>
-            </w:r>
-            <w:r>
-              <w:t>{ref}</w:t>
+              <w:t>{#</w:t>
+            </w:r>
+            <w:proofErr w:type="gramStart"/>
+            <w:r>
+              <w:t>ncri}</w:t>
+            </w:r>
+            <w:r>
+              <w:t>{</w:t>
+            </w:r>
+            <w:proofErr w:type="gramEnd"/>
+            <w:r>
+              <w:t>ref}</w:t>
             </w:r>
           </w:p>
         </w:tc>
@@ -13391,7 +14762,15 @@
               <w:snapToGrid w:val="0"/>
             </w:pPr>
             <w:r>
-              <w:t>{tab}</w:t>
+              <w:t>{</w:t>
+            </w:r>
+            <w:proofErr w:type="gramStart"/>
+            <w:r>
+              <w:t>tab</w:t>
+            </w:r>
+            <w:proofErr w:type="gramEnd"/>
+            <w:r>
+              <w:t>}</w:t>
             </w:r>
           </w:p>
         </w:tc>
@@ -13412,7 +14791,15 @@
               <w:snapToGrid w:val="0"/>
             </w:pPr>
             <w:r>
-              <w:t>{/ncri}</w:t>
+              <w:t>{/</w:t>
+            </w:r>
+            <w:proofErr w:type="spellStart"/>
+            <w:r>
+              <w:t>ncri</w:t>
+            </w:r>
+            <w:proofErr w:type="spellEnd"/>
+            <w:r>
+              <w:t>}</w:t>
             </w:r>
           </w:p>
         </w:tc>
@@ -14163,7 +15550,23 @@
           <w:sz w:val="20"/>
           <w:szCs w:val="20"/>
         </w:rPr>
-        <w:t>{a}</w:t>
+        <w:t>{</w:t>
+      </w:r>
+      <w:proofErr w:type="gramStart"/>
+      <w:r>
+        <w:rPr>
+          <w:sz w:val="20"/>
+          <w:szCs w:val="20"/>
+        </w:rPr>
+        <w:t>a</w:t>
+      </w:r>
+      <w:proofErr w:type="gramEnd"/>
+      <w:r>
+        <w:rPr>
+          <w:sz w:val="20"/>
+          <w:szCs w:val="20"/>
+        </w:rPr>
+        <w:t>}</w:t>
       </w:r>
       <w:r>
         <w:rPr>
@@ -14290,7 +15693,27 @@
           <w:sz w:val="20"/>
           <w:szCs w:val="20"/>
         </w:rPr>
-        <w:t>{b}</w:t>
+        <w:t>{</w:t>
+      </w:r>
+      <w:proofErr w:type="gramStart"/>
+      <w:r>
+        <w:rPr>
+          <w:b/>
+          <w:bCs/>
+          <w:sz w:val="20"/>
+          <w:szCs w:val="20"/>
+        </w:rPr>
+        <w:t>b</w:t>
+      </w:r>
+      <w:proofErr w:type="gramEnd"/>
+      <w:r>
+        <w:rPr>
+          <w:b/>
+          <w:bCs/>
+          <w:sz w:val="20"/>
+          <w:szCs w:val="20"/>
+        </w:rPr>
+        <w:t>}</w:t>
       </w:r>
     </w:p>
     <w:p>
@@ -14327,7 +15750,27 @@
           <w:sz w:val="20"/>
           <w:szCs w:val="20"/>
         </w:rPr>
-        <w:t>{c}</w:t>
+        <w:t>{</w:t>
+      </w:r>
+      <w:proofErr w:type="gramStart"/>
+      <w:r>
+        <w:rPr>
+          <w:b/>
+          <w:bCs/>
+          <w:sz w:val="20"/>
+          <w:szCs w:val="20"/>
+        </w:rPr>
+        <w:t>c</w:t>
+      </w:r>
+      <w:proofErr w:type="gramEnd"/>
+      <w:r>
+        <w:rPr>
+          <w:b/>
+          <w:bCs/>
+          <w:sz w:val="20"/>
+          <w:szCs w:val="20"/>
+        </w:rPr>
+        <w:t>}</w:t>
       </w:r>
     </w:p>
     <w:p>
@@ -14412,7 +15855,27 @@
           <w:sz w:val="20"/>
           <w:szCs w:val="20"/>
         </w:rPr>
-        <w:t>{d}</w:t>
+        <w:t>{</w:t>
+      </w:r>
+      <w:proofErr w:type="gramStart"/>
+      <w:r>
+        <w:rPr>
+          <w:b/>
+          <w:bCs/>
+          <w:sz w:val="20"/>
+          <w:szCs w:val="20"/>
+        </w:rPr>
+        <w:t>d</w:t>
+      </w:r>
+      <w:proofErr w:type="gramEnd"/>
+      <w:r>
+        <w:rPr>
+          <w:b/>
+          <w:bCs/>
+          <w:sz w:val="20"/>
+          <w:szCs w:val="20"/>
+        </w:rPr>
+        <w:t>}</w:t>
       </w:r>
     </w:p>
     <w:p>
@@ -14449,7 +15912,27 @@
           <w:sz w:val="20"/>
           <w:szCs w:val="20"/>
         </w:rPr>
-        <w:t>{e}</w:t>
+        <w:t>{</w:t>
+      </w:r>
+      <w:proofErr w:type="gramStart"/>
+      <w:r>
+        <w:rPr>
+          <w:b/>
+          <w:bCs/>
+          <w:sz w:val="20"/>
+          <w:szCs w:val="20"/>
+        </w:rPr>
+        <w:t>e</w:t>
+      </w:r>
+      <w:proofErr w:type="gramEnd"/>
+      <w:r>
+        <w:rPr>
+          <w:b/>
+          <w:bCs/>
+          <w:sz w:val="20"/>
+          <w:szCs w:val="20"/>
+        </w:rPr>
+        <w:t>}</w:t>
       </w:r>
     </w:p>
     <w:p>
@@ -14486,7 +15969,27 @@
           <w:sz w:val="20"/>
           <w:szCs w:val="20"/>
         </w:rPr>
-        <w:t>{f}</w:t>
+        <w:t>{</w:t>
+      </w:r>
+      <w:proofErr w:type="gramStart"/>
+      <w:r>
+        <w:rPr>
+          <w:b/>
+          <w:bCs/>
+          <w:sz w:val="20"/>
+          <w:szCs w:val="20"/>
+        </w:rPr>
+        <w:t>f</w:t>
+      </w:r>
+      <w:proofErr w:type="gramEnd"/>
+      <w:r>
+        <w:rPr>
+          <w:b/>
+          <w:bCs/>
+          <w:sz w:val="20"/>
+          <w:szCs w:val="20"/>
+        </w:rPr>
+        <w:t>}</w:t>
       </w:r>
     </w:p>
     <w:p>
@@ -14523,7 +16026,27 @@
           <w:sz w:val="20"/>
           <w:szCs w:val="20"/>
         </w:rPr>
-        <w:t>{g}</w:t>
+        <w:t>{</w:t>
+      </w:r>
+      <w:proofErr w:type="gramStart"/>
+      <w:r>
+        <w:rPr>
+          <w:b/>
+          <w:bCs/>
+          <w:sz w:val="20"/>
+          <w:szCs w:val="20"/>
+        </w:rPr>
+        <w:t>g</w:t>
+      </w:r>
+      <w:proofErr w:type="gramEnd"/>
+      <w:r>
+        <w:rPr>
+          <w:b/>
+          <w:bCs/>
+          <w:sz w:val="20"/>
+          <w:szCs w:val="20"/>
+        </w:rPr>
+        <w:t>}</w:t>
       </w:r>
     </w:p>
     <w:p>
@@ -14575,7 +16098,27 @@
           <w:sz w:val="20"/>
           <w:szCs w:val="20"/>
         </w:rPr>
-        <w:t>{commentaire}</w:t>
+        <w:t>{</w:t>
+      </w:r>
+      <w:proofErr w:type="gramStart"/>
+      <w:r>
+        <w:rPr>
+          <w:b/>
+          <w:bCs/>
+          <w:sz w:val="20"/>
+          <w:szCs w:val="20"/>
+        </w:rPr>
+        <w:t>commentaire</w:t>
+      </w:r>
+      <w:proofErr w:type="gramEnd"/>
+      <w:r>
+        <w:rPr>
+          <w:b/>
+          <w:bCs/>
+          <w:sz w:val="20"/>
+          <w:szCs w:val="20"/>
+        </w:rPr>
+        <w:t>}</w:t>
       </w:r>
     </w:p>
     <w:p>
@@ -15084,13 +16627,41 @@
         <w:lang w:val="en-US"/>
       </w:rPr>
     </w:pPr>
+    <w:proofErr w:type="spellStart"/>
     <w:r>
       <w:rPr>
         <w:sz w:val="16"/>
         <w:szCs w:val="16"/>
         <w:lang w:val="en-US"/>
       </w:rPr>
-      <w:t>Patente: 39576929 – R.C: Mohammedia 23119 – IF: 33642011 – CNSS: 1380662 – ICE: 002219166000097</w:t>
+      <w:t>Patente</w:t>
+    </w:r>
+    <w:proofErr w:type="spellEnd"/>
+    <w:r>
+      <w:rPr>
+        <w:sz w:val="16"/>
+        <w:szCs w:val="16"/>
+        <w:lang w:val="en-US"/>
+      </w:rPr>
+      <w:t xml:space="preserve">: 39576929 – R.C: </w:t>
+    </w:r>
+    <w:proofErr w:type="spellStart"/>
+    <w:r>
+      <w:rPr>
+        <w:sz w:val="16"/>
+        <w:szCs w:val="16"/>
+        <w:lang w:val="en-US"/>
+      </w:rPr>
+      <w:t>Mohammedia</w:t>
+    </w:r>
+    <w:proofErr w:type="spellEnd"/>
+    <w:r>
+      <w:rPr>
+        <w:sz w:val="16"/>
+        <w:szCs w:val="16"/>
+        <w:lang w:val="en-US"/>
+      </w:rPr>
+      <w:t xml:space="preserve"> 23119 – IF: 33642011 – CNSS: 1380662 – ICE: 002219166000097</w:t>
     </w:r>
   </w:p>
   <w:p>
@@ -15110,12 +16681,21 @@
       </w:rPr>
       <w:t xml:space="preserve"> </w:t>
     </w:r>
+    <w:proofErr w:type="gramStart"/>
     <w:r>
       <w:rPr>
         <w:sz w:val="16"/>
         <w:szCs w:val="16"/>
       </w:rPr>
-      <w:t xml:space="preserve">Fixe: </w:t>
+      <w:t>Fixe:</w:t>
+    </w:r>
+    <w:proofErr w:type="gramEnd"/>
+    <w:r>
+      <w:rPr>
+        <w:sz w:val="16"/>
+        <w:szCs w:val="16"/>
+      </w:rPr>
+      <w:t xml:space="preserve"> </w:t>
     </w:r>
     <w:r>
       <w:rPr>
@@ -15268,7 +16848,31 @@
               <w:sz w:val="18"/>
               <w:szCs w:val="18"/>
             </w:rPr>
-            <w:t>{numeroAffaire}</w:t>
+            <w:t>{</w:t>
+          </w:r>
+          <w:proofErr w:type="spellStart"/>
+          <w:proofErr w:type="gramStart"/>
+          <w:r>
+            <w:rPr>
+              <w:b/>
+              <w:bCs/>
+              <w:color w:val="949493"/>
+              <w:sz w:val="18"/>
+              <w:szCs w:val="18"/>
+            </w:rPr>
+            <w:t>numeroAffaire</w:t>
+          </w:r>
+          <w:proofErr w:type="spellEnd"/>
+          <w:proofErr w:type="gramEnd"/>
+          <w:r>
+            <w:rPr>
+              <w:b/>
+              <w:bCs/>
+              <w:color w:val="949493"/>
+              <w:sz w:val="18"/>
+              <w:szCs w:val="18"/>
+            </w:rPr>
+            <w:t>}</w:t>
           </w:r>
         </w:p>
       </w:tc>
@@ -15344,7 +16948,31 @@
               <w:sz w:val="18"/>
               <w:szCs w:val="18"/>
             </w:rPr>
-            <w:t>{numeroRapport}</w:t>
+            <w:t>{</w:t>
+          </w:r>
+          <w:proofErr w:type="spellStart"/>
+          <w:proofErr w:type="gramStart"/>
+          <w:r>
+            <w:rPr>
+              <w:b/>
+              <w:bCs/>
+              <w:color w:val="949493"/>
+              <w:sz w:val="18"/>
+              <w:szCs w:val="18"/>
+            </w:rPr>
+            <w:t>numeroRapport</w:t>
+          </w:r>
+          <w:proofErr w:type="spellEnd"/>
+          <w:proofErr w:type="gramEnd"/>
+          <w:r>
+            <w:rPr>
+              <w:b/>
+              <w:bCs/>
+              <w:color w:val="949493"/>
+              <w:sz w:val="18"/>
+              <w:szCs w:val="18"/>
+            </w:rPr>
+            <w:t>}</w:t>
           </w:r>
         </w:p>
       </w:tc>
@@ -15539,7 +17167,29 @@
               <w:sz w:val="18"/>
               <w:szCs w:val="18"/>
             </w:rPr>
-            <w:t>{annee}</w:t>
+            <w:t>{</w:t>
+          </w:r>
+          <w:proofErr w:type="spellStart"/>
+          <w:r>
+            <w:rPr>
+              <w:b/>
+              <w:bCs/>
+              <w:color w:val="949493"/>
+              <w:sz w:val="18"/>
+              <w:szCs w:val="18"/>
+            </w:rPr>
+            <w:t>annee</w:t>
+          </w:r>
+          <w:proofErr w:type="spellEnd"/>
+          <w:r>
+            <w:rPr>
+              <w:b/>
+              <w:bCs/>
+              <w:color w:val="949493"/>
+              <w:sz w:val="18"/>
+              <w:szCs w:val="18"/>
+            </w:rPr>
+            <w:t>}</w:t>
           </w:r>
         </w:p>
       </w:tc>
@@ -15742,6 +17392,7 @@
             </w:rPr>
             <w:t xml:space="preserve"> {</w:t>
           </w:r>
+          <w:proofErr w:type="spellStart"/>
           <w:r>
             <w:rPr>
               <w:b/>
@@ -15760,7 +17411,18 @@
               <w:sz w:val="18"/>
               <w:szCs w:val="18"/>
             </w:rPr>
-            <w:t>lient}</w:t>
+            <w:t>lient</w:t>
+          </w:r>
+          <w:proofErr w:type="spellEnd"/>
+          <w:r>
+            <w:rPr>
+              <w:b/>
+              <w:bCs/>
+              <w:color w:val="949493"/>
+              <w:sz w:val="18"/>
+              <w:szCs w:val="18"/>
+            </w:rPr>
+            <w:t>}</w:t>
           </w:r>
         </w:p>
       </w:tc>
@@ -15827,7 +17489,31 @@
               <w:sz w:val="18"/>
               <w:szCs w:val="18"/>
             </w:rPr>
-            <w:t>{numeroAffaire}</w:t>
+            <w:t>{</w:t>
+          </w:r>
+          <w:proofErr w:type="spellStart"/>
+          <w:proofErr w:type="gramStart"/>
+          <w:r>
+            <w:rPr>
+              <w:b/>
+              <w:bCs/>
+              <w:color w:val="949493"/>
+              <w:sz w:val="18"/>
+              <w:szCs w:val="18"/>
+            </w:rPr>
+            <w:t>numeroAffaire</w:t>
+          </w:r>
+          <w:proofErr w:type="spellEnd"/>
+          <w:proofErr w:type="gramEnd"/>
+          <w:r>
+            <w:rPr>
+              <w:b/>
+              <w:bCs/>
+              <w:color w:val="949493"/>
+              <w:sz w:val="18"/>
+              <w:szCs w:val="18"/>
+            </w:rPr>
+            <w:t>}</w:t>
           </w:r>
         </w:p>
       </w:tc>
@@ -15900,7 +17586,31 @@
               <w:sz w:val="18"/>
               <w:szCs w:val="18"/>
             </w:rPr>
-            <w:t>{numeroRapport}</w:t>
+            <w:t>{</w:t>
+          </w:r>
+          <w:proofErr w:type="spellStart"/>
+          <w:proofErr w:type="gramStart"/>
+          <w:r>
+            <w:rPr>
+              <w:b/>
+              <w:bCs/>
+              <w:color w:val="949493"/>
+              <w:sz w:val="18"/>
+              <w:szCs w:val="18"/>
+            </w:rPr>
+            <w:t>numeroRapport</w:t>
+          </w:r>
+          <w:proofErr w:type="spellEnd"/>
+          <w:proofErr w:type="gramEnd"/>
+          <w:r>
+            <w:rPr>
+              <w:b/>
+              <w:bCs/>
+              <w:color w:val="949493"/>
+              <w:sz w:val="18"/>
+              <w:szCs w:val="18"/>
+            </w:rPr>
+            <w:t>}</w:t>
           </w:r>
         </w:p>
       </w:tc>
@@ -15921,6 +17631,7 @@
               <w:szCs w:val="18"/>
             </w:rPr>
           </w:pPr>
+          <w:proofErr w:type="gramStart"/>
           <w:r>
             <w:rPr>
               <w:color w:val="949493"/>
@@ -15937,6 +17648,7 @@
             </w:rPr>
             <w:t>:</w:t>
           </w:r>
+          <w:proofErr w:type="gramEnd"/>
           <w:r>
             <w:rPr>
               <w:color w:val="949493"/>
@@ -16075,6 +17787,7 @@
             </w:rPr>
             <w:t>{</w:t>
           </w:r>
+          <w:proofErr w:type="spellStart"/>
           <w:r>
             <w:rPr>
               <w:b/>
@@ -16085,6 +17798,7 @@
             </w:rPr>
             <w:t>annee</w:t>
           </w:r>
+          <w:proofErr w:type="spellEnd"/>
           <w:r>
             <w:rPr>
               <w:b/>

</xml_diff>

<commit_message>
ADD function in Commentaires Controller for fetch commentaires by examen -> 1|03|05|2024
</commit_message>
<xml_diff>
--- a/src/rapports/input.docx
+++ b/src/rapports/input.docx
@@ -2967,12 +2967,35 @@
           <w:u w:val="single"/>
         </w:rPr>
       </w:pPr>
-      <w:r>
+    </w:p>
+    <w:p>
+      <w:pPr>
+        <w:spacing w:line="276" w:lineRule="auto"/>
+        <w:jc w:val="center"/>
         <w:rPr>
           <w:b/>
           <w:bCs/>
           <w:u w:val="single"/>
         </w:rPr>
+      </w:pPr>
+    </w:p>
+    <w:p>
+      <w:pPr>
+        <w:spacing w:line="276" w:lineRule="auto"/>
+        <w:jc w:val="center"/>
+        <w:rPr>
+          <w:b/>
+          <w:bCs/>
+          <w:u w:val="single"/>
+        </w:rPr>
+      </w:pPr>
+      <w:r>
+        <w:rPr>
+          <w:b/>
+          <w:bCs/>
+          <w:u w:val="single"/>
+        </w:rPr>
+        <w:lastRenderedPageBreak/>
         <w:t>SOMMAIRE GENERAL</w:t>
       </w:r>
     </w:p>
@@ -2997,7 +3020,6 @@
         <w:rPr>
           <w:rFonts w:ascii="Arial" w:hAnsi="Arial" w:cs="Arial"/>
         </w:rPr>
-        <w:lastRenderedPageBreak/>
         <w:fldChar w:fldCharType="begin"/>
       </w:r>
       <w:r>
@@ -4465,6 +4487,7 @@
           <w:sz w:val="20"/>
           <w:szCs w:val="20"/>
         </w:rPr>
+        <w:lastRenderedPageBreak/>
         <w:t>TEXTES DE REFERENCE</w:t>
       </w:r>
       <w:bookmarkEnd w:id="2"/>
@@ -4535,15 +4558,7 @@
           <w:sz w:val="20"/>
           <w:szCs w:val="20"/>
         </w:rPr>
-        <w:t xml:space="preserve"> du 9 septembre 1953 déterminant les règles particulières de sécurité relatives aux </w:t>
-      </w:r>
-      <w:r>
-        <w:rPr>
-          <w:sz w:val="20"/>
-          <w:szCs w:val="20"/>
-        </w:rPr>
-        <w:lastRenderedPageBreak/>
-        <w:t>appareils de levage autres que les ascenseurs et monte-charge modifié par l’Arrêté du 28 septembre 1955– Article 32</w:t>
+        <w:t xml:space="preserve"> du 9 septembre 1953 déterminant les règles particulières de sécurité relatives aux appareils de levage autres que les ascenseurs et monte-charge modifié par l’Arrêté du 28 septembre 1955– Article 32</w:t>
       </w:r>
       <w:r>
         <w:rPr>
@@ -5450,6 +5465,7 @@
           <w:sz w:val="20"/>
           <w:szCs w:val="20"/>
         </w:rPr>
+        <w:lastRenderedPageBreak/>
         <w:t>Épreuves</w:t>
       </w:r>
       <w:r>
@@ -5555,7 +5571,6 @@
           <w:sz w:val="20"/>
           <w:szCs w:val="20"/>
         </w:rPr>
-        <w:lastRenderedPageBreak/>
         <w:t>Examen</w:t>
       </w:r>
       <w:r>
@@ -8979,20 +8994,6 @@
     </w:p>
     <w:p>
       <w:pPr>
-        <w:pStyle w:val="CORPSDETEXTEMAQUETTE"/>
-        <w:tabs>
-          <w:tab w:val="left" w:pos="1134"/>
-          <w:tab w:val="left" w:pos="3118"/>
-          <w:tab w:val="left" w:pos="3402"/>
-          <w:tab w:val="left" w:leader="dot" w:pos="9355"/>
-        </w:tabs>
-        <w:spacing w:before="0" w:after="0"/>
-        <w:ind w:left="426" w:hanging="142"/>
-        <w:jc w:val="left"/>
-      </w:pPr>
-    </w:p>
-    <w:p>
-      <w:pPr>
         <w:rPr>
           <w:b/>
           <w:bCs/>
@@ -9001,9 +9002,7 @@
           <w:u w:val="single"/>
         </w:rPr>
       </w:pPr>
-    </w:p>
-    <w:p>
-      <w:pPr>
+      <w:r>
         <w:rPr>
           <w:b/>
           <w:bCs/>
@@ -9011,26 +9010,7 @@
           <w:szCs w:val="20"/>
           <w:u w:val="single"/>
         </w:rPr>
-      </w:pPr>
-    </w:p>
-    <w:p>
-      <w:pPr>
-        <w:rPr>
-          <w:b/>
-          <w:bCs/>
-          <w:sz w:val="20"/>
-          <w:szCs w:val="20"/>
-          <w:u w:val="single"/>
-        </w:rPr>
-      </w:pPr>
-      <w:r>
-        <w:rPr>
-          <w:b/>
-          <w:bCs/>
-          <w:sz w:val="20"/>
-          <w:szCs w:val="20"/>
-          <w:u w:val="single"/>
-        </w:rPr>
+        <w:lastRenderedPageBreak/>
         <w:t>B. DESCRIPTION DE L’APPAREIL VERIFIE</w:t>
       </w:r>
     </w:p>
@@ -10856,14 +10836,6 @@
         <w:t>Les vérifications ont été conduites sans démontages ni nettoyage.</w:t>
       </w:r>
     </w:p>
-    <w:p>
-      <w:pPr>
-        <w:rPr>
-          <w:sz w:val="20"/>
-          <w:szCs w:val="20"/>
-        </w:rPr>
-      </w:pPr>
-    </w:p>
     <w:tbl>
       <w:tblPr>
         <w:tblW w:w="10203" w:type="dxa"/>
@@ -10884,13 +10856,13 @@
       </w:tblPr>
       <w:tblGrid>
         <w:gridCol w:w="706"/>
-        <w:gridCol w:w="6237"/>
-        <w:gridCol w:w="3260"/>
+        <w:gridCol w:w="8363"/>
+        <w:gridCol w:w="1134"/>
       </w:tblGrid>
       <w:tr>
         <w:trPr>
           <w:cantSplit/>
-          <w:trHeight w:val="917"/>
+          <w:trHeight w:val="527"/>
           <w:tblHeader/>
         </w:trPr>
         <w:tc>
@@ -10913,7 +10885,7 @@
         </w:tc>
         <w:tc>
           <w:tcPr>
-            <w:tcW w:w="6237" w:type="dxa"/>
+            <w:tcW w:w="8363" w:type="dxa"/>
             <w:shd w:val="clear" w:color="auto" w:fill="E6E6E6"/>
             <w:vAlign w:val="center"/>
           </w:tcPr>
@@ -10974,7 +10946,7 @@
         </w:tc>
         <w:tc>
           <w:tcPr>
-            <w:tcW w:w="3260" w:type="dxa"/>
+            <w:tcW w:w="1134" w:type="dxa"/>
             <w:shd w:val="clear" w:color="auto" w:fill="E6E6E6"/>
             <w:vAlign w:val="center"/>
           </w:tcPr>
@@ -11010,7 +10982,7 @@
     </w:p>
     <w:tbl>
       <w:tblPr>
-        <w:tblW w:w="10317" w:type="dxa"/>
+        <w:tblW w:w="10203" w:type="dxa"/>
         <w:tblLayout w:type="fixed"/>
         <w:tblCellMar>
           <w:left w:w="70" w:type="dxa"/>
@@ -11020,8 +10992,8 @@
       </w:tblPr>
       <w:tblGrid>
         <w:gridCol w:w="706"/>
-        <w:gridCol w:w="6237"/>
-        <w:gridCol w:w="3374"/>
+        <w:gridCol w:w="8363"/>
+        <w:gridCol w:w="1134"/>
       </w:tblGrid>
       <w:tr>
         <w:trPr>
@@ -11064,7 +11036,7 @@
         </w:tc>
         <w:tc>
           <w:tcPr>
-            <w:tcW w:w="6237" w:type="dxa"/>
+            <w:tcW w:w="8363" w:type="dxa"/>
             <w:tcBorders>
               <w:top w:val="single" w:sz="2" w:space="0" w:color="000000"/>
               <w:left w:val="single" w:sz="2" w:space="0" w:color="000000"/>
@@ -11094,7 +11066,7 @@
         </w:tc>
         <w:tc>
           <w:tcPr>
-            <w:tcW w:w="3374" w:type="dxa"/>
+            <w:tcW w:w="1134" w:type="dxa"/>
             <w:tcBorders>
               <w:top w:val="single" w:sz="2" w:space="0" w:color="000000"/>
               <w:left w:val="single" w:sz="2" w:space="0" w:color="000000"/>
@@ -11151,7 +11123,7 @@
         </w:tc>
         <w:tc>
           <w:tcPr>
-            <w:tcW w:w="6237" w:type="dxa"/>
+            <w:tcW w:w="8363" w:type="dxa"/>
             <w:tcBorders>
               <w:top w:val="single" w:sz="2" w:space="0" w:color="000000"/>
               <w:left w:val="single" w:sz="2" w:space="0" w:color="000000"/>
@@ -11201,7 +11173,7 @@
         </w:tc>
         <w:tc>
           <w:tcPr>
-            <w:tcW w:w="3374" w:type="dxa"/>
+            <w:tcW w:w="1134" w:type="dxa"/>
             <w:tcBorders>
               <w:top w:val="single" w:sz="2" w:space="0" w:color="000000"/>
               <w:bottom w:val="single" w:sz="2" w:space="0" w:color="000000"/>
@@ -11280,8 +11252,8 @@
       </w:tblPr>
       <w:tblGrid>
         <w:gridCol w:w="706"/>
-        <w:gridCol w:w="6237"/>
-        <w:gridCol w:w="3402"/>
+        <w:gridCol w:w="8363"/>
+        <w:gridCol w:w="1276"/>
       </w:tblGrid>
       <w:tr>
         <w:trPr>
@@ -11324,7 +11296,7 @@
         </w:tc>
         <w:tc>
           <w:tcPr>
-            <w:tcW w:w="6237" w:type="dxa"/>
+            <w:tcW w:w="8363" w:type="dxa"/>
             <w:tcBorders>
               <w:top w:val="single" w:sz="2" w:space="0" w:color="000000"/>
               <w:left w:val="single" w:sz="2" w:space="0" w:color="000000"/>
@@ -11355,7 +11327,7 @@
         </w:tc>
         <w:tc>
           <w:tcPr>
-            <w:tcW w:w="3402" w:type="dxa"/>
+            <w:tcW w:w="1276" w:type="dxa"/>
             <w:tcBorders>
               <w:top w:val="single" w:sz="2" w:space="0" w:color="000000"/>
               <w:left w:val="single" w:sz="2" w:space="0" w:color="000000"/>
@@ -11416,7 +11388,7 @@
         </w:tc>
         <w:tc>
           <w:tcPr>
-            <w:tcW w:w="6237" w:type="dxa"/>
+            <w:tcW w:w="8363" w:type="dxa"/>
             <w:tcBorders>
               <w:top w:val="single" w:sz="2" w:space="0" w:color="000000"/>
               <w:left w:val="single" w:sz="2" w:space="0" w:color="000000"/>
@@ -11460,7 +11432,7 @@
         </w:tc>
         <w:tc>
           <w:tcPr>
-            <w:tcW w:w="3402" w:type="dxa"/>
+            <w:tcW w:w="1276" w:type="dxa"/>
             <w:tcBorders>
               <w:top w:val="single" w:sz="2" w:space="0" w:color="000000"/>
               <w:bottom w:val="single" w:sz="2" w:space="0" w:color="000000"/>
@@ -11546,8 +11518,8 @@
       </w:tblPr>
       <w:tblGrid>
         <w:gridCol w:w="706"/>
-        <w:gridCol w:w="6237"/>
-        <w:gridCol w:w="3402"/>
+        <w:gridCol w:w="8363"/>
+        <w:gridCol w:w="1276"/>
       </w:tblGrid>
       <w:tr>
         <w:trPr>
@@ -11590,7 +11562,7 @@
         </w:tc>
         <w:tc>
           <w:tcPr>
-            <w:tcW w:w="6237" w:type="dxa"/>
+            <w:tcW w:w="8363" w:type="dxa"/>
             <w:tcBorders>
               <w:top w:val="single" w:sz="2" w:space="0" w:color="000000"/>
               <w:left w:val="single" w:sz="2" w:space="0" w:color="000000"/>
@@ -11623,7 +11595,7 @@
         </w:tc>
         <w:tc>
           <w:tcPr>
-            <w:tcW w:w="3402" w:type="dxa"/>
+            <w:tcW w:w="1276" w:type="dxa"/>
             <w:tcBorders>
               <w:top w:val="single" w:sz="2" w:space="0" w:color="000000"/>
               <w:left w:val="single" w:sz="2" w:space="0" w:color="000000"/>
@@ -11680,7 +11652,7 @@
         </w:tc>
         <w:tc>
           <w:tcPr>
-            <w:tcW w:w="6237" w:type="dxa"/>
+            <w:tcW w:w="8363" w:type="dxa"/>
             <w:tcBorders>
               <w:top w:val="single" w:sz="2" w:space="0" w:color="000000"/>
               <w:left w:val="single" w:sz="2" w:space="0" w:color="000000"/>
@@ -11728,7 +11700,7 @@
         </w:tc>
         <w:tc>
           <w:tcPr>
-            <w:tcW w:w="3402" w:type="dxa"/>
+            <w:tcW w:w="1276" w:type="dxa"/>
             <w:tcBorders>
               <w:top w:val="single" w:sz="2" w:space="0" w:color="000000"/>
               <w:bottom w:val="single" w:sz="2" w:space="0" w:color="000000"/>
@@ -11830,8 +11802,8 @@
       </w:tblPr>
       <w:tblGrid>
         <w:gridCol w:w="706"/>
-        <w:gridCol w:w="6237"/>
-        <w:gridCol w:w="3395"/>
+        <w:gridCol w:w="8363"/>
+        <w:gridCol w:w="1269"/>
       </w:tblGrid>
       <w:tr>
         <w:trPr>
@@ -11874,7 +11846,7 @@
         </w:tc>
         <w:tc>
           <w:tcPr>
-            <w:tcW w:w="6237" w:type="dxa"/>
+            <w:tcW w:w="8363" w:type="dxa"/>
             <w:tcBorders>
               <w:top w:val="single" w:sz="2" w:space="0" w:color="000000"/>
               <w:left w:val="single" w:sz="2" w:space="0" w:color="000000"/>
@@ -11905,7 +11877,7 @@
         </w:tc>
         <w:tc>
           <w:tcPr>
-            <w:tcW w:w="3395" w:type="dxa"/>
+            <w:tcW w:w="1269" w:type="dxa"/>
             <w:tcBorders>
               <w:top w:val="single" w:sz="2" w:space="0" w:color="000000"/>
               <w:left w:val="single" w:sz="2" w:space="0" w:color="000000"/>
@@ -11958,7 +11930,7 @@
         </w:tc>
         <w:tc>
           <w:tcPr>
-            <w:tcW w:w="6237" w:type="dxa"/>
+            <w:tcW w:w="8363" w:type="dxa"/>
             <w:tcBorders>
               <w:top w:val="single" w:sz="2" w:space="0" w:color="000000"/>
               <w:left w:val="single" w:sz="2" w:space="0" w:color="000000"/>
@@ -12009,7 +11981,7 @@
         </w:tc>
         <w:tc>
           <w:tcPr>
-            <w:tcW w:w="3395" w:type="dxa"/>
+            <w:tcW w:w="1269" w:type="dxa"/>
             <w:tcBorders>
               <w:top w:val="single" w:sz="2" w:space="0" w:color="000000"/>
               <w:bottom w:val="single" w:sz="2" w:space="0" w:color="000000"/>
@@ -12095,8 +12067,8 @@
       </w:tblPr>
       <w:tblGrid>
         <w:gridCol w:w="706"/>
-        <w:gridCol w:w="6237"/>
-        <w:gridCol w:w="3395"/>
+        <w:gridCol w:w="8363"/>
+        <w:gridCol w:w="1269"/>
       </w:tblGrid>
       <w:tr>
         <w:trPr>
@@ -12139,7 +12111,7 @@
         </w:tc>
         <w:tc>
           <w:tcPr>
-            <w:tcW w:w="6237" w:type="dxa"/>
+            <w:tcW w:w="8363" w:type="dxa"/>
             <w:tcBorders>
               <w:top w:val="single" w:sz="2" w:space="0" w:color="000000"/>
               <w:left w:val="single" w:sz="2" w:space="0" w:color="000000"/>
@@ -12172,7 +12144,7 @@
         </w:tc>
         <w:tc>
           <w:tcPr>
-            <w:tcW w:w="3395" w:type="dxa"/>
+            <w:tcW w:w="1269" w:type="dxa"/>
             <w:tcBorders>
               <w:top w:val="single" w:sz="2" w:space="0" w:color="000000"/>
               <w:left w:val="single" w:sz="2" w:space="0" w:color="000000"/>
@@ -12225,7 +12197,7 @@
         </w:tc>
         <w:tc>
           <w:tcPr>
-            <w:tcW w:w="6237" w:type="dxa"/>
+            <w:tcW w:w="8363" w:type="dxa"/>
             <w:tcBorders>
               <w:top w:val="single" w:sz="2" w:space="0" w:color="000000"/>
               <w:left w:val="single" w:sz="2" w:space="0" w:color="000000"/>
@@ -12276,10 +12248,10 @@
         </w:tc>
         <w:tc>
           <w:tcPr>
-            <w:tcW w:w="3395" w:type="dxa"/>
+            <w:tcW w:w="1269" w:type="dxa"/>
             <w:tcBorders>
               <w:top w:val="single" w:sz="2" w:space="0" w:color="000000"/>
-              <w:bottom w:val="single" w:sz="2" w:space="0" w:color="000000"/>
+              <w:bottom w:val="single" w:sz="4" w:space="0" w:color="auto"/>
               <w:right w:val="single" w:sz="2" w:space="0" w:color="000000"/>
             </w:tcBorders>
             <w:shd w:val="clear" w:color="auto" w:fill="auto"/>
@@ -12362,8 +12334,8 @@
       </w:tblPr>
       <w:tblGrid>
         <w:gridCol w:w="706"/>
-        <w:gridCol w:w="6237"/>
-        <w:gridCol w:w="3395"/>
+        <w:gridCol w:w="8363"/>
+        <w:gridCol w:w="1269"/>
       </w:tblGrid>
       <w:tr>
         <w:trPr>
@@ -12406,7 +12378,7 @@
         </w:tc>
         <w:tc>
           <w:tcPr>
-            <w:tcW w:w="6237" w:type="dxa"/>
+            <w:tcW w:w="8363" w:type="dxa"/>
             <w:tcBorders>
               <w:top w:val="single" w:sz="2" w:space="0" w:color="000000"/>
               <w:left w:val="single" w:sz="2" w:space="0" w:color="000000"/>
@@ -12437,7 +12409,7 @@
         </w:tc>
         <w:tc>
           <w:tcPr>
-            <w:tcW w:w="3395" w:type="dxa"/>
+            <w:tcW w:w="1269" w:type="dxa"/>
             <w:tcBorders>
               <w:top w:val="single" w:sz="2" w:space="0" w:color="000000"/>
               <w:left w:val="single" w:sz="2" w:space="0" w:color="000000"/>
@@ -12490,7 +12462,7 @@
         </w:tc>
         <w:tc>
           <w:tcPr>
-            <w:tcW w:w="6237" w:type="dxa"/>
+            <w:tcW w:w="8363" w:type="dxa"/>
             <w:tcBorders>
               <w:top w:val="single" w:sz="2" w:space="0" w:color="000000"/>
               <w:left w:val="single" w:sz="2" w:space="0" w:color="000000"/>
@@ -12541,7 +12513,7 @@
         </w:tc>
         <w:tc>
           <w:tcPr>
-            <w:tcW w:w="3395" w:type="dxa"/>
+            <w:tcW w:w="1269" w:type="dxa"/>
             <w:tcBorders>
               <w:top w:val="single" w:sz="2" w:space="0" w:color="000000"/>
               <w:bottom w:val="single" w:sz="2" w:space="0" w:color="000000"/>
@@ -12643,8 +12615,8 @@
       </w:tblPr>
       <w:tblGrid>
         <w:gridCol w:w="706"/>
-        <w:gridCol w:w="6237"/>
-        <w:gridCol w:w="3402"/>
+        <w:gridCol w:w="7938"/>
+        <w:gridCol w:w="1701"/>
       </w:tblGrid>
       <w:tr>
         <w:trPr>
@@ -12671,7 +12643,7 @@
         </w:tc>
         <w:tc>
           <w:tcPr>
-            <w:tcW w:w="6237" w:type="dxa"/>
+            <w:tcW w:w="7938" w:type="dxa"/>
             <w:shd w:val="clear" w:color="auto" w:fill="E6E6E6"/>
             <w:vAlign w:val="center"/>
           </w:tcPr>
@@ -12732,7 +12704,7 @@
         </w:tc>
         <w:tc>
           <w:tcPr>
-            <w:tcW w:w="3402" w:type="dxa"/>
+            <w:tcW w:w="1701" w:type="dxa"/>
             <w:shd w:val="clear" w:color="auto" w:fill="E6E6E6"/>
             <w:vAlign w:val="center"/>
           </w:tcPr>
@@ -12778,8 +12750,8 @@
       </w:tblPr>
       <w:tblGrid>
         <w:gridCol w:w="706"/>
-        <w:gridCol w:w="6237"/>
-        <w:gridCol w:w="3395"/>
+        <w:gridCol w:w="7938"/>
+        <w:gridCol w:w="1694"/>
       </w:tblGrid>
       <w:tr>
         <w:trPr>
@@ -12822,7 +12794,7 @@
         </w:tc>
         <w:tc>
           <w:tcPr>
-            <w:tcW w:w="6237" w:type="dxa"/>
+            <w:tcW w:w="7938" w:type="dxa"/>
             <w:tcBorders>
               <w:top w:val="single" w:sz="2" w:space="0" w:color="000000"/>
               <w:left w:val="single" w:sz="2" w:space="0" w:color="000000"/>
@@ -12855,7 +12827,7 @@
         </w:tc>
         <w:tc>
           <w:tcPr>
-            <w:tcW w:w="3395" w:type="dxa"/>
+            <w:tcW w:w="1694" w:type="dxa"/>
             <w:tcBorders>
               <w:top w:val="single" w:sz="2" w:space="0" w:color="000000"/>
               <w:left w:val="single" w:sz="2" w:space="0" w:color="000000"/>
@@ -12908,7 +12880,7 @@
         </w:tc>
         <w:tc>
           <w:tcPr>
-            <w:tcW w:w="6237" w:type="dxa"/>
+            <w:tcW w:w="7938" w:type="dxa"/>
             <w:tcBorders>
               <w:top w:val="single" w:sz="2" w:space="0" w:color="000000"/>
               <w:left w:val="single" w:sz="2" w:space="0" w:color="000000"/>
@@ -12959,7 +12931,7 @@
         </w:tc>
         <w:tc>
           <w:tcPr>
-            <w:tcW w:w="3395" w:type="dxa"/>
+            <w:tcW w:w="1694" w:type="dxa"/>
             <w:tcBorders>
               <w:top w:val="single" w:sz="2" w:space="0" w:color="000000"/>
               <w:bottom w:val="single" w:sz="2" w:space="0" w:color="000000"/>
@@ -13039,8 +13011,8 @@
       </w:tblPr>
       <w:tblGrid>
         <w:gridCol w:w="706"/>
-        <w:gridCol w:w="6237"/>
-        <w:gridCol w:w="3395"/>
+        <w:gridCol w:w="7938"/>
+        <w:gridCol w:w="1694"/>
       </w:tblGrid>
       <w:tr>
         <w:trPr>
@@ -13083,7 +13055,7 @@
         </w:tc>
         <w:tc>
           <w:tcPr>
-            <w:tcW w:w="6237" w:type="dxa"/>
+            <w:tcW w:w="7938" w:type="dxa"/>
             <w:tcBorders>
               <w:top w:val="single" w:sz="2" w:space="0" w:color="000000"/>
               <w:left w:val="single" w:sz="2" w:space="0" w:color="000000"/>
@@ -13133,7 +13105,7 @@
         </w:tc>
         <w:tc>
           <w:tcPr>
-            <w:tcW w:w="3395" w:type="dxa"/>
+            <w:tcW w:w="1694" w:type="dxa"/>
             <w:tcBorders>
               <w:top w:val="single" w:sz="2" w:space="0" w:color="000000"/>
               <w:left w:val="single" w:sz="2" w:space="0" w:color="000000"/>
@@ -13186,7 +13158,7 @@
         </w:tc>
         <w:tc>
           <w:tcPr>
-            <w:tcW w:w="6237" w:type="dxa"/>
+            <w:tcW w:w="7938" w:type="dxa"/>
             <w:tcBorders>
               <w:top w:val="single" w:sz="2" w:space="0" w:color="000000"/>
               <w:left w:val="single" w:sz="2" w:space="0" w:color="000000"/>
@@ -13233,7 +13205,7 @@
         </w:tc>
         <w:tc>
           <w:tcPr>
-            <w:tcW w:w="3395" w:type="dxa"/>
+            <w:tcW w:w="1694" w:type="dxa"/>
             <w:tcBorders>
               <w:top w:val="single" w:sz="2" w:space="0" w:color="000000"/>
               <w:bottom w:val="single" w:sz="2" w:space="0" w:color="000000"/>
@@ -13320,8 +13292,8 @@
       </w:tblPr>
       <w:tblGrid>
         <w:gridCol w:w="706"/>
-        <w:gridCol w:w="6237"/>
-        <w:gridCol w:w="3395"/>
+        <w:gridCol w:w="7938"/>
+        <w:gridCol w:w="1694"/>
       </w:tblGrid>
       <w:tr>
         <w:trPr>
@@ -13364,7 +13336,7 @@
         </w:tc>
         <w:tc>
           <w:tcPr>
-            <w:tcW w:w="6237" w:type="dxa"/>
+            <w:tcW w:w="7938" w:type="dxa"/>
             <w:tcBorders>
               <w:top w:val="single" w:sz="2" w:space="0" w:color="000000"/>
               <w:left w:val="single" w:sz="2" w:space="0" w:color="000000"/>
@@ -13394,7 +13366,7 @@
         </w:tc>
         <w:tc>
           <w:tcPr>
-            <w:tcW w:w="3395" w:type="dxa"/>
+            <w:tcW w:w="1694" w:type="dxa"/>
             <w:tcBorders>
               <w:top w:val="single" w:sz="2" w:space="0" w:color="000000"/>
               <w:left w:val="single" w:sz="2" w:space="0" w:color="000000"/>
@@ -13447,7 +13419,7 @@
         </w:tc>
         <w:tc>
           <w:tcPr>
-            <w:tcW w:w="6237" w:type="dxa"/>
+            <w:tcW w:w="7938" w:type="dxa"/>
             <w:tcBorders>
               <w:top w:val="single" w:sz="2" w:space="0" w:color="000000"/>
               <w:left w:val="single" w:sz="2" w:space="0" w:color="000000"/>
@@ -13497,7 +13469,7 @@
         </w:tc>
         <w:tc>
           <w:tcPr>
-            <w:tcW w:w="3395" w:type="dxa"/>
+            <w:tcW w:w="1694" w:type="dxa"/>
             <w:tcBorders>
               <w:top w:val="single" w:sz="2" w:space="0" w:color="000000"/>
               <w:bottom w:val="single" w:sz="2" w:space="0" w:color="000000"/>
@@ -13577,8 +13549,8 @@
       </w:tblPr>
       <w:tblGrid>
         <w:gridCol w:w="706"/>
-        <w:gridCol w:w="6237"/>
-        <w:gridCol w:w="3395"/>
+        <w:gridCol w:w="7938"/>
+        <w:gridCol w:w="1694"/>
       </w:tblGrid>
       <w:tr>
         <w:trPr>
@@ -13621,7 +13593,7 @@
         </w:tc>
         <w:tc>
           <w:tcPr>
-            <w:tcW w:w="6237" w:type="dxa"/>
+            <w:tcW w:w="7938" w:type="dxa"/>
             <w:tcBorders>
               <w:top w:val="single" w:sz="2" w:space="0" w:color="000000"/>
               <w:left w:val="single" w:sz="2" w:space="0" w:color="000000"/>
@@ -13652,7 +13624,7 @@
         </w:tc>
         <w:tc>
           <w:tcPr>
-            <w:tcW w:w="3395" w:type="dxa"/>
+            <w:tcW w:w="1694" w:type="dxa"/>
             <w:tcBorders>
               <w:top w:val="single" w:sz="2" w:space="0" w:color="000000"/>
               <w:left w:val="single" w:sz="2" w:space="0" w:color="000000"/>
@@ -13705,7 +13677,7 @@
         </w:tc>
         <w:tc>
           <w:tcPr>
-            <w:tcW w:w="6237" w:type="dxa"/>
+            <w:tcW w:w="7938" w:type="dxa"/>
             <w:tcBorders>
               <w:top w:val="single" w:sz="2" w:space="0" w:color="000000"/>
               <w:left w:val="single" w:sz="2" w:space="0" w:color="000000"/>
@@ -13754,7 +13726,7 @@
         </w:tc>
         <w:tc>
           <w:tcPr>
-            <w:tcW w:w="3395" w:type="dxa"/>
+            <w:tcW w:w="1694" w:type="dxa"/>
             <w:tcBorders>
               <w:top w:val="single" w:sz="2" w:space="0" w:color="000000"/>
               <w:bottom w:val="single" w:sz="2" w:space="0" w:color="000000"/>
@@ -13834,8 +13806,8 @@
       </w:tblPr>
       <w:tblGrid>
         <w:gridCol w:w="706"/>
-        <w:gridCol w:w="6237"/>
-        <w:gridCol w:w="3395"/>
+        <w:gridCol w:w="7938"/>
+        <w:gridCol w:w="1694"/>
       </w:tblGrid>
       <w:tr>
         <w:trPr>
@@ -13878,7 +13850,7 @@
         </w:tc>
         <w:tc>
           <w:tcPr>
-            <w:tcW w:w="6237" w:type="dxa"/>
+            <w:tcW w:w="7938" w:type="dxa"/>
             <w:tcBorders>
               <w:top w:val="single" w:sz="2" w:space="0" w:color="000000"/>
               <w:left w:val="single" w:sz="2" w:space="0" w:color="000000"/>
@@ -13909,7 +13881,7 @@
         </w:tc>
         <w:tc>
           <w:tcPr>
-            <w:tcW w:w="3395" w:type="dxa"/>
+            <w:tcW w:w="1694" w:type="dxa"/>
             <w:tcBorders>
               <w:top w:val="single" w:sz="2" w:space="0" w:color="000000"/>
               <w:left w:val="single" w:sz="2" w:space="0" w:color="000000"/>
@@ -13962,7 +13934,7 @@
         </w:tc>
         <w:tc>
           <w:tcPr>
-            <w:tcW w:w="6237" w:type="dxa"/>
+            <w:tcW w:w="7938" w:type="dxa"/>
             <w:tcBorders>
               <w:top w:val="single" w:sz="2" w:space="0" w:color="000000"/>
               <w:left w:val="single" w:sz="2" w:space="0" w:color="000000"/>
@@ -14013,7 +13985,7 @@
         </w:tc>
         <w:tc>
           <w:tcPr>
-            <w:tcW w:w="3395" w:type="dxa"/>
+            <w:tcW w:w="1694" w:type="dxa"/>
             <w:tcBorders>
               <w:top w:val="single" w:sz="2" w:space="0" w:color="000000"/>
               <w:bottom w:val="single" w:sz="2" w:space="0" w:color="000000"/>
@@ -15462,30 +15434,6 @@
     <w:p>
       <w:pPr>
         <w:pStyle w:val="Paragraphedeliste"/>
-        <w:spacing w:before="60" w:line="219" w:lineRule="exact"/>
-        <w:ind w:left="567" w:firstLine="0"/>
-        <w:jc w:val="both"/>
-        <w:rPr>
-          <w:sz w:val="20"/>
-          <w:szCs w:val="20"/>
-        </w:rPr>
-      </w:pPr>
-    </w:p>
-    <w:p>
-      <w:pPr>
-        <w:pStyle w:val="Paragraphedeliste"/>
-        <w:spacing w:before="60" w:line="219" w:lineRule="exact"/>
-        <w:ind w:left="567" w:firstLine="0"/>
-        <w:jc w:val="both"/>
-        <w:rPr>
-          <w:sz w:val="20"/>
-          <w:szCs w:val="20"/>
-        </w:rPr>
-      </w:pPr>
-    </w:p>
-    <w:p>
-      <w:pPr>
-        <w:pStyle w:val="Paragraphedeliste"/>
         <w:spacing w:line="219" w:lineRule="exact"/>
         <w:ind w:left="567"/>
         <w:jc w:val="both"/>
@@ -15503,6 +15451,7 @@
           <w:sz w:val="20"/>
           <w:szCs w:val="20"/>
         </w:rPr>
+        <w:lastRenderedPageBreak/>
         <w:t>D</w:t>
       </w:r>
       <w:r>

</xml_diff>